<commit_message>
IBM Applied Data Science Capstone Project
</commit_message>
<xml_diff>
--- a/IBM-Data-Science-Professional-Certificate-Capstone-Project/Strategic-Location-for-Asian-Restaurant-in-Seattle/Project-Report.docx
+++ b/IBM-Data-Science-Professional-Certificate-Capstone-Project/Strategic-Location-for-Asian-Restaurant-in-Seattle/Project-Report.docx
@@ -1,6 +1,6 @@
 
 <file path=word/document.xml><?xml version="1.0" encoding="utf-8"?>
-<w:document xmlns:ve="http://schemas.openxmlformats.org/markup-compatibility/2006" xmlns:o="urn:schemas-microsoft-com:office:office" xmlns:r="http://schemas.openxmlformats.org/officeDocument/2006/relationships" xmlns:m="http://schemas.openxmlformats.org/officeDocument/2006/math" xmlns:v="urn:schemas-microsoft-com:vml" xmlns:wp="http://schemas.openxmlformats.org/drawingml/2006/wordprocessingDrawing" xmlns:w10="urn:schemas-microsoft-com:office:word" xmlns:w="http://schemas.openxmlformats.org/wordprocessingml/2006/main" xmlns:wne="http://schemas.microsoft.com/office/word/2006/wordml">
+<w:document xmlns:wpc="http://schemas.microsoft.com/office/word/2010/wordprocessingCanvas" xmlns:cx="http://schemas.microsoft.com/office/drawing/2014/chartex" xmlns:cx1="http://schemas.microsoft.com/office/drawing/2015/9/8/chartex" xmlns:mc="http://schemas.openxmlformats.org/markup-compatibility/2006" xmlns:o="urn:schemas-microsoft-com:office:office" xmlns:r="http://schemas.openxmlformats.org/officeDocument/2006/relationships" xmlns:m="http://schemas.openxmlformats.org/officeDocument/2006/math" xmlns:v="urn:schemas-microsoft-com:vml" xmlns:wp14="http://schemas.microsoft.com/office/word/2010/wordprocessingDrawing" xmlns:wp="http://schemas.openxmlformats.org/drawingml/2006/wordprocessingDrawing" xmlns:w10="urn:schemas-microsoft-com:office:word" xmlns:w="http://schemas.openxmlformats.org/wordprocessingml/2006/main" xmlns:w14="http://schemas.microsoft.com/office/word/2010/wordml" xmlns:w15="http://schemas.microsoft.com/office/word/2012/wordml" xmlns:w16se="http://schemas.microsoft.com/office/word/2015/wordml/symex" xmlns:wpg="http://schemas.microsoft.com/office/word/2010/wordprocessingGroup" xmlns:wpi="http://schemas.microsoft.com/office/word/2010/wordprocessingInk" xmlns:wne="http://schemas.microsoft.com/office/word/2006/wordml" xmlns:wps="http://schemas.microsoft.com/office/word/2010/wordprocessingShape" mc:Ignorable="w14 w15 w16se wp14">
   <w:body>
     <w:p>
       <w:pPr>
@@ -17,21 +17,54 @@
           <w:sz w:val="44"/>
           <w:szCs w:val="44"/>
         </w:rPr>
-        <w:t>Strategic Location For Establishing an Asian Restaurant In Seattle</w:t>
-      </w:r>
-    </w:p>
-    <w:p>
-      <w:pPr>
-        <w:jc w:val="center"/>
+        <w:t xml:space="preserve">Strategic Location </w:t>
+      </w:r>
+      <w:r>
         <w:rPr>
           <w:rFonts w:ascii="Times New Roman" w:hAnsi="Times New Roman" w:cs="Times New Roman"/>
           <w:sz w:val="44"/>
           <w:szCs w:val="44"/>
         </w:rPr>
-      </w:pPr>
-    </w:p>
-    <w:p>
-      <w:pPr>
+        <w:t>for</w:t>
+      </w:r>
+      <w:r>
+        <w:rPr>
+          <w:rFonts w:ascii="Times New Roman" w:hAnsi="Times New Roman" w:cs="Times New Roman"/>
+          <w:sz w:val="44"/>
+          <w:szCs w:val="44"/>
+        </w:rPr>
+        <w:t xml:space="preserve"> Establishing an Asian Restaurant </w:t>
+      </w:r>
+      <w:r>
+        <w:rPr>
+          <w:rFonts w:ascii="Times New Roman" w:hAnsi="Times New Roman" w:cs="Times New Roman"/>
+          <w:sz w:val="44"/>
+          <w:szCs w:val="44"/>
+        </w:rPr>
+        <w:t>in</w:t>
+      </w:r>
+      <w:r>
+        <w:rPr>
+          <w:rFonts w:ascii="Times New Roman" w:hAnsi="Times New Roman" w:cs="Times New Roman"/>
+          <w:sz w:val="44"/>
+          <w:szCs w:val="44"/>
+        </w:rPr>
+        <w:t xml:space="preserve"> Seattle</w:t>
+      </w:r>
+    </w:p>
+    <w:p>
+      <w:pPr>
+        <w:jc w:val="both"/>
+        <w:rPr>
+          <w:rFonts w:ascii="Times New Roman" w:hAnsi="Times New Roman" w:cs="Times New Roman"/>
+          <w:sz w:val="44"/>
+          <w:szCs w:val="44"/>
+        </w:rPr>
+      </w:pPr>
+    </w:p>
+    <w:p>
+      <w:pPr>
+        <w:jc w:val="both"/>
         <w:rPr>
           <w:rFonts w:ascii="Times New Roman" w:hAnsi="Times New Roman" w:cs="Times New Roman"/>
           <w:sz w:val="32"/>
@@ -78,6 +111,48 @@
           <w:sz w:val="24"/>
           <w:szCs w:val="24"/>
         </w:rPr>
+        <w:t>Be</w:t>
+      </w:r>
+      <w:r>
+        <w:rPr>
+          <w:rFonts w:ascii="Times New Roman" w:hAnsi="Times New Roman" w:cs="Times New Roman"/>
+          <w:sz w:val="24"/>
+          <w:szCs w:val="24"/>
+        </w:rPr>
+        <w:t xml:space="preserve">fore starting your restaurant, </w:t>
+      </w:r>
+      <w:r>
+        <w:rPr>
+          <w:rFonts w:ascii="Times New Roman" w:hAnsi="Times New Roman" w:cs="Times New Roman"/>
+          <w:sz w:val="24"/>
+          <w:szCs w:val="24"/>
+        </w:rPr>
+        <w:t>we need to thoroughly think through the budget and initial expenses. This can help you to experience a smooth and successful launch whether you are starting from scratch or buying an existing one. Many restaurants fail to pay equal consideration to such factors</w:t>
+      </w:r>
+      <w:r>
+        <w:rPr>
+          <w:rFonts w:ascii="Times New Roman" w:hAnsi="Times New Roman" w:cs="Times New Roman"/>
+          <w:sz w:val="24"/>
+          <w:szCs w:val="24"/>
+        </w:rPr>
+        <w:t xml:space="preserve"> and thereby results in the end of restaurant business.</w:t>
+      </w:r>
+    </w:p>
+    <w:p>
+      <w:pPr>
+        <w:jc w:val="both"/>
+        <w:rPr>
+          <w:rFonts w:ascii="Times New Roman" w:hAnsi="Times New Roman" w:cs="Times New Roman"/>
+          <w:sz w:val="24"/>
+          <w:szCs w:val="24"/>
+        </w:rPr>
+      </w:pPr>
+      <w:r>
+        <w:rPr>
+          <w:rFonts w:ascii="Times New Roman" w:hAnsi="Times New Roman" w:cs="Times New Roman"/>
+          <w:sz w:val="24"/>
+          <w:szCs w:val="24"/>
+        </w:rPr>
         <w:t>The potential success of a restaurant depends on numerous factors such as brand value, customer fidelity, demand rate and quality of food. Apart from these, Location undoubtedly plays a significant factor in this decis</w:t>
       </w:r>
       <w:r>
@@ -274,7 +349,39 @@
           <w:sz w:val="24"/>
           <w:szCs w:val="24"/>
         </w:rPr>
-        <w:t xml:space="preserve">The dataset that we need for this project is not readily available as a coma separated file (csv)  or in a structured database. As a result, we would be utilizing Data scraping techniques to extract the required data to proceed with further analysis. Web scraping deals with extracting data from a website automatically with the help of web crawlers. Web crawlers are scripts that connect to world wide web using HTTP protocols and allows </w:t>
+        <w:t>The dataset that we need for this project is not readily available as a coma separated file (csv</w:t>
+      </w:r>
+      <w:r>
+        <w:rPr>
+          <w:rFonts w:ascii="Times New Roman" w:hAnsi="Times New Roman" w:cs="Times New Roman"/>
+          <w:sz w:val="24"/>
+          <w:szCs w:val="24"/>
+        </w:rPr>
+        <w:t>) or</w:t>
+      </w:r>
+      <w:r>
+        <w:rPr>
+          <w:rFonts w:ascii="Times New Roman" w:hAnsi="Times New Roman" w:cs="Times New Roman"/>
+          <w:sz w:val="24"/>
+          <w:szCs w:val="24"/>
+        </w:rPr>
+        <w:t xml:space="preserve"> in a structured database. As a result, we would be utilizing Data scraping techniques to extract the required data to proceed with further analysis. Web scraping deals with extracting data from a website automatically with the help of web crawlers. Web crawlers are scripts that connect to </w:t>
+      </w:r>
+      <w:r>
+        <w:rPr>
+          <w:rFonts w:ascii="Times New Roman" w:hAnsi="Times New Roman" w:cs="Times New Roman"/>
+          <w:sz w:val="24"/>
+          <w:szCs w:val="24"/>
+        </w:rPr>
+        <w:t>World Wide Web</w:t>
+      </w:r>
+      <w:r>
+        <w:rPr>
+          <w:rFonts w:ascii="Times New Roman" w:hAnsi="Times New Roman" w:cs="Times New Roman"/>
+          <w:sz w:val="24"/>
+          <w:szCs w:val="24"/>
+        </w:rPr>
+        <w:t xml:space="preserve"> using HTTP protocols and allows </w:t>
       </w:r>
       <w:r>
         <w:rPr>
@@ -388,6 +495,59 @@
         </w:rPr>
         <w:t>.</w:t>
       </w:r>
+      <w:r>
+        <w:rPr>
+          <w:rFonts w:ascii="Times New Roman" w:hAnsi="Times New Roman" w:cs="Times New Roman"/>
+          <w:sz w:val="24"/>
+          <w:szCs w:val="24"/>
+        </w:rPr>
+        <w:t xml:space="preserve"> By using the FOURSQUARE API, /venues/explore endpoint, the number of Asian restaurants were found in each neighborhood. By using this parameter, it will be useful to </w:t>
+      </w:r>
+      <w:r>
+        <w:rPr>
+          <w:rFonts w:ascii="Times New Roman" w:hAnsi="Times New Roman" w:cs="Times New Roman"/>
+          <w:sz w:val="24"/>
+          <w:szCs w:val="24"/>
+        </w:rPr>
+        <w:lastRenderedPageBreak/>
+        <w:t xml:space="preserve">judge the level of competition that will be faced by our new restaurant. This data was extracted from multiple websites and placed in a single </w:t>
+      </w:r>
+      <w:r>
+        <w:rPr>
+          <w:rFonts w:ascii="Times New Roman" w:hAnsi="Times New Roman" w:cs="Times New Roman"/>
+          <w:sz w:val="24"/>
+          <w:szCs w:val="24"/>
+        </w:rPr>
+        <w:t>data frame</w:t>
+      </w:r>
+      <w:r>
+        <w:rPr>
+          <w:rFonts w:ascii="Times New Roman" w:hAnsi="Times New Roman" w:cs="Times New Roman"/>
+          <w:sz w:val="24"/>
+          <w:szCs w:val="24"/>
+        </w:rPr>
+        <w:t>.</w:t>
+      </w:r>
+    </w:p>
+    <w:p>
+      <w:pPr>
+        <w:jc w:val="both"/>
+        <w:rPr>
+          <w:rFonts w:ascii="Times New Roman" w:hAnsi="Times New Roman" w:cs="Times New Roman"/>
+          <w:sz w:val="24"/>
+          <w:szCs w:val="24"/>
+        </w:rPr>
+      </w:pPr>
+    </w:p>
+    <w:p>
+      <w:pPr>
+        <w:jc w:val="both"/>
+        <w:rPr>
+          <w:rFonts w:ascii="Times New Roman" w:hAnsi="Times New Roman" w:cs="Times New Roman"/>
+          <w:sz w:val="24"/>
+          <w:szCs w:val="24"/>
+        </w:rPr>
+      </w:pPr>
     </w:p>
     <w:p>
       <w:pPr>
@@ -519,7 +679,6 @@
           <w:sz w:val="24"/>
           <w:szCs w:val="24"/>
         </w:rPr>
-        <w:lastRenderedPageBreak/>
         <w:t>Median household income - Median household income of households living in each neighborhood.</w:t>
       </w:r>
     </w:p>
@@ -571,18 +730,189 @@
     </w:p>
     <w:p>
       <w:pPr>
-        <w:jc w:val="both"/>
-        <w:rPr>
-          <w:rFonts w:ascii="Times New Roman" w:hAnsi="Times New Roman" w:cs="Times New Roman"/>
-          <w:sz w:val="24"/>
-          <w:szCs w:val="24"/>
-        </w:rPr>
-      </w:pPr>
-      <w:r>
-        <w:rPr>
-          <w:rFonts w:ascii="Times New Roman" w:hAnsi="Times New Roman" w:cs="Times New Roman"/>
-          <w:sz w:val="24"/>
-          <w:szCs w:val="24"/>
+        <w:pStyle w:val="ListParagraph"/>
+        <w:numPr>
+          <w:ilvl w:val="0"/>
+          <w:numId w:val="2"/>
+        </w:numPr>
+        <w:jc w:val="both"/>
+        <w:rPr>
+          <w:rFonts w:ascii="Times New Roman" w:hAnsi="Times New Roman" w:cs="Times New Roman"/>
+          <w:sz w:val="24"/>
+          <w:szCs w:val="24"/>
+        </w:rPr>
+      </w:pPr>
+      <w:r>
+        <w:rPr>
+          <w:rFonts w:ascii="Times New Roman" w:hAnsi="Times New Roman" w:cs="Times New Roman"/>
+          <w:sz w:val="24"/>
+          <w:szCs w:val="24"/>
+        </w:rPr>
+        <w:t>Number of Asian Restaurants – Denotes the number of Asian restaurants in each neighborhood.</w:t>
+      </w:r>
+    </w:p>
+    <w:p>
+      <w:pPr>
+        <w:pStyle w:val="ListParagraph"/>
+        <w:jc w:val="both"/>
+        <w:rPr>
+          <w:rFonts w:ascii="Times New Roman" w:hAnsi="Times New Roman" w:cs="Times New Roman"/>
+          <w:sz w:val="24"/>
+          <w:szCs w:val="24"/>
+        </w:rPr>
+      </w:pPr>
+    </w:p>
+    <w:p>
+      <w:pPr>
+        <w:pStyle w:val="ListParagraph"/>
+        <w:jc w:val="both"/>
+        <w:rPr>
+          <w:rFonts w:ascii="Times New Roman" w:hAnsi="Times New Roman" w:cs="Times New Roman"/>
+          <w:sz w:val="24"/>
+          <w:szCs w:val="24"/>
+        </w:rPr>
+      </w:pPr>
+    </w:p>
+    <w:p>
+      <w:pPr>
+        <w:jc w:val="both"/>
+        <w:rPr>
+          <w:rFonts w:ascii="Times New Roman" w:hAnsi="Times New Roman" w:cs="Times New Roman"/>
+          <w:sz w:val="32"/>
+          <w:szCs w:val="32"/>
+        </w:rPr>
+      </w:pPr>
+      <w:r>
+        <w:rPr>
+          <w:rFonts w:ascii="Times New Roman" w:hAnsi="Times New Roman" w:cs="Times New Roman"/>
+          <w:sz w:val="32"/>
+          <w:szCs w:val="32"/>
+        </w:rPr>
+        <w:t>3) Exploratory Data Analysis</w:t>
+      </w:r>
+    </w:p>
+    <w:p>
+      <w:pPr>
+        <w:jc w:val="both"/>
+        <w:rPr>
+          <w:rFonts w:ascii="Times New Roman" w:hAnsi="Times New Roman" w:cs="Times New Roman"/>
+          <w:sz w:val="24"/>
+          <w:szCs w:val="24"/>
+        </w:rPr>
+      </w:pPr>
+      <w:r>
+        <w:rPr>
+          <w:rFonts w:ascii="Times New Roman" w:hAnsi="Times New Roman" w:cs="Times New Roman"/>
+          <w:sz w:val="24"/>
+          <w:szCs w:val="24"/>
+        </w:rPr>
+        <w:t>Exploratory data analysis is the preliminary step in data analysis. It is used to summarize the main characteristics of data, gain better understanding of data set and to unleash the various relationships in the underlying data. It can also be used to determine features that have a significant impact on the machine learning algorithm in which the predictive model will be deployed.</w:t>
+      </w:r>
+      <w:r>
+        <w:rPr>
+          <w:rFonts w:ascii="Times New Roman" w:hAnsi="Times New Roman" w:cs="Times New Roman"/>
+          <w:sz w:val="24"/>
+          <w:szCs w:val="24"/>
+        </w:rPr>
+        <w:t xml:space="preserve"> It refers to the process of performing critical investigations on data so as to discover patterns, to search anomalies, to test hypothesis and to check assumptions with the help of statistical analysis.</w:t>
+      </w:r>
+    </w:p>
+    <w:p>
+      <w:pPr>
+        <w:jc w:val="both"/>
+        <w:rPr>
+          <w:rFonts w:ascii="Times New Roman" w:hAnsi="Times New Roman" w:cs="Times New Roman"/>
+          <w:sz w:val="24"/>
+          <w:szCs w:val="24"/>
+        </w:rPr>
+      </w:pPr>
+      <w:r>
+        <w:rPr>
+          <w:rFonts w:ascii="Times New Roman" w:hAnsi="Times New Roman" w:cs="Times New Roman"/>
+          <w:sz w:val="24"/>
+          <w:szCs w:val="24"/>
+        </w:rPr>
+        <w:t xml:space="preserve">It is good to understand the data </w:t>
+      </w:r>
+      <w:r>
+        <w:rPr>
+          <w:rFonts w:ascii="Times New Roman" w:hAnsi="Times New Roman" w:cs="Times New Roman"/>
+          <w:sz w:val="24"/>
+          <w:szCs w:val="24"/>
+        </w:rPr>
+        <w:t>first and</w:t>
+      </w:r>
+      <w:r>
+        <w:rPr>
+          <w:rFonts w:ascii="Times New Roman" w:hAnsi="Times New Roman" w:cs="Times New Roman"/>
+          <w:sz w:val="24"/>
+          <w:szCs w:val="24"/>
+        </w:rPr>
+        <w:t xml:space="preserve"> try to get as many insights from it as possible. Exploratory Data analysis is all about making sense in data before getting our hands dirty on it. Statistical analysis</w:t>
+      </w:r>
+      <w:r>
+        <w:rPr>
+          <w:rFonts w:ascii="Times New Roman" w:hAnsi="Times New Roman" w:cs="Times New Roman"/>
+          <w:sz w:val="24"/>
+          <w:szCs w:val="24"/>
+        </w:rPr>
+        <w:t xml:space="preserve"> is used to carry out analysis such as mean, median and mode in the data set. The pandas data frame has various functions such as </w:t>
+      </w:r>
+      <w:proofErr w:type="gramStart"/>
+      <w:r>
+        <w:rPr>
+          <w:rFonts w:ascii="Times New Roman" w:hAnsi="Times New Roman" w:cs="Times New Roman"/>
+          <w:sz w:val="24"/>
+          <w:szCs w:val="24"/>
+        </w:rPr>
+        <w:t>describe(</w:t>
+      </w:r>
+      <w:proofErr w:type="gramEnd"/>
+      <w:r>
+        <w:rPr>
+          <w:rFonts w:ascii="Times New Roman" w:hAnsi="Times New Roman" w:cs="Times New Roman"/>
+          <w:sz w:val="24"/>
+          <w:szCs w:val="24"/>
+        </w:rPr>
+        <w:t>), info() and head() are used to explore the initial patterns in the data.</w:t>
+      </w:r>
+    </w:p>
+    <w:p>
+      <w:pPr>
+        <w:jc w:val="both"/>
+        <w:rPr>
+          <w:noProof/>
+          <w:lang w:val="en-GB" w:eastAsia="en-GB"/>
+        </w:rPr>
+      </w:pPr>
+      <w:r>
+        <w:rPr>
+          <w:rFonts w:ascii="Times New Roman" w:hAnsi="Times New Roman" w:cs="Times New Roman"/>
+          <w:sz w:val="24"/>
+          <w:szCs w:val="24"/>
+        </w:rPr>
+        <w:t>In our analysis, we would be using the Leaflet map to visualize the dif</w:t>
+      </w:r>
+      <w:r>
+        <w:rPr>
+          <w:rFonts w:ascii="Times New Roman" w:hAnsi="Times New Roman" w:cs="Times New Roman"/>
+          <w:sz w:val="24"/>
+          <w:szCs w:val="24"/>
+        </w:rPr>
+        <w:t xml:space="preserve">ferent neighborhoods in Seattle </w:t>
+      </w:r>
+      <w:r>
+        <w:rPr>
+          <w:rFonts w:ascii="Times New Roman" w:hAnsi="Times New Roman" w:cs="Times New Roman"/>
+          <w:sz w:val="24"/>
+          <w:szCs w:val="24"/>
+        </w:rPr>
+        <w:t>area.</w:t>
+      </w:r>
+      <w:r>
+        <w:rPr>
+          <w:noProof/>
+          <w:lang w:val="en-GB" w:eastAsia="en-GB"/>
         </w:rPr>
         <w:t xml:space="preserve"> </w:t>
       </w:r>
@@ -591,6 +921,2575 @@
       <w:pPr>
         <w:jc w:val="both"/>
         <w:rPr>
+          <w:rFonts w:ascii="Times New Roman" w:hAnsi="Times New Roman" w:cs="Times New Roman"/>
+          <w:sz w:val="24"/>
+          <w:szCs w:val="24"/>
+        </w:rPr>
+      </w:pPr>
+      <w:r>
+        <w:rPr>
+          <w:noProof/>
+          <w:lang w:val="en-GB" w:eastAsia="en-GB"/>
+        </w:rPr>
+        <w:lastRenderedPageBreak/>
+        <w:drawing>
+          <wp:inline distT="0" distB="0" distL="0" distR="0" wp14:anchorId="7C2F5855" wp14:editId="019CA3E5">
+            <wp:extent cx="6248400" cy="4152900"/>
+            <wp:effectExtent l="0" t="0" r="0" b="0"/>
+            <wp:docPr id="1" name="Picture 1"/>
+            <wp:cNvGraphicFramePr>
+              <a:graphicFrameLocks xmlns:a="http://schemas.openxmlformats.org/drawingml/2006/main" noChangeAspect="1"/>
+            </wp:cNvGraphicFramePr>
+            <a:graphic xmlns:a="http://schemas.openxmlformats.org/drawingml/2006/main">
+              <a:graphicData uri="http://schemas.openxmlformats.org/drawingml/2006/picture">
+                <pic:pic xmlns:pic="http://schemas.openxmlformats.org/drawingml/2006/picture">
+                  <pic:nvPicPr>
+                    <pic:cNvPr id="1" name=""/>
+                    <pic:cNvPicPr/>
+                  </pic:nvPicPr>
+                  <pic:blipFill>
+                    <a:blip r:embed="rId5"/>
+                    <a:stretch>
+                      <a:fillRect/>
+                    </a:stretch>
+                  </pic:blipFill>
+                  <pic:spPr>
+                    <a:xfrm>
+                      <a:off x="0" y="0"/>
+                      <a:ext cx="6248400" cy="4152900"/>
+                    </a:xfrm>
+                    <a:prstGeom prst="rect">
+                      <a:avLst/>
+                    </a:prstGeom>
+                  </pic:spPr>
+                </pic:pic>
+              </a:graphicData>
+            </a:graphic>
+          </wp:inline>
+        </w:drawing>
+      </w:r>
+    </w:p>
+    <w:p>
+      <w:pPr>
+        <w:jc w:val="both"/>
+        <w:rPr>
+          <w:rFonts w:ascii="Times New Roman" w:hAnsi="Times New Roman" w:cs="Times New Roman"/>
+          <w:sz w:val="24"/>
+          <w:szCs w:val="24"/>
+        </w:rPr>
+      </w:pPr>
+      <w:r>
+        <w:rPr>
+          <w:rFonts w:ascii="Times New Roman" w:hAnsi="Times New Roman" w:cs="Times New Roman"/>
+          <w:sz w:val="24"/>
+          <w:szCs w:val="24"/>
+        </w:rPr>
+        <w:t>Distribution of Population by Neighborhood</w:t>
+      </w:r>
+      <w:r>
+        <w:rPr>
+          <w:rFonts w:ascii="Times New Roman" w:hAnsi="Times New Roman" w:cs="Times New Roman"/>
+          <w:sz w:val="24"/>
+          <w:szCs w:val="24"/>
+        </w:rPr>
+        <w:t xml:space="preserve"> Top 10</w:t>
+      </w:r>
+      <w:r>
+        <w:rPr>
+          <w:rFonts w:ascii="Times New Roman" w:hAnsi="Times New Roman" w:cs="Times New Roman"/>
+          <w:sz w:val="24"/>
+          <w:szCs w:val="24"/>
+        </w:rPr>
+        <w:t>.</w:t>
+      </w:r>
+    </w:p>
+    <w:p>
+      <w:pPr>
+        <w:jc w:val="both"/>
+        <w:rPr>
+          <w:rFonts w:ascii="Times New Roman" w:hAnsi="Times New Roman" w:cs="Times New Roman"/>
+          <w:sz w:val="24"/>
+          <w:szCs w:val="24"/>
+        </w:rPr>
+      </w:pPr>
+      <w:r>
+        <w:rPr>
+          <w:noProof/>
+          <w:lang w:val="en-GB" w:eastAsia="en-GB"/>
+        </w:rPr>
+        <w:drawing>
+          <wp:inline distT="0" distB="0" distL="0" distR="0" wp14:anchorId="35A30F3A" wp14:editId="006CB376">
+            <wp:extent cx="5943600" cy="3307080"/>
+            <wp:effectExtent l="0" t="0" r="0" b="0"/>
+            <wp:docPr id="5" name="Picture 5"/>
+            <wp:cNvGraphicFramePr>
+              <a:graphicFrameLocks xmlns:a="http://schemas.openxmlformats.org/drawingml/2006/main" noChangeAspect="1"/>
+            </wp:cNvGraphicFramePr>
+            <a:graphic xmlns:a="http://schemas.openxmlformats.org/drawingml/2006/main">
+              <a:graphicData uri="http://schemas.openxmlformats.org/drawingml/2006/picture">
+                <pic:pic xmlns:pic="http://schemas.openxmlformats.org/drawingml/2006/picture">
+                  <pic:nvPicPr>
+                    <pic:cNvPr id="1" name=""/>
+                    <pic:cNvPicPr/>
+                  </pic:nvPicPr>
+                  <pic:blipFill>
+                    <a:blip r:embed="rId6"/>
+                    <a:stretch>
+                      <a:fillRect/>
+                    </a:stretch>
+                  </pic:blipFill>
+                  <pic:spPr>
+                    <a:xfrm>
+                      <a:off x="0" y="0"/>
+                      <a:ext cx="5943600" cy="3307080"/>
+                    </a:xfrm>
+                    <a:prstGeom prst="rect">
+                      <a:avLst/>
+                    </a:prstGeom>
+                  </pic:spPr>
+                </pic:pic>
+              </a:graphicData>
+            </a:graphic>
+          </wp:inline>
+        </w:drawing>
+      </w:r>
+    </w:p>
+    <w:p>
+      <w:pPr>
+        <w:jc w:val="both"/>
+        <w:rPr>
+          <w:rFonts w:ascii="Times New Roman" w:hAnsi="Times New Roman" w:cs="Times New Roman"/>
+          <w:sz w:val="24"/>
+          <w:szCs w:val="24"/>
+        </w:rPr>
+      </w:pPr>
+    </w:p>
+    <w:p>
+      <w:pPr>
+        <w:jc w:val="both"/>
+        <w:rPr>
+          <w:rFonts w:ascii="Times New Roman" w:hAnsi="Times New Roman" w:cs="Times New Roman"/>
+          <w:sz w:val="24"/>
+          <w:szCs w:val="24"/>
+        </w:rPr>
+      </w:pPr>
+      <w:r>
+        <w:rPr>
+          <w:rFonts w:ascii="Times New Roman" w:hAnsi="Times New Roman" w:cs="Times New Roman"/>
+          <w:sz w:val="24"/>
+          <w:szCs w:val="24"/>
+        </w:rPr>
+        <w:t xml:space="preserve"> </w:t>
+      </w:r>
+      <w:r>
+        <w:rPr>
+          <w:rFonts w:ascii="Times New Roman" w:hAnsi="Times New Roman" w:cs="Times New Roman"/>
+          <w:sz w:val="24"/>
+          <w:szCs w:val="24"/>
+        </w:rPr>
+        <w:t xml:space="preserve">Distribution </w:t>
+      </w:r>
+      <w:proofErr w:type="gramStart"/>
+      <w:r>
+        <w:rPr>
+          <w:rFonts w:ascii="Times New Roman" w:hAnsi="Times New Roman" w:cs="Times New Roman"/>
+          <w:sz w:val="24"/>
+          <w:szCs w:val="24"/>
+        </w:rPr>
+        <w:t>Of</w:t>
+      </w:r>
+      <w:proofErr w:type="gramEnd"/>
+      <w:r>
+        <w:rPr>
+          <w:rFonts w:ascii="Times New Roman" w:hAnsi="Times New Roman" w:cs="Times New Roman"/>
+          <w:sz w:val="24"/>
+          <w:szCs w:val="24"/>
+        </w:rPr>
+        <w:t xml:space="preserve"> Household Income by Neighborhood</w:t>
+      </w:r>
+      <w:r>
+        <w:rPr>
+          <w:rFonts w:ascii="Times New Roman" w:hAnsi="Times New Roman" w:cs="Times New Roman"/>
+          <w:sz w:val="24"/>
+          <w:szCs w:val="24"/>
+        </w:rPr>
+        <w:t xml:space="preserve"> Top 10</w:t>
+      </w:r>
+      <w:r>
+        <w:rPr>
+          <w:rFonts w:ascii="Times New Roman" w:hAnsi="Times New Roman" w:cs="Times New Roman"/>
+          <w:sz w:val="24"/>
+          <w:szCs w:val="24"/>
+        </w:rPr>
+        <w:t>.</w:t>
+      </w:r>
+    </w:p>
+    <w:p>
+      <w:pPr>
+        <w:jc w:val="both"/>
+        <w:rPr>
+          <w:rFonts w:ascii="Times New Roman" w:hAnsi="Times New Roman" w:cs="Times New Roman"/>
+          <w:sz w:val="24"/>
+          <w:szCs w:val="24"/>
+        </w:rPr>
+      </w:pPr>
+      <w:r>
+        <w:rPr>
+          <w:noProof/>
+          <w:lang w:val="en-GB" w:eastAsia="en-GB"/>
+        </w:rPr>
+        <w:drawing>
+          <wp:inline distT="0" distB="0" distL="0" distR="0" wp14:anchorId="0D697826" wp14:editId="00C87EFD">
+            <wp:extent cx="5943600" cy="2981960"/>
+            <wp:effectExtent l="0" t="0" r="0" b="0"/>
+            <wp:docPr id="4" name="Picture 4"/>
+            <wp:cNvGraphicFramePr>
+              <a:graphicFrameLocks xmlns:a="http://schemas.openxmlformats.org/drawingml/2006/main" noChangeAspect="1"/>
+            </wp:cNvGraphicFramePr>
+            <a:graphic xmlns:a="http://schemas.openxmlformats.org/drawingml/2006/main">
+              <a:graphicData uri="http://schemas.openxmlformats.org/drawingml/2006/picture">
+                <pic:pic xmlns:pic="http://schemas.openxmlformats.org/drawingml/2006/picture">
+                  <pic:nvPicPr>
+                    <pic:cNvPr id="1" name=""/>
+                    <pic:cNvPicPr/>
+                  </pic:nvPicPr>
+                  <pic:blipFill>
+                    <a:blip r:embed="rId7"/>
+                    <a:stretch>
+                      <a:fillRect/>
+                    </a:stretch>
+                  </pic:blipFill>
+                  <pic:spPr>
+                    <a:xfrm>
+                      <a:off x="0" y="0"/>
+                      <a:ext cx="5943600" cy="2981960"/>
+                    </a:xfrm>
+                    <a:prstGeom prst="rect">
+                      <a:avLst/>
+                    </a:prstGeom>
+                  </pic:spPr>
+                </pic:pic>
+              </a:graphicData>
+            </a:graphic>
+          </wp:inline>
+        </w:drawing>
+      </w:r>
+    </w:p>
+    <w:p>
+      <w:pPr>
+        <w:jc w:val="both"/>
+        <w:rPr>
+          <w:rFonts w:ascii="Times New Roman" w:hAnsi="Times New Roman" w:cs="Times New Roman"/>
+          <w:sz w:val="32"/>
+          <w:szCs w:val="32"/>
+        </w:rPr>
+      </w:pPr>
+      <w:r>
+        <w:rPr>
+          <w:rFonts w:ascii="Times New Roman" w:hAnsi="Times New Roman" w:cs="Times New Roman"/>
+          <w:sz w:val="32"/>
+          <w:szCs w:val="32"/>
+        </w:rPr>
+        <w:t>4) Data Pre-processing</w:t>
+      </w:r>
+      <w:r>
+        <w:rPr>
+          <w:rFonts w:ascii="Times New Roman" w:hAnsi="Times New Roman" w:cs="Times New Roman"/>
+          <w:sz w:val="32"/>
+          <w:szCs w:val="32"/>
+        </w:rPr>
+        <w:t>.</w:t>
+      </w:r>
+    </w:p>
+    <w:p>
+      <w:pPr>
+        <w:jc w:val="both"/>
+        <w:rPr>
+          <w:rFonts w:ascii="Times New Roman" w:hAnsi="Times New Roman" w:cs="Times New Roman"/>
+          <w:sz w:val="24"/>
+          <w:szCs w:val="24"/>
+        </w:rPr>
+      </w:pPr>
+      <w:r>
+        <w:rPr>
+          <w:rFonts w:ascii="Times New Roman" w:hAnsi="Times New Roman" w:cs="Times New Roman"/>
+          <w:sz w:val="24"/>
+          <w:szCs w:val="24"/>
+        </w:rPr>
+        <w:t>When we think about data, we usually think about large datasets</w:t>
+      </w:r>
+      <w:r>
+        <w:rPr>
+          <w:rFonts w:ascii="Times New Roman" w:hAnsi="Times New Roman" w:cs="Times New Roman"/>
+          <w:sz w:val="24"/>
+          <w:szCs w:val="24"/>
+        </w:rPr>
+        <w:t xml:space="preserve">, usually comprised about a number of rows and columns. While </w:t>
+      </w:r>
+      <w:proofErr w:type="gramStart"/>
+      <w:r>
+        <w:rPr>
+          <w:rFonts w:ascii="Times New Roman" w:hAnsi="Times New Roman" w:cs="Times New Roman"/>
+          <w:sz w:val="24"/>
+          <w:szCs w:val="24"/>
+        </w:rPr>
+        <w:t>its</w:t>
+      </w:r>
+      <w:proofErr w:type="gramEnd"/>
+      <w:r>
+        <w:rPr>
+          <w:rFonts w:ascii="Times New Roman" w:hAnsi="Times New Roman" w:cs="Times New Roman"/>
+          <w:sz w:val="24"/>
+          <w:szCs w:val="24"/>
+        </w:rPr>
+        <w:t xml:space="preserve"> likely a scenario, </w:t>
+      </w:r>
+      <w:proofErr w:type="spellStart"/>
+      <w:r>
+        <w:rPr>
+          <w:rFonts w:ascii="Times New Roman" w:hAnsi="Times New Roman" w:cs="Times New Roman"/>
+          <w:sz w:val="24"/>
+          <w:szCs w:val="24"/>
+        </w:rPr>
+        <w:t>its</w:t>
+      </w:r>
+      <w:proofErr w:type="spellEnd"/>
+      <w:r>
+        <w:rPr>
+          <w:rFonts w:ascii="Times New Roman" w:hAnsi="Times New Roman" w:cs="Times New Roman"/>
+          <w:sz w:val="24"/>
+          <w:szCs w:val="24"/>
+        </w:rPr>
+        <w:t xml:space="preserve"> definitely not the case. Most of the times the data is available in unstructured formats like videos, audios, images, text, speech recordings and all.</w:t>
+      </w:r>
+    </w:p>
+    <w:p>
+      <w:pPr>
+        <w:jc w:val="both"/>
+        <w:rPr>
+          <w:rFonts w:ascii="Times New Roman" w:hAnsi="Times New Roman" w:cs="Times New Roman"/>
+          <w:sz w:val="24"/>
+          <w:szCs w:val="24"/>
+        </w:rPr>
+      </w:pPr>
+      <w:r>
+        <w:rPr>
+          <w:rFonts w:ascii="Times New Roman" w:hAnsi="Times New Roman" w:cs="Times New Roman"/>
+          <w:sz w:val="24"/>
+          <w:szCs w:val="24"/>
+        </w:rPr>
+        <w:t>As the data for this project was scraped from multiple websites and joined together to create a parent data frame, the quality</w:t>
+      </w:r>
+      <w:r>
+        <w:rPr>
+          <w:rFonts w:ascii="Times New Roman" w:hAnsi="Times New Roman" w:cs="Times New Roman"/>
+          <w:sz w:val="24"/>
+          <w:szCs w:val="24"/>
+        </w:rPr>
+        <w:t xml:space="preserve"> of data should be our priority. These quality should be handled adequately before modelling the data with a machine learning algorithm.</w:t>
+      </w:r>
+    </w:p>
+    <w:p>
+      <w:pPr>
+        <w:pStyle w:val="ListParagraph"/>
+        <w:numPr>
+          <w:ilvl w:val="0"/>
+          <w:numId w:val="3"/>
+        </w:numPr>
+        <w:jc w:val="both"/>
+        <w:rPr>
+          <w:rFonts w:ascii="Times New Roman" w:hAnsi="Times New Roman" w:cs="Times New Roman"/>
+          <w:sz w:val="24"/>
+          <w:szCs w:val="24"/>
+        </w:rPr>
+      </w:pPr>
+      <w:r>
+        <w:rPr>
+          <w:rFonts w:ascii="Times New Roman" w:hAnsi="Times New Roman" w:cs="Times New Roman"/>
+          <w:sz w:val="24"/>
+          <w:szCs w:val="24"/>
+        </w:rPr>
+        <w:t>Missing values : It is very normal to have missing values in our data since they are collected from a variety of different sources and the data collection techniques may not be reliable. For whatever reason it might be, the missing values must be taken into consideration before proceeding with the predictive analysis.</w:t>
+      </w:r>
+    </w:p>
+    <w:p>
+      <w:pPr>
+        <w:pStyle w:val="ListParagraph"/>
+        <w:jc w:val="both"/>
+        <w:rPr>
+          <w:rFonts w:ascii="Times New Roman" w:hAnsi="Times New Roman" w:cs="Times New Roman"/>
+          <w:sz w:val="24"/>
+          <w:szCs w:val="24"/>
+        </w:rPr>
+      </w:pPr>
+      <w:r>
+        <w:rPr>
+          <w:rFonts w:ascii="Times New Roman" w:hAnsi="Times New Roman" w:cs="Times New Roman"/>
+          <w:sz w:val="24"/>
+          <w:szCs w:val="24"/>
+        </w:rPr>
+        <w:t>There are multiple ways to handle missing data. Either we can drop the rows that contain the missing values or we can estimate the missing values using the aggregate functions available. In our analysis we will be estimating the missing values by using the average value of the column for that value. As a result we won’t be needed to drop the rows and the entire dataset can be used for modelling.</w:t>
+      </w:r>
+    </w:p>
+    <w:p>
+      <w:pPr>
+        <w:pStyle w:val="ListParagraph"/>
+        <w:jc w:val="both"/>
+        <w:rPr>
+          <w:rFonts w:ascii="Times New Roman" w:hAnsi="Times New Roman" w:cs="Times New Roman"/>
+          <w:sz w:val="24"/>
+          <w:szCs w:val="24"/>
+        </w:rPr>
+      </w:pPr>
+    </w:p>
+    <w:p>
+      <w:pPr>
+        <w:pStyle w:val="ListParagraph"/>
+        <w:jc w:val="both"/>
+        <w:rPr>
+          <w:rFonts w:ascii="Times New Roman" w:hAnsi="Times New Roman" w:cs="Times New Roman"/>
+          <w:sz w:val="24"/>
+          <w:szCs w:val="24"/>
+        </w:rPr>
+      </w:pPr>
+    </w:p>
+    <w:p>
+      <w:pPr>
+        <w:pStyle w:val="ListParagraph"/>
+        <w:numPr>
+          <w:ilvl w:val="0"/>
+          <w:numId w:val="3"/>
+        </w:numPr>
+        <w:jc w:val="both"/>
+        <w:rPr>
+          <w:rFonts w:ascii="Times New Roman" w:hAnsi="Times New Roman" w:cs="Times New Roman"/>
+          <w:sz w:val="24"/>
+          <w:szCs w:val="24"/>
+        </w:rPr>
+      </w:pPr>
+      <w:r>
+        <w:rPr>
+          <w:rFonts w:ascii="Times New Roman" w:hAnsi="Times New Roman" w:cs="Times New Roman"/>
+          <w:sz w:val="24"/>
+          <w:szCs w:val="24"/>
+        </w:rPr>
+        <w:lastRenderedPageBreak/>
+        <w:t>Dimensionality Reduction</w:t>
+      </w:r>
+    </w:p>
+    <w:p>
+      <w:pPr>
+        <w:ind w:left="720"/>
+        <w:jc w:val="both"/>
+        <w:rPr>
+          <w:rFonts w:ascii="Times New Roman" w:hAnsi="Times New Roman" w:cs="Times New Roman"/>
+          <w:sz w:val="24"/>
+          <w:szCs w:val="24"/>
+        </w:rPr>
+      </w:pPr>
+      <w:r>
+        <w:rPr>
+          <w:rFonts w:ascii="Times New Roman" w:hAnsi="Times New Roman" w:cs="Times New Roman"/>
+          <w:sz w:val="24"/>
+          <w:szCs w:val="24"/>
+        </w:rPr>
+        <w:t>Most real world datasets have a large number of features. For example, consider an image processing problem, we might have to deal with thousands of features, also called as </w:t>
+      </w:r>
+      <w:r>
+        <w:rPr>
+          <w:rStyle w:val="Emphasis"/>
+          <w:rFonts w:ascii="Times New Roman" w:hAnsi="Times New Roman" w:cs="Times New Roman"/>
+          <w:i w:val="0"/>
+          <w:color w:val="292929"/>
+          <w:spacing w:val="-1"/>
+          <w:sz w:val="24"/>
+          <w:szCs w:val="24"/>
+        </w:rPr>
+        <w:t>dimensions</w:t>
+      </w:r>
+      <w:r>
+        <w:rPr>
+          <w:rFonts w:ascii="Times New Roman" w:hAnsi="Times New Roman" w:cs="Times New Roman"/>
+          <w:sz w:val="24"/>
+          <w:szCs w:val="24"/>
+        </w:rPr>
+        <w:t>. As the name suggests, dimensionality reduction aims to reduce the number of features - but not simply by selecting a sample of features from the </w:t>
+      </w:r>
+      <w:r>
+        <w:rPr>
+          <w:rStyle w:val="Emphasis"/>
+          <w:rFonts w:ascii="Times New Roman" w:hAnsi="Times New Roman" w:cs="Times New Roman"/>
+          <w:i w:val="0"/>
+          <w:color w:val="292929"/>
+          <w:spacing w:val="-1"/>
+          <w:sz w:val="24"/>
+          <w:szCs w:val="24"/>
+        </w:rPr>
+        <w:t>feature</w:t>
+      </w:r>
+      <w:r>
+        <w:rPr>
+          <w:rStyle w:val="Emphasis"/>
+          <w:rFonts w:ascii="Times New Roman" w:hAnsi="Times New Roman" w:cs="Times New Roman"/>
+          <w:color w:val="292929"/>
+          <w:spacing w:val="-1"/>
+          <w:sz w:val="24"/>
+          <w:szCs w:val="24"/>
+        </w:rPr>
+        <w:t>-</w:t>
+      </w:r>
+      <w:r>
+        <w:rPr>
+          <w:rStyle w:val="Emphasis"/>
+          <w:rFonts w:ascii="Times New Roman" w:hAnsi="Times New Roman" w:cs="Times New Roman"/>
+          <w:i w:val="0"/>
+          <w:color w:val="292929"/>
+          <w:spacing w:val="-1"/>
+          <w:sz w:val="24"/>
+          <w:szCs w:val="24"/>
+        </w:rPr>
+        <w:t>set</w:t>
+      </w:r>
+      <w:r>
+        <w:rPr>
+          <w:rFonts w:ascii="Times New Roman" w:hAnsi="Times New Roman" w:cs="Times New Roman"/>
+          <w:sz w:val="24"/>
+          <w:szCs w:val="24"/>
+        </w:rPr>
+        <w:t>, which is something else — Feature Subset Selection or simply Feature Selection.</w:t>
+      </w:r>
+    </w:p>
+    <w:p>
+      <w:pPr>
+        <w:ind w:left="720"/>
+        <w:jc w:val="both"/>
+        <w:rPr>
+          <w:rFonts w:ascii="Times New Roman" w:hAnsi="Times New Roman" w:cs="Times New Roman"/>
+          <w:sz w:val="24"/>
+          <w:szCs w:val="24"/>
+        </w:rPr>
+      </w:pPr>
+      <w:r>
+        <w:rPr>
+          <w:rFonts w:ascii="Times New Roman" w:hAnsi="Times New Roman" w:cs="Times New Roman"/>
+          <w:sz w:val="24"/>
+          <w:szCs w:val="24"/>
+        </w:rPr>
+        <w:t>Conceptually, </w:t>
+      </w:r>
+      <w:r>
+        <w:rPr>
+          <w:rStyle w:val="Emphasis"/>
+          <w:rFonts w:ascii="Times New Roman" w:hAnsi="Times New Roman" w:cs="Times New Roman"/>
+          <w:i w:val="0"/>
+          <w:color w:val="292929"/>
+          <w:spacing w:val="-1"/>
+          <w:sz w:val="24"/>
+          <w:szCs w:val="24"/>
+        </w:rPr>
+        <w:t>dimension</w:t>
+      </w:r>
+      <w:r>
+        <w:rPr>
+          <w:rFonts w:ascii="Times New Roman" w:hAnsi="Times New Roman" w:cs="Times New Roman"/>
+          <w:sz w:val="24"/>
+          <w:szCs w:val="24"/>
+        </w:rPr>
+        <w:t> refers to the number of geometric planes the dataset lies in, which could be high so much so that it cannot be visualized with pen and paper. More the number of such planes, more is the complexity of the dataset.</w:t>
+      </w:r>
+    </w:p>
+    <w:p>
+      <w:pPr>
+        <w:ind w:left="720"/>
+        <w:jc w:val="both"/>
+        <w:rPr>
+          <w:rFonts w:ascii="Times New Roman" w:hAnsi="Times New Roman" w:cs="Times New Roman"/>
+          <w:color w:val="292929"/>
+          <w:spacing w:val="-1"/>
+          <w:sz w:val="24"/>
+          <w:szCs w:val="24"/>
+          <w:shd w:val="clear" w:color="auto" w:fill="FFFFFF"/>
+        </w:rPr>
+      </w:pPr>
+      <w:r>
+        <w:rPr>
+          <w:rFonts w:ascii="Times New Roman" w:hAnsi="Times New Roman" w:cs="Times New Roman"/>
+          <w:color w:val="292929"/>
+          <w:spacing w:val="-1"/>
+          <w:sz w:val="24"/>
+          <w:szCs w:val="24"/>
+          <w:shd w:val="clear" w:color="auto" w:fill="FFFFFF"/>
+        </w:rPr>
+        <w:t>What dimension reduction essentially does is that it maps the dataset to a lower-dimensional space, which may very well be to a number of planes which can now be visualized, say 2D. The basic objective of techniques which are used for this purpose is to reduce the dimensionality of a dataset by creating new features which are a combination of the old features. In other words, the higher-dimensional feature-space is mapped to a lower-dimensional feature-space</w:t>
+      </w:r>
+      <w:r>
+        <w:rPr>
+          <w:rFonts w:ascii="Times New Roman" w:hAnsi="Times New Roman" w:cs="Times New Roman"/>
+          <w:color w:val="292929"/>
+          <w:spacing w:val="-1"/>
+          <w:sz w:val="24"/>
+          <w:szCs w:val="24"/>
+          <w:shd w:val="clear" w:color="auto" w:fill="FFFFFF"/>
+        </w:rPr>
+        <w:t>.</w:t>
+      </w:r>
+    </w:p>
+    <w:p>
+      <w:pPr>
+        <w:ind w:left="720"/>
+        <w:jc w:val="both"/>
+        <w:rPr>
+          <w:rFonts w:ascii="Times New Roman" w:hAnsi="Times New Roman" w:cs="Times New Roman"/>
+          <w:color w:val="292929"/>
+          <w:spacing w:val="-1"/>
+          <w:sz w:val="24"/>
+          <w:szCs w:val="24"/>
+          <w:shd w:val="clear" w:color="auto" w:fill="FFFFFF"/>
+        </w:rPr>
+      </w:pPr>
+      <w:r>
+        <w:rPr>
+          <w:rFonts w:ascii="Times New Roman" w:hAnsi="Times New Roman" w:cs="Times New Roman"/>
+          <w:color w:val="292929"/>
+          <w:spacing w:val="-1"/>
+          <w:sz w:val="24"/>
+          <w:szCs w:val="24"/>
+          <w:shd w:val="clear" w:color="auto" w:fill="FFFFFF"/>
+        </w:rPr>
+        <w:t>In our project we achieve dimensionality reduction by combining the population and the percentage of Asians in each neighborhood by calculating the Asian population and using it for our analysis. As a result it aims to understand the number of our target customers present in each neighborhood, thereby giving us an important parameter for modelling capturing the essence of both the features in our data. Hence the population and percent of Asians columns of our data will not be used for analysis.</w:t>
+      </w:r>
+    </w:p>
+    <w:p>
+      <w:pPr>
+        <w:pStyle w:val="ListParagraph"/>
+        <w:numPr>
+          <w:ilvl w:val="0"/>
+          <w:numId w:val="3"/>
+        </w:numPr>
+        <w:jc w:val="both"/>
+        <w:rPr>
+          <w:rFonts w:ascii="Times New Roman" w:hAnsi="Times New Roman" w:cs="Times New Roman"/>
+          <w:sz w:val="24"/>
+          <w:szCs w:val="24"/>
+        </w:rPr>
+      </w:pPr>
+      <w:r>
+        <w:rPr>
+          <w:rFonts w:ascii="Times New Roman" w:hAnsi="Times New Roman" w:cs="Times New Roman"/>
+          <w:sz w:val="24"/>
+          <w:szCs w:val="24"/>
+        </w:rPr>
+        <w:t>Feature Scaling/ Standardization</w:t>
+      </w:r>
+    </w:p>
+    <w:p>
+      <w:pPr>
+        <w:pStyle w:val="ListParagraph"/>
+        <w:jc w:val="both"/>
+        <w:rPr>
+          <w:rFonts w:ascii="Times New Roman" w:hAnsi="Times New Roman" w:cs="Times New Roman"/>
+          <w:sz w:val="24"/>
+          <w:szCs w:val="24"/>
+        </w:rPr>
+      </w:pPr>
+    </w:p>
+    <w:p>
+      <w:pPr>
+        <w:pStyle w:val="ListParagraph"/>
+        <w:jc w:val="both"/>
+        <w:rPr>
+          <w:rFonts w:ascii="Times New Roman" w:hAnsi="Times New Roman" w:cs="Times New Roman"/>
+          <w:sz w:val="24"/>
+          <w:szCs w:val="24"/>
+        </w:rPr>
+      </w:pPr>
+      <w:r>
+        <w:rPr>
+          <w:rFonts w:ascii="Times New Roman" w:hAnsi="Times New Roman" w:cs="Times New Roman"/>
+          <w:sz w:val="24"/>
+          <w:szCs w:val="24"/>
+        </w:rPr>
+        <w:t>The different features in our dataset belong to different ranges. These differences in ranges can pose a serious threat to our analysis since there is a possibility that one feature might dominate our analysis than the rest. To overcome these problems, Standardization techniques are used to scale the features so that they all fall within a same range. As a result, all the features contribute equally to our predictive analysis.</w:t>
+      </w:r>
+      <w:r>
+        <w:rPr>
+          <w:rFonts w:ascii="Times New Roman" w:hAnsi="Times New Roman" w:cs="Times New Roman"/>
+          <w:sz w:val="24"/>
+          <w:szCs w:val="24"/>
+        </w:rPr>
+        <w:t xml:space="preserve"> </w:t>
+      </w:r>
+    </w:p>
+    <w:p>
+      <w:pPr>
+        <w:pStyle w:val="ListParagraph"/>
+        <w:jc w:val="both"/>
+        <w:rPr>
+          <w:rFonts w:ascii="Times New Roman" w:hAnsi="Times New Roman" w:cs="Times New Roman"/>
+          <w:sz w:val="24"/>
+          <w:szCs w:val="24"/>
+        </w:rPr>
+      </w:pPr>
+    </w:p>
+    <w:p>
+      <w:pPr>
+        <w:pStyle w:val="ListParagraph"/>
+        <w:jc w:val="both"/>
+        <w:rPr>
+          <w:rFonts w:ascii="Times New Roman" w:hAnsi="Times New Roman" w:cs="Times New Roman"/>
+          <w:sz w:val="24"/>
+          <w:szCs w:val="24"/>
+        </w:rPr>
+      </w:pPr>
+      <w:r>
+        <w:rPr>
+          <w:rFonts w:ascii="Times New Roman" w:hAnsi="Times New Roman" w:cs="Times New Roman"/>
+          <w:sz w:val="24"/>
+          <w:szCs w:val="24"/>
+        </w:rPr>
+        <w:t>In our analysis, we used the sklearn.preprocessing.StandardScaler class to perform feature scaling and get the data ready for our modelling.</w:t>
+      </w:r>
+    </w:p>
+    <w:p>
+      <w:pPr>
+        <w:pStyle w:val="ListParagraph"/>
+        <w:jc w:val="both"/>
+        <w:rPr>
+          <w:rFonts w:ascii="Times New Roman" w:hAnsi="Times New Roman" w:cs="Times New Roman"/>
+          <w:sz w:val="24"/>
+          <w:szCs w:val="24"/>
+        </w:rPr>
+      </w:pPr>
+    </w:p>
+    <w:p>
+      <w:pPr>
+        <w:pStyle w:val="ListParagraph"/>
+        <w:jc w:val="both"/>
+        <w:rPr>
+          <w:rFonts w:ascii="Times New Roman" w:hAnsi="Times New Roman" w:cs="Times New Roman"/>
+          <w:sz w:val="24"/>
+          <w:szCs w:val="24"/>
+        </w:rPr>
+      </w:pPr>
+    </w:p>
+    <w:p>
+      <w:pPr>
+        <w:pStyle w:val="ListParagraph"/>
+        <w:jc w:val="both"/>
+        <w:rPr>
+          <w:rFonts w:ascii="Times New Roman" w:hAnsi="Times New Roman" w:cs="Times New Roman"/>
+          <w:sz w:val="24"/>
+          <w:szCs w:val="24"/>
+        </w:rPr>
+      </w:pPr>
+    </w:p>
+    <w:p>
+      <w:pPr>
+        <w:pStyle w:val="ListParagraph"/>
+        <w:jc w:val="both"/>
+        <w:rPr>
+          <w:rFonts w:ascii="Times New Roman" w:hAnsi="Times New Roman" w:cs="Times New Roman"/>
+          <w:sz w:val="24"/>
+          <w:szCs w:val="24"/>
+        </w:rPr>
+      </w:pPr>
+    </w:p>
+    <w:p>
+      <w:pPr>
+        <w:jc w:val="both"/>
+        <w:rPr>
+          <w:rFonts w:ascii="Times New Roman" w:hAnsi="Times New Roman" w:cs="Times New Roman"/>
+          <w:sz w:val="24"/>
+          <w:szCs w:val="24"/>
+        </w:rPr>
+      </w:pPr>
+    </w:p>
+    <w:p>
+      <w:pPr>
+        <w:jc w:val="both"/>
+        <w:rPr>
+          <w:rFonts w:ascii="Times New Roman" w:hAnsi="Times New Roman" w:cs="Times New Roman"/>
+          <w:sz w:val="32"/>
+          <w:szCs w:val="32"/>
+        </w:rPr>
+      </w:pPr>
+      <w:r>
+        <w:rPr>
+          <w:rFonts w:ascii="Times New Roman" w:hAnsi="Times New Roman" w:cs="Times New Roman"/>
+          <w:sz w:val="32"/>
+          <w:szCs w:val="32"/>
+        </w:rPr>
+        <w:lastRenderedPageBreak/>
+        <w:t>5) Predictive Modelling</w:t>
+      </w:r>
+    </w:p>
+    <w:p>
+      <w:pPr>
+        <w:jc w:val="both"/>
+        <w:rPr>
+          <w:rFonts w:ascii="Times New Roman" w:hAnsi="Times New Roman" w:cs="Times New Roman"/>
+          <w:sz w:val="24"/>
+          <w:szCs w:val="24"/>
+        </w:rPr>
+      </w:pPr>
+      <w:r>
+        <w:rPr>
+          <w:rFonts w:ascii="Times New Roman" w:hAnsi="Times New Roman" w:cs="Times New Roman"/>
+          <w:sz w:val="24"/>
+          <w:szCs w:val="24"/>
+        </w:rPr>
+        <w:t>Predictive modelling entails the use of machine learning algorithms to analyze the given dataset and anticipate the outcomes for new data. In this project, we would be using the unsupervised machine learning algorithms to divide the neighborhoods in Seattle in a cluster such that the neighborhoods having similarity are placed in same cluster. This technique aims to create clusters such that all the members in a cluster have less intracluster distances and more intercluster distances.</w:t>
+      </w:r>
+    </w:p>
+    <w:p>
+      <w:pPr>
+        <w:jc w:val="both"/>
+        <w:rPr>
+          <w:rFonts w:ascii="Times New Roman" w:hAnsi="Times New Roman" w:cs="Times New Roman"/>
+          <w:sz w:val="24"/>
+          <w:szCs w:val="24"/>
+        </w:rPr>
+      </w:pPr>
+      <w:r>
+        <w:rPr>
+          <w:rFonts w:ascii="Times New Roman" w:hAnsi="Times New Roman" w:cs="Times New Roman"/>
+          <w:sz w:val="24"/>
+          <w:szCs w:val="24"/>
+        </w:rPr>
+        <w:t>We will be implementing the K Means clustering algorithm to cluster our neighborhood data.</w:t>
+      </w:r>
+    </w:p>
+    <w:p>
+      <w:pPr>
+        <w:jc w:val="both"/>
+        <w:rPr>
+          <w:rFonts w:ascii="Times New Roman" w:hAnsi="Times New Roman" w:cs="Times New Roman"/>
+          <w:color w:val="292929"/>
+          <w:spacing w:val="-1"/>
+          <w:sz w:val="24"/>
+          <w:szCs w:val="24"/>
+          <w:shd w:val="clear" w:color="auto" w:fill="FFFFFF"/>
+        </w:rPr>
+      </w:pPr>
+      <w:r>
+        <w:rPr>
+          <w:rStyle w:val="Strong"/>
+          <w:rFonts w:ascii="Times New Roman" w:hAnsi="Times New Roman" w:cs="Times New Roman"/>
+          <w:b w:val="0"/>
+          <w:color w:val="292929"/>
+          <w:spacing w:val="-1"/>
+          <w:sz w:val="24"/>
+          <w:szCs w:val="24"/>
+          <w:shd w:val="clear" w:color="auto" w:fill="FFFFFF"/>
+        </w:rPr>
+        <w:t>Kmeans</w:t>
+      </w:r>
+      <w:r>
+        <w:rPr>
+          <w:rFonts w:ascii="Times New Roman" w:hAnsi="Times New Roman" w:cs="Times New Roman"/>
+          <w:color w:val="292929"/>
+          <w:spacing w:val="-1"/>
+          <w:sz w:val="24"/>
+          <w:szCs w:val="24"/>
+          <w:shd w:val="clear" w:color="auto" w:fill="FFFFFF"/>
+        </w:rPr>
+        <w:t> algorithm is an iterative algorithm that tries to partition the dataset into </w:t>
+      </w:r>
+      <w:r>
+        <w:rPr>
+          <w:rStyle w:val="Emphasis"/>
+          <w:rFonts w:ascii="Times New Roman" w:hAnsi="Times New Roman" w:cs="Times New Roman"/>
+          <w:color w:val="292929"/>
+          <w:spacing w:val="-1"/>
+          <w:sz w:val="24"/>
+          <w:szCs w:val="24"/>
+          <w:shd w:val="clear" w:color="auto" w:fill="FFFFFF"/>
+        </w:rPr>
+        <w:t>K</w:t>
+      </w:r>
+      <w:r>
+        <w:rPr>
+          <w:rStyle w:val="Emphasis"/>
+          <w:rFonts w:ascii="Times New Roman" w:hAnsi="Times New Roman" w:cs="Times New Roman"/>
+          <w:color w:val="292929"/>
+          <w:spacing w:val="-1"/>
+          <w:sz w:val="24"/>
+          <w:szCs w:val="24"/>
+          <w:shd w:val="clear" w:color="auto" w:fill="FFFFFF"/>
+        </w:rPr>
+        <w:t xml:space="preserve"> </w:t>
+      </w:r>
+      <w:r>
+        <w:rPr>
+          <w:rFonts w:ascii="Times New Roman" w:hAnsi="Times New Roman" w:cs="Times New Roman"/>
+          <w:color w:val="292929"/>
+          <w:spacing w:val="-1"/>
+          <w:sz w:val="24"/>
+          <w:szCs w:val="24"/>
+          <w:shd w:val="clear" w:color="auto" w:fill="FFFFFF"/>
+        </w:rPr>
+        <w:t>pre-defined distinct non-overlapping subgroups (clusters) where each data point belongs to </w:t>
+      </w:r>
+      <w:r>
+        <w:rPr>
+          <w:rStyle w:val="Strong"/>
+          <w:rFonts w:ascii="Times New Roman" w:hAnsi="Times New Roman" w:cs="Times New Roman"/>
+          <w:b w:val="0"/>
+          <w:color w:val="292929"/>
+          <w:spacing w:val="-1"/>
+          <w:sz w:val="24"/>
+          <w:szCs w:val="24"/>
+          <w:shd w:val="clear" w:color="auto" w:fill="FFFFFF"/>
+        </w:rPr>
+        <w:t>only one group</w:t>
+      </w:r>
+      <w:r>
+        <w:rPr>
+          <w:rFonts w:ascii="Times New Roman" w:hAnsi="Times New Roman" w:cs="Times New Roman"/>
+          <w:color w:val="292929"/>
+          <w:spacing w:val="-1"/>
+          <w:sz w:val="24"/>
+          <w:szCs w:val="24"/>
+          <w:shd w:val="clear" w:color="auto" w:fill="FFFFFF"/>
+        </w:rPr>
+        <w:t>. It tries to make the intra-cluster data points as similar as possible while also keeping the clusters as different (far) as possible. It assigns data points to a cluster such that the sum of the squared distance between the data points and the cluster’s centroid (arithmetic mean of all the data points that belong to that cluster) is at the minimum. The less variation we have within clusters, the more homogeneous (similar) the data points are within the same cluster.</w:t>
+      </w:r>
+    </w:p>
+    <w:p>
+      <w:pPr>
+        <w:shd w:val="clear" w:color="auto" w:fill="FFFFFF"/>
+        <w:spacing w:before="480" w:after="0" w:line="480" w:lineRule="atLeast"/>
+        <w:jc w:val="both"/>
+        <w:rPr>
+          <w:rFonts w:ascii="Times New Roman" w:eastAsia="Times New Roman" w:hAnsi="Times New Roman" w:cs="Times New Roman"/>
+          <w:color w:val="292929"/>
+          <w:spacing w:val="-1"/>
+          <w:sz w:val="24"/>
+          <w:szCs w:val="24"/>
+          <w:lang w:val="en-GB" w:eastAsia="en-GB"/>
+        </w:rPr>
+      </w:pPr>
+      <w:r>
+        <w:rPr>
+          <w:rFonts w:ascii="Times New Roman" w:eastAsia="Times New Roman" w:hAnsi="Times New Roman" w:cs="Times New Roman"/>
+          <w:color w:val="292929"/>
+          <w:spacing w:val="-1"/>
+          <w:sz w:val="24"/>
+          <w:szCs w:val="24"/>
+          <w:lang w:val="en-GB" w:eastAsia="en-GB"/>
+        </w:rPr>
+        <w:t>The way k</w:t>
+      </w:r>
+      <w:r>
+        <w:rPr>
+          <w:rFonts w:ascii="Times New Roman" w:eastAsia="Times New Roman" w:hAnsi="Times New Roman" w:cs="Times New Roman"/>
+          <w:color w:val="292929"/>
+          <w:spacing w:val="-1"/>
+          <w:sz w:val="24"/>
+          <w:szCs w:val="24"/>
+          <w:lang w:val="en-GB" w:eastAsia="en-GB"/>
+        </w:rPr>
+        <w:t xml:space="preserve"> </w:t>
+      </w:r>
+      <w:r>
+        <w:rPr>
+          <w:rFonts w:ascii="Times New Roman" w:eastAsia="Times New Roman" w:hAnsi="Times New Roman" w:cs="Times New Roman"/>
+          <w:color w:val="292929"/>
+          <w:spacing w:val="-1"/>
+          <w:sz w:val="24"/>
+          <w:szCs w:val="24"/>
+          <w:lang w:val="en-GB" w:eastAsia="en-GB"/>
+        </w:rPr>
+        <w:t>means algorithm works is as follows:</w:t>
+      </w:r>
+    </w:p>
+    <w:p>
+      <w:pPr>
+        <w:numPr>
+          <w:ilvl w:val="0"/>
+          <w:numId w:val="4"/>
+        </w:numPr>
+        <w:shd w:val="clear" w:color="auto" w:fill="FFFFFF"/>
+        <w:spacing w:before="480" w:after="0" w:line="480" w:lineRule="atLeast"/>
+        <w:ind w:left="450"/>
+        <w:jc w:val="both"/>
+        <w:rPr>
+          <w:rFonts w:ascii="Times New Roman" w:eastAsia="Times New Roman" w:hAnsi="Times New Roman" w:cs="Times New Roman"/>
+          <w:color w:val="292929"/>
+          <w:spacing w:val="-1"/>
+          <w:sz w:val="24"/>
+          <w:szCs w:val="24"/>
+          <w:lang w:val="en-GB" w:eastAsia="en-GB"/>
+        </w:rPr>
+      </w:pPr>
+      <w:r>
+        <w:rPr>
+          <w:rFonts w:ascii="Times New Roman" w:eastAsia="Times New Roman" w:hAnsi="Times New Roman" w:cs="Times New Roman"/>
+          <w:color w:val="292929"/>
+          <w:spacing w:val="-1"/>
+          <w:sz w:val="24"/>
+          <w:szCs w:val="24"/>
+          <w:lang w:val="en-GB" w:eastAsia="en-GB"/>
+        </w:rPr>
+        <w:t>Specify number of clusters </w:t>
+      </w:r>
+      <w:r>
+        <w:rPr>
+          <w:rFonts w:ascii="Times New Roman" w:eastAsia="Times New Roman" w:hAnsi="Times New Roman" w:cs="Times New Roman"/>
+          <w:i/>
+          <w:iCs/>
+          <w:color w:val="292929"/>
+          <w:spacing w:val="-1"/>
+          <w:sz w:val="24"/>
+          <w:szCs w:val="24"/>
+          <w:lang w:val="en-GB" w:eastAsia="en-GB"/>
+        </w:rPr>
+        <w:t>K</w:t>
+      </w:r>
+      <w:r>
+        <w:rPr>
+          <w:rFonts w:ascii="Times New Roman" w:eastAsia="Times New Roman" w:hAnsi="Times New Roman" w:cs="Times New Roman"/>
+          <w:color w:val="292929"/>
+          <w:spacing w:val="-1"/>
+          <w:sz w:val="24"/>
+          <w:szCs w:val="24"/>
+          <w:lang w:val="en-GB" w:eastAsia="en-GB"/>
+        </w:rPr>
+        <w:t>.</w:t>
+      </w:r>
+    </w:p>
+    <w:p>
+      <w:pPr>
+        <w:numPr>
+          <w:ilvl w:val="0"/>
+          <w:numId w:val="4"/>
+        </w:numPr>
+        <w:shd w:val="clear" w:color="auto" w:fill="FFFFFF"/>
+        <w:spacing w:before="252" w:after="0" w:line="480" w:lineRule="atLeast"/>
+        <w:ind w:left="450"/>
+        <w:jc w:val="both"/>
+        <w:rPr>
+          <w:rFonts w:ascii="Times New Roman" w:eastAsia="Times New Roman" w:hAnsi="Times New Roman" w:cs="Times New Roman"/>
+          <w:color w:val="292929"/>
+          <w:spacing w:val="-1"/>
+          <w:sz w:val="24"/>
+          <w:szCs w:val="24"/>
+          <w:lang w:val="en-GB" w:eastAsia="en-GB"/>
+        </w:rPr>
+      </w:pPr>
+      <w:r>
+        <w:rPr>
+          <w:rFonts w:ascii="Times New Roman" w:eastAsia="Times New Roman" w:hAnsi="Times New Roman" w:cs="Times New Roman"/>
+          <w:color w:val="292929"/>
+          <w:spacing w:val="-1"/>
+          <w:sz w:val="24"/>
+          <w:szCs w:val="24"/>
+          <w:lang w:val="en-GB" w:eastAsia="en-GB"/>
+        </w:rPr>
+        <w:t>Initialize centroids by first shuffling the dataset and then randomly selecting </w:t>
+      </w:r>
+      <w:r>
+        <w:rPr>
+          <w:rFonts w:ascii="Times New Roman" w:eastAsia="Times New Roman" w:hAnsi="Times New Roman" w:cs="Times New Roman"/>
+          <w:i/>
+          <w:iCs/>
+          <w:color w:val="292929"/>
+          <w:spacing w:val="-1"/>
+          <w:sz w:val="24"/>
+          <w:szCs w:val="24"/>
+          <w:lang w:val="en-GB" w:eastAsia="en-GB"/>
+        </w:rPr>
+        <w:t>K </w:t>
+      </w:r>
+      <w:r>
+        <w:rPr>
+          <w:rFonts w:ascii="Times New Roman" w:eastAsia="Times New Roman" w:hAnsi="Times New Roman" w:cs="Times New Roman"/>
+          <w:color w:val="292929"/>
+          <w:spacing w:val="-1"/>
+          <w:sz w:val="24"/>
+          <w:szCs w:val="24"/>
+          <w:lang w:val="en-GB" w:eastAsia="en-GB"/>
+        </w:rPr>
+        <w:t>data points for the centroids without replacement.</w:t>
+      </w:r>
+    </w:p>
+    <w:p>
+      <w:pPr>
+        <w:numPr>
+          <w:ilvl w:val="0"/>
+          <w:numId w:val="4"/>
+        </w:numPr>
+        <w:shd w:val="clear" w:color="auto" w:fill="FFFFFF"/>
+        <w:spacing w:before="252" w:after="0" w:line="480" w:lineRule="atLeast"/>
+        <w:ind w:left="450"/>
+        <w:jc w:val="both"/>
+        <w:rPr>
+          <w:rFonts w:ascii="Times New Roman" w:eastAsia="Times New Roman" w:hAnsi="Times New Roman" w:cs="Times New Roman"/>
+          <w:color w:val="292929"/>
+          <w:spacing w:val="-1"/>
+          <w:sz w:val="24"/>
+          <w:szCs w:val="24"/>
+          <w:lang w:val="en-GB" w:eastAsia="en-GB"/>
+        </w:rPr>
+      </w:pPr>
+      <w:r>
+        <w:rPr>
+          <w:rFonts w:ascii="Times New Roman" w:eastAsia="Times New Roman" w:hAnsi="Times New Roman" w:cs="Times New Roman"/>
+          <w:color w:val="292929"/>
+          <w:spacing w:val="-1"/>
+          <w:sz w:val="24"/>
+          <w:szCs w:val="24"/>
+          <w:lang w:val="en-GB" w:eastAsia="en-GB"/>
+        </w:rPr>
+        <w:t xml:space="preserve">Keep iterating until there is no change to the centroids. </w:t>
+      </w:r>
+      <w:proofErr w:type="spellStart"/>
+      <w:proofErr w:type="gramStart"/>
+      <w:r>
+        <w:rPr>
+          <w:rFonts w:ascii="Times New Roman" w:eastAsia="Times New Roman" w:hAnsi="Times New Roman" w:cs="Times New Roman"/>
+          <w:color w:val="292929"/>
+          <w:spacing w:val="-1"/>
+          <w:sz w:val="24"/>
+          <w:szCs w:val="24"/>
+          <w:lang w:val="en-GB" w:eastAsia="en-GB"/>
+        </w:rPr>
+        <w:t>i.e</w:t>
+      </w:r>
+      <w:proofErr w:type="spellEnd"/>
+      <w:proofErr w:type="gramEnd"/>
+      <w:r>
+        <w:rPr>
+          <w:rFonts w:ascii="Times New Roman" w:eastAsia="Times New Roman" w:hAnsi="Times New Roman" w:cs="Times New Roman"/>
+          <w:color w:val="292929"/>
+          <w:spacing w:val="-1"/>
+          <w:sz w:val="24"/>
+          <w:szCs w:val="24"/>
+          <w:lang w:val="en-GB" w:eastAsia="en-GB"/>
+        </w:rPr>
+        <w:t xml:space="preserve"> assignment of data points to clusters isn’t changing.</w:t>
+      </w:r>
+      <w:r>
+        <w:rPr>
+          <w:rFonts w:ascii="Times New Roman" w:eastAsia="Times New Roman" w:hAnsi="Times New Roman" w:cs="Times New Roman"/>
+          <w:color w:val="292929"/>
+          <w:spacing w:val="-1"/>
+          <w:sz w:val="24"/>
+          <w:szCs w:val="24"/>
+          <w:lang w:val="en-GB" w:eastAsia="en-GB"/>
+        </w:rPr>
+        <w:t xml:space="preserve"> </w:t>
+      </w:r>
+      <w:r>
+        <w:rPr>
+          <w:rFonts w:ascii="Times New Roman" w:eastAsia="Times New Roman" w:hAnsi="Times New Roman" w:cs="Times New Roman"/>
+          <w:color w:val="292929"/>
+          <w:spacing w:val="-1"/>
+          <w:sz w:val="24"/>
+          <w:szCs w:val="24"/>
+          <w:lang w:val="en-GB" w:eastAsia="en-GB"/>
+        </w:rPr>
+        <w:t>Compute the sum of the squared distance between data points and all centroids.</w:t>
+      </w:r>
+      <w:r>
+        <w:rPr>
+          <w:rFonts w:ascii="Times New Roman" w:eastAsia="Times New Roman" w:hAnsi="Times New Roman" w:cs="Times New Roman"/>
+          <w:color w:val="292929"/>
+          <w:spacing w:val="-1"/>
+          <w:sz w:val="24"/>
+          <w:szCs w:val="24"/>
+          <w:lang w:val="en-GB" w:eastAsia="en-GB"/>
+        </w:rPr>
+        <w:t xml:space="preserve"> </w:t>
+      </w:r>
+      <w:r>
+        <w:rPr>
+          <w:rFonts w:ascii="Times New Roman" w:eastAsia="Times New Roman" w:hAnsi="Times New Roman" w:cs="Times New Roman"/>
+          <w:color w:val="292929"/>
+          <w:spacing w:val="-1"/>
+          <w:sz w:val="24"/>
+          <w:szCs w:val="24"/>
+          <w:lang w:val="en-GB" w:eastAsia="en-GB"/>
+        </w:rPr>
+        <w:t>Assign each data point to the closest cluster (centroid).</w:t>
+      </w:r>
+      <w:r>
+        <w:rPr>
+          <w:rFonts w:ascii="Times New Roman" w:eastAsia="Times New Roman" w:hAnsi="Times New Roman" w:cs="Times New Roman"/>
+          <w:color w:val="292929"/>
+          <w:spacing w:val="-1"/>
+          <w:sz w:val="24"/>
+          <w:szCs w:val="24"/>
+          <w:lang w:val="en-GB" w:eastAsia="en-GB"/>
+        </w:rPr>
+        <w:t xml:space="preserve"> </w:t>
+      </w:r>
+      <w:r>
+        <w:rPr>
+          <w:rFonts w:ascii="Times New Roman" w:eastAsia="Times New Roman" w:hAnsi="Times New Roman" w:cs="Times New Roman"/>
+          <w:color w:val="292929"/>
+          <w:spacing w:val="-1"/>
+          <w:sz w:val="24"/>
+          <w:szCs w:val="24"/>
+          <w:lang w:val="en-GB" w:eastAsia="en-GB"/>
+        </w:rPr>
+        <w:t>Compute the centroids for the clusters by taking the average of the all data points that belong to each cluster.</w:t>
+      </w:r>
+    </w:p>
+    <w:p>
+      <w:pPr>
+        <w:jc w:val="both"/>
+        <w:rPr>
+          <w:rFonts w:ascii="Times New Roman" w:hAnsi="Times New Roman" w:cs="Times New Roman"/>
+          <w:sz w:val="24"/>
+          <w:szCs w:val="24"/>
+        </w:rPr>
+      </w:pPr>
+    </w:p>
+    <w:p>
+      <w:pPr>
+        <w:jc w:val="both"/>
+        <w:rPr>
+          <w:rFonts w:ascii="Times New Roman" w:hAnsi="Times New Roman" w:cs="Times New Roman"/>
+          <w:color w:val="292929"/>
+          <w:spacing w:val="-1"/>
+          <w:sz w:val="24"/>
+          <w:szCs w:val="24"/>
+          <w:shd w:val="clear" w:color="auto" w:fill="FFFFFF"/>
+        </w:rPr>
+      </w:pPr>
+      <w:r>
+        <w:rPr>
+          <w:rFonts w:ascii="Times New Roman" w:hAnsi="Times New Roman" w:cs="Times New Roman"/>
+          <w:color w:val="292929"/>
+          <w:spacing w:val="-1"/>
+          <w:sz w:val="24"/>
+          <w:szCs w:val="24"/>
+          <w:shd w:val="clear" w:color="auto" w:fill="FFFFFF"/>
+        </w:rPr>
+        <w:t>Since clustering algorithms including k</w:t>
+      </w:r>
+      <w:r>
+        <w:rPr>
+          <w:rFonts w:ascii="Times New Roman" w:hAnsi="Times New Roman" w:cs="Times New Roman"/>
+          <w:color w:val="292929"/>
+          <w:spacing w:val="-1"/>
+          <w:sz w:val="24"/>
+          <w:szCs w:val="24"/>
+          <w:shd w:val="clear" w:color="auto" w:fill="FFFFFF"/>
+        </w:rPr>
+        <w:t xml:space="preserve"> </w:t>
+      </w:r>
+      <w:r>
+        <w:rPr>
+          <w:rFonts w:ascii="Times New Roman" w:hAnsi="Times New Roman" w:cs="Times New Roman"/>
+          <w:color w:val="292929"/>
+          <w:spacing w:val="-1"/>
+          <w:sz w:val="24"/>
+          <w:szCs w:val="24"/>
+          <w:shd w:val="clear" w:color="auto" w:fill="FFFFFF"/>
+        </w:rPr>
+        <w:t>means use distance-based measurements to determine the similarity between data points, it’s recommended to standardize the data to have a mean of zero and a standard deviation of one since almost always the features in any dataset would have different units of measurements such as age vs income.</w:t>
+      </w:r>
+    </w:p>
+    <w:p>
+      <w:pPr>
+        <w:jc w:val="both"/>
+        <w:rPr>
+          <w:rFonts w:ascii="Times New Roman" w:hAnsi="Times New Roman" w:cs="Times New Roman"/>
+          <w:color w:val="292929"/>
+          <w:spacing w:val="-1"/>
+          <w:sz w:val="24"/>
+          <w:szCs w:val="24"/>
+          <w:shd w:val="clear" w:color="auto" w:fill="FFFFFF"/>
+        </w:rPr>
+      </w:pPr>
+      <w:r>
+        <w:rPr>
+          <w:rFonts w:ascii="Times New Roman" w:hAnsi="Times New Roman" w:cs="Times New Roman"/>
+          <w:color w:val="292929"/>
+          <w:spacing w:val="-1"/>
+          <w:sz w:val="24"/>
+          <w:szCs w:val="24"/>
+          <w:shd w:val="clear" w:color="auto" w:fill="FFFFFF"/>
+        </w:rPr>
+        <w:lastRenderedPageBreak/>
+        <w:t>Given k</w:t>
+      </w:r>
+      <w:r>
+        <w:rPr>
+          <w:rFonts w:ascii="Times New Roman" w:hAnsi="Times New Roman" w:cs="Times New Roman"/>
+          <w:color w:val="292929"/>
+          <w:spacing w:val="-1"/>
+          <w:sz w:val="24"/>
+          <w:szCs w:val="24"/>
+          <w:shd w:val="clear" w:color="auto" w:fill="FFFFFF"/>
+        </w:rPr>
+        <w:t xml:space="preserve"> </w:t>
+      </w:r>
+      <w:r>
+        <w:rPr>
+          <w:rFonts w:ascii="Times New Roman" w:hAnsi="Times New Roman" w:cs="Times New Roman"/>
+          <w:color w:val="292929"/>
+          <w:spacing w:val="-1"/>
+          <w:sz w:val="24"/>
+          <w:szCs w:val="24"/>
+          <w:shd w:val="clear" w:color="auto" w:fill="FFFFFF"/>
+        </w:rPr>
+        <w:t>means iterative nature and the random initialization of centroids at the start of the algorithm, different initializations may lead to different clusters since k</w:t>
+      </w:r>
+      <w:r>
+        <w:rPr>
+          <w:rFonts w:ascii="Times New Roman" w:hAnsi="Times New Roman" w:cs="Times New Roman"/>
+          <w:color w:val="292929"/>
+          <w:spacing w:val="-1"/>
+          <w:sz w:val="24"/>
+          <w:szCs w:val="24"/>
+          <w:shd w:val="clear" w:color="auto" w:fill="FFFFFF"/>
+        </w:rPr>
+        <w:t xml:space="preserve"> </w:t>
+      </w:r>
+      <w:r>
+        <w:rPr>
+          <w:rFonts w:ascii="Times New Roman" w:hAnsi="Times New Roman" w:cs="Times New Roman"/>
+          <w:color w:val="292929"/>
+          <w:spacing w:val="-1"/>
+          <w:sz w:val="24"/>
+          <w:szCs w:val="24"/>
+          <w:shd w:val="clear" w:color="auto" w:fill="FFFFFF"/>
+        </w:rPr>
+        <w:t>means algorithm may </w:t>
+      </w:r>
+      <w:r>
+        <w:rPr>
+          <w:rStyle w:val="Emphasis"/>
+          <w:rFonts w:ascii="Times New Roman" w:hAnsi="Times New Roman" w:cs="Times New Roman"/>
+          <w:i w:val="0"/>
+          <w:color w:val="292929"/>
+          <w:spacing w:val="-1"/>
+          <w:sz w:val="24"/>
+          <w:szCs w:val="24"/>
+          <w:shd w:val="clear" w:color="auto" w:fill="FFFFFF"/>
+        </w:rPr>
+        <w:t>stuck in a</w:t>
+      </w:r>
+      <w:r>
+        <w:rPr>
+          <w:rStyle w:val="Emphasis"/>
+          <w:rFonts w:ascii="Times New Roman" w:hAnsi="Times New Roman" w:cs="Times New Roman"/>
+          <w:color w:val="292929"/>
+          <w:spacing w:val="-1"/>
+          <w:sz w:val="24"/>
+          <w:szCs w:val="24"/>
+          <w:shd w:val="clear" w:color="auto" w:fill="FFFFFF"/>
+        </w:rPr>
+        <w:t xml:space="preserve"> </w:t>
+      </w:r>
+      <w:r>
+        <w:rPr>
+          <w:rStyle w:val="Emphasis"/>
+          <w:rFonts w:ascii="Times New Roman" w:hAnsi="Times New Roman" w:cs="Times New Roman"/>
+          <w:i w:val="0"/>
+          <w:color w:val="292929"/>
+          <w:spacing w:val="-1"/>
+          <w:sz w:val="24"/>
+          <w:szCs w:val="24"/>
+          <w:shd w:val="clear" w:color="auto" w:fill="FFFFFF"/>
+        </w:rPr>
+        <w:t>local optimum and may not converge to global optimum</w:t>
+      </w:r>
+      <w:r>
+        <w:rPr>
+          <w:rFonts w:ascii="Times New Roman" w:hAnsi="Times New Roman" w:cs="Times New Roman"/>
+          <w:color w:val="292929"/>
+          <w:spacing w:val="-1"/>
+          <w:sz w:val="24"/>
+          <w:szCs w:val="24"/>
+          <w:shd w:val="clear" w:color="auto" w:fill="FFFFFF"/>
+        </w:rPr>
+        <w:t>. Therefore, it’s recommended to run the algorithm using different initializations of centroids and pick the results of the run that that yielded the lower sum of squared distance.</w:t>
+      </w:r>
+    </w:p>
+    <w:p>
+      <w:pPr>
+        <w:jc w:val="both"/>
+        <w:rPr>
+          <w:rFonts w:ascii="Times New Roman" w:hAnsi="Times New Roman" w:cs="Times New Roman"/>
+          <w:color w:val="292929"/>
+          <w:spacing w:val="-1"/>
+          <w:sz w:val="24"/>
+          <w:szCs w:val="24"/>
+          <w:shd w:val="clear" w:color="auto" w:fill="FFFFFF"/>
+        </w:rPr>
+      </w:pPr>
+      <w:r>
+        <w:rPr>
+          <w:rFonts w:ascii="Times New Roman" w:hAnsi="Times New Roman" w:cs="Times New Roman"/>
+          <w:color w:val="292929"/>
+          <w:spacing w:val="-1"/>
+          <w:sz w:val="24"/>
+          <w:szCs w:val="24"/>
+          <w:shd w:val="clear" w:color="auto" w:fill="FFFFFF"/>
+        </w:rPr>
+        <w:t>Contrary to supervised learning where we have the ground truth to evaluate the model’s performance, clustering analysis doesn’t have a solid evaluation metric that we can use to evaluate the outcome of different clustering algorithms. Moreover, since k</w:t>
+      </w:r>
+      <w:r>
+        <w:rPr>
+          <w:rFonts w:ascii="Times New Roman" w:hAnsi="Times New Roman" w:cs="Times New Roman"/>
+          <w:color w:val="292929"/>
+          <w:spacing w:val="-1"/>
+          <w:sz w:val="24"/>
+          <w:szCs w:val="24"/>
+          <w:shd w:val="clear" w:color="auto" w:fill="FFFFFF"/>
+        </w:rPr>
+        <w:t xml:space="preserve"> </w:t>
+      </w:r>
+      <w:r>
+        <w:rPr>
+          <w:rFonts w:ascii="Times New Roman" w:hAnsi="Times New Roman" w:cs="Times New Roman"/>
+          <w:color w:val="292929"/>
+          <w:spacing w:val="-1"/>
+          <w:sz w:val="24"/>
+          <w:szCs w:val="24"/>
+          <w:shd w:val="clear" w:color="auto" w:fill="FFFFFF"/>
+        </w:rPr>
+        <w:t>means requires </w:t>
+      </w:r>
+      <w:r>
+        <w:rPr>
+          <w:rStyle w:val="Emphasis"/>
+          <w:rFonts w:ascii="Times New Roman" w:hAnsi="Times New Roman" w:cs="Times New Roman"/>
+          <w:color w:val="292929"/>
+          <w:spacing w:val="-1"/>
+          <w:sz w:val="24"/>
+          <w:szCs w:val="24"/>
+          <w:shd w:val="clear" w:color="auto" w:fill="FFFFFF"/>
+        </w:rPr>
+        <w:t>k</w:t>
+      </w:r>
+      <w:r>
+        <w:rPr>
+          <w:rFonts w:ascii="Times New Roman" w:hAnsi="Times New Roman" w:cs="Times New Roman"/>
+          <w:color w:val="292929"/>
+          <w:spacing w:val="-1"/>
+          <w:sz w:val="24"/>
+          <w:szCs w:val="24"/>
+          <w:shd w:val="clear" w:color="auto" w:fill="FFFFFF"/>
+        </w:rPr>
+        <w:t> as an input and doesn’t learn it from data, there is no right answer in terms of the number of clusters that we should have in any problem. Sometimes domain knowledge and intuition may help but usually that is not the case. In the cluster-predict methodology, we can evaluate how well the models are performing based on different </w:t>
+      </w:r>
+      <w:r>
+        <w:rPr>
+          <w:rStyle w:val="Emphasis"/>
+          <w:rFonts w:ascii="Times New Roman" w:hAnsi="Times New Roman" w:cs="Times New Roman"/>
+          <w:color w:val="292929"/>
+          <w:spacing w:val="-1"/>
+          <w:sz w:val="24"/>
+          <w:szCs w:val="24"/>
+          <w:shd w:val="clear" w:color="auto" w:fill="FFFFFF"/>
+        </w:rPr>
+        <w:t>K</w:t>
+      </w:r>
+      <w:r>
+        <w:rPr>
+          <w:rFonts w:ascii="Times New Roman" w:hAnsi="Times New Roman" w:cs="Times New Roman"/>
+          <w:color w:val="292929"/>
+          <w:spacing w:val="-1"/>
+          <w:sz w:val="24"/>
+          <w:szCs w:val="24"/>
+          <w:shd w:val="clear" w:color="auto" w:fill="FFFFFF"/>
+        </w:rPr>
+        <w:t> clusters since clusters are used in the downstream modeling.</w:t>
+      </w:r>
+    </w:p>
+    <w:p>
+      <w:pPr>
+        <w:jc w:val="both"/>
+        <w:rPr>
+          <w:rFonts w:ascii="Times New Roman" w:hAnsi="Times New Roman" w:cs="Times New Roman"/>
+          <w:color w:val="292929"/>
+          <w:spacing w:val="-1"/>
+          <w:sz w:val="24"/>
+          <w:szCs w:val="24"/>
+          <w:shd w:val="clear" w:color="auto" w:fill="FFFFFF"/>
+        </w:rPr>
+      </w:pPr>
+      <w:r>
+        <w:rPr>
+          <w:rStyle w:val="Strong"/>
+          <w:rFonts w:ascii="Times New Roman" w:hAnsi="Times New Roman" w:cs="Times New Roman"/>
+          <w:b w:val="0"/>
+          <w:color w:val="292929"/>
+          <w:spacing w:val="-1"/>
+          <w:sz w:val="24"/>
+          <w:szCs w:val="24"/>
+          <w:shd w:val="clear" w:color="auto" w:fill="FFFFFF"/>
+        </w:rPr>
+        <w:t>Elbow</w:t>
+      </w:r>
+      <w:r>
+        <w:rPr>
+          <w:rFonts w:ascii="Times New Roman" w:hAnsi="Times New Roman" w:cs="Times New Roman"/>
+          <w:color w:val="292929"/>
+          <w:spacing w:val="-1"/>
+          <w:sz w:val="24"/>
+          <w:szCs w:val="24"/>
+          <w:shd w:val="clear" w:color="auto" w:fill="FFFFFF"/>
+        </w:rPr>
+        <w:t> method gives us an idea on what a good </w:t>
+      </w:r>
+      <w:r>
+        <w:rPr>
+          <w:rStyle w:val="Emphasis"/>
+          <w:rFonts w:ascii="Times New Roman" w:hAnsi="Times New Roman" w:cs="Times New Roman"/>
+          <w:color w:val="292929"/>
+          <w:spacing w:val="-1"/>
+          <w:sz w:val="24"/>
+          <w:szCs w:val="24"/>
+          <w:shd w:val="clear" w:color="auto" w:fill="FFFFFF"/>
+        </w:rPr>
+        <w:t>k</w:t>
+      </w:r>
+      <w:r>
+        <w:rPr>
+          <w:rFonts w:ascii="Times New Roman" w:hAnsi="Times New Roman" w:cs="Times New Roman"/>
+          <w:color w:val="292929"/>
+          <w:spacing w:val="-1"/>
+          <w:sz w:val="24"/>
+          <w:szCs w:val="24"/>
+          <w:shd w:val="clear" w:color="auto" w:fill="FFFFFF"/>
+        </w:rPr>
+        <w:t> number of clusters would be based on the sum of squared distance (SSE) between data points and their assigned clusters’ centroids. We pick </w:t>
+      </w:r>
+      <w:r>
+        <w:rPr>
+          <w:rStyle w:val="Emphasis"/>
+          <w:rFonts w:ascii="Times New Roman" w:hAnsi="Times New Roman" w:cs="Times New Roman"/>
+          <w:color w:val="292929"/>
+          <w:spacing w:val="-1"/>
+          <w:sz w:val="24"/>
+          <w:szCs w:val="24"/>
+          <w:shd w:val="clear" w:color="auto" w:fill="FFFFFF"/>
+        </w:rPr>
+        <w:t>k</w:t>
+      </w:r>
+      <w:r>
+        <w:rPr>
+          <w:rFonts w:ascii="Times New Roman" w:hAnsi="Times New Roman" w:cs="Times New Roman"/>
+          <w:color w:val="292929"/>
+          <w:spacing w:val="-1"/>
+          <w:sz w:val="24"/>
+          <w:szCs w:val="24"/>
+          <w:shd w:val="clear" w:color="auto" w:fill="FFFFFF"/>
+        </w:rPr>
+        <w:t> at the spot where SSE starts to flatten out and forming an elbow. We’ll use the geyser dataset and evaluate SSE for different values of </w:t>
+      </w:r>
+      <w:r>
+        <w:rPr>
+          <w:rStyle w:val="Emphasis"/>
+          <w:rFonts w:ascii="Times New Roman" w:hAnsi="Times New Roman" w:cs="Times New Roman"/>
+          <w:color w:val="292929"/>
+          <w:spacing w:val="-1"/>
+          <w:sz w:val="24"/>
+          <w:szCs w:val="24"/>
+          <w:shd w:val="clear" w:color="auto" w:fill="FFFFFF"/>
+        </w:rPr>
+        <w:t>k</w:t>
+      </w:r>
+      <w:r>
+        <w:rPr>
+          <w:rFonts w:ascii="Times New Roman" w:hAnsi="Times New Roman" w:cs="Times New Roman"/>
+          <w:color w:val="292929"/>
+          <w:spacing w:val="-1"/>
+          <w:sz w:val="24"/>
+          <w:szCs w:val="24"/>
+          <w:shd w:val="clear" w:color="auto" w:fill="FFFFFF"/>
+        </w:rPr>
+        <w:t> and see where the curve might form an elbow and flatten out.</w:t>
+      </w:r>
+    </w:p>
+    <w:p>
+      <w:pPr>
+        <w:jc w:val="both"/>
+        <w:rPr>
+          <w:rFonts w:ascii="Times New Roman" w:hAnsi="Times New Roman" w:cs="Times New Roman"/>
+          <w:color w:val="292929"/>
+          <w:spacing w:val="-1"/>
+          <w:sz w:val="24"/>
+          <w:szCs w:val="24"/>
+          <w:shd w:val="clear" w:color="auto" w:fill="FFFFFF"/>
+        </w:rPr>
+      </w:pPr>
+    </w:p>
+    <w:p>
+      <w:pPr>
+        <w:jc w:val="both"/>
+        <w:rPr>
+          <w:rFonts w:ascii="Times New Roman" w:hAnsi="Times New Roman" w:cs="Times New Roman"/>
+          <w:sz w:val="24"/>
+          <w:szCs w:val="24"/>
+        </w:rPr>
+      </w:pPr>
+      <w:r>
+        <w:rPr>
+          <w:noProof/>
+          <w:lang w:val="en-GB" w:eastAsia="en-GB"/>
+        </w:rPr>
+        <w:drawing>
+          <wp:inline distT="0" distB="0" distL="0" distR="0" wp14:anchorId="2614F5F5" wp14:editId="1630A293">
+            <wp:extent cx="5943600" cy="3351530"/>
+            <wp:effectExtent l="0" t="0" r="0" b="0"/>
+            <wp:docPr id="6" name="Picture 6"/>
+            <wp:cNvGraphicFramePr>
+              <a:graphicFrameLocks xmlns:a="http://schemas.openxmlformats.org/drawingml/2006/main" noChangeAspect="1"/>
+            </wp:cNvGraphicFramePr>
+            <a:graphic xmlns:a="http://schemas.openxmlformats.org/drawingml/2006/main">
+              <a:graphicData uri="http://schemas.openxmlformats.org/drawingml/2006/picture">
+                <pic:pic xmlns:pic="http://schemas.openxmlformats.org/drawingml/2006/picture">
+                  <pic:nvPicPr>
+                    <pic:cNvPr id="1" name=""/>
+                    <pic:cNvPicPr/>
+                  </pic:nvPicPr>
+                  <pic:blipFill>
+                    <a:blip r:embed="rId8"/>
+                    <a:stretch>
+                      <a:fillRect/>
+                    </a:stretch>
+                  </pic:blipFill>
+                  <pic:spPr>
+                    <a:xfrm>
+                      <a:off x="0" y="0"/>
+                      <a:ext cx="5943600" cy="3351530"/>
+                    </a:xfrm>
+                    <a:prstGeom prst="rect">
+                      <a:avLst/>
+                    </a:prstGeom>
+                  </pic:spPr>
+                </pic:pic>
+              </a:graphicData>
+            </a:graphic>
+          </wp:inline>
+        </w:drawing>
+      </w:r>
+    </w:p>
+    <w:p>
+      <w:pPr>
+        <w:jc w:val="both"/>
+        <w:rPr>
+          <w:rFonts w:ascii="Times New Roman" w:hAnsi="Times New Roman" w:cs="Times New Roman"/>
+          <w:sz w:val="24"/>
+          <w:szCs w:val="24"/>
+        </w:rPr>
+      </w:pPr>
+    </w:p>
+    <w:p>
+      <w:pPr>
+        <w:jc w:val="both"/>
+        <w:rPr>
+          <w:rFonts w:ascii="Times New Roman" w:hAnsi="Times New Roman" w:cs="Times New Roman"/>
+          <w:sz w:val="24"/>
+          <w:szCs w:val="24"/>
+        </w:rPr>
+      </w:pPr>
+    </w:p>
+    <w:p>
+      <w:pPr>
+        <w:jc w:val="both"/>
+        <w:rPr>
+          <w:rFonts w:ascii="Times New Roman" w:hAnsi="Times New Roman" w:cs="Times New Roman"/>
+          <w:sz w:val="24"/>
+          <w:szCs w:val="24"/>
+        </w:rPr>
+      </w:pPr>
+    </w:p>
+    <w:p>
+      <w:pPr>
+        <w:jc w:val="both"/>
+        <w:rPr>
+          <w:rFonts w:ascii="Times New Roman" w:hAnsi="Times New Roman" w:cs="Times New Roman"/>
+          <w:sz w:val="24"/>
+          <w:szCs w:val="24"/>
+        </w:rPr>
+      </w:pPr>
+    </w:p>
+    <w:p>
+      <w:pPr>
+        <w:jc w:val="both"/>
+        <w:rPr>
+          <w:rFonts w:ascii="Times New Roman" w:hAnsi="Times New Roman" w:cs="Times New Roman"/>
+          <w:sz w:val="24"/>
+          <w:szCs w:val="24"/>
+        </w:rPr>
+      </w:pPr>
+    </w:p>
+    <w:p>
+      <w:pPr>
+        <w:jc w:val="both"/>
+        <w:rPr>
+          <w:rFonts w:ascii="Times New Roman" w:hAnsi="Times New Roman" w:cs="Times New Roman"/>
+          <w:sz w:val="24"/>
+          <w:szCs w:val="24"/>
+        </w:rPr>
+      </w:pPr>
+      <w:r>
+        <w:rPr>
+          <w:rFonts w:ascii="Times New Roman" w:hAnsi="Times New Roman" w:cs="Times New Roman"/>
+          <w:sz w:val="24"/>
+          <w:szCs w:val="24"/>
+        </w:rPr>
+        <w:t>We use the sklearn.cluster.Kmeans to cluster the neighborhoods of Seattle.</w:t>
+      </w:r>
+    </w:p>
+    <w:p>
+      <w:pPr>
+        <w:jc w:val="both"/>
+        <w:rPr>
+          <w:rFonts w:ascii="Times New Roman" w:hAnsi="Times New Roman" w:cs="Times New Roman"/>
+          <w:sz w:val="24"/>
+          <w:szCs w:val="24"/>
+        </w:rPr>
+      </w:pPr>
+      <w:r>
+        <w:rPr>
+          <w:rFonts w:ascii="Times New Roman" w:hAnsi="Times New Roman" w:cs="Times New Roman"/>
+          <w:sz w:val="24"/>
+          <w:szCs w:val="24"/>
+        </w:rPr>
+        <w:t>Visualizing the Clusters formed in Seattle.</w:t>
+      </w:r>
+    </w:p>
+    <w:p>
+      <w:pPr>
+        <w:jc w:val="both"/>
+        <w:rPr>
+          <w:rFonts w:ascii="Times New Roman" w:hAnsi="Times New Roman" w:cs="Times New Roman"/>
+          <w:sz w:val="24"/>
+          <w:szCs w:val="24"/>
+        </w:rPr>
+      </w:pPr>
+      <w:r>
+        <w:rPr>
+          <w:noProof/>
+          <w:lang w:val="en-GB" w:eastAsia="en-GB"/>
+        </w:rPr>
+        <w:drawing>
+          <wp:inline distT="0" distB="0" distL="0" distR="0" wp14:anchorId="48B2F011" wp14:editId="1B4AB241">
+            <wp:extent cx="5943600" cy="3274695"/>
+            <wp:effectExtent l="0" t="0" r="0" b="0"/>
+            <wp:docPr id="7" name="Picture 7"/>
+            <wp:cNvGraphicFramePr>
+              <a:graphicFrameLocks xmlns:a="http://schemas.openxmlformats.org/drawingml/2006/main" noChangeAspect="1"/>
+            </wp:cNvGraphicFramePr>
+            <a:graphic xmlns:a="http://schemas.openxmlformats.org/drawingml/2006/main">
+              <a:graphicData uri="http://schemas.openxmlformats.org/drawingml/2006/picture">
+                <pic:pic xmlns:pic="http://schemas.openxmlformats.org/drawingml/2006/picture">
+                  <pic:nvPicPr>
+                    <pic:cNvPr id="1" name=""/>
+                    <pic:cNvPicPr/>
+                  </pic:nvPicPr>
+                  <pic:blipFill>
+                    <a:blip r:embed="rId9"/>
+                    <a:stretch>
+                      <a:fillRect/>
+                    </a:stretch>
+                  </pic:blipFill>
+                  <pic:spPr>
+                    <a:xfrm>
+                      <a:off x="0" y="0"/>
+                      <a:ext cx="5943600" cy="3274695"/>
+                    </a:xfrm>
+                    <a:prstGeom prst="rect">
+                      <a:avLst/>
+                    </a:prstGeom>
+                  </pic:spPr>
+                </pic:pic>
+              </a:graphicData>
+            </a:graphic>
+          </wp:inline>
+        </w:drawing>
+      </w:r>
+    </w:p>
+    <w:p>
+      <w:pPr>
+        <w:pStyle w:val="ListParagraph"/>
+        <w:jc w:val="both"/>
+        <w:rPr>
+          <w:rFonts w:ascii="Times New Roman" w:hAnsi="Times New Roman" w:cs="Times New Roman"/>
+          <w:sz w:val="24"/>
+          <w:szCs w:val="24"/>
+        </w:rPr>
+      </w:pPr>
+    </w:p>
+    <w:p>
+      <w:pPr>
+        <w:jc w:val="both"/>
+        <w:rPr>
+          <w:rFonts w:ascii="Times New Roman" w:hAnsi="Times New Roman" w:cs="Times New Roman"/>
+          <w:sz w:val="32"/>
+          <w:szCs w:val="32"/>
+        </w:rPr>
+      </w:pPr>
+      <w:r>
+        <w:rPr>
+          <w:rFonts w:ascii="Times New Roman" w:hAnsi="Times New Roman" w:cs="Times New Roman"/>
+          <w:sz w:val="32"/>
+          <w:szCs w:val="32"/>
+        </w:rPr>
+        <w:t>6) Cluster Summary</w:t>
+      </w:r>
+    </w:p>
+    <w:p>
+      <w:pPr>
+        <w:jc w:val="both"/>
+        <w:rPr>
+          <w:rFonts w:ascii="Times New Roman" w:hAnsi="Times New Roman" w:cs="Times New Roman"/>
+          <w:color w:val="292929"/>
+          <w:spacing w:val="-1"/>
+          <w:sz w:val="24"/>
+          <w:szCs w:val="24"/>
+          <w:shd w:val="clear" w:color="auto" w:fill="FFFFFF"/>
+        </w:rPr>
+      </w:pPr>
+      <w:r>
+        <w:rPr>
+          <w:rFonts w:ascii="Times New Roman" w:hAnsi="Times New Roman" w:cs="Times New Roman"/>
+          <w:color w:val="292929"/>
+          <w:spacing w:val="-1"/>
+          <w:sz w:val="24"/>
+          <w:szCs w:val="24"/>
+          <w:shd w:val="clear" w:color="auto" w:fill="FFFFFF"/>
+        </w:rPr>
+        <w:t xml:space="preserve">In summary, </w:t>
+      </w:r>
+      <w:r>
+        <w:rPr>
+          <w:rFonts w:ascii="Times New Roman" w:hAnsi="Times New Roman" w:cs="Times New Roman"/>
+          <w:color w:val="292929"/>
+          <w:spacing w:val="-1"/>
+          <w:sz w:val="24"/>
+          <w:szCs w:val="24"/>
+          <w:shd w:val="clear" w:color="auto" w:fill="FFFFFF"/>
+        </w:rPr>
+        <w:t>neighborhoods</w:t>
+      </w:r>
+      <w:r>
+        <w:rPr>
+          <w:rFonts w:ascii="Times New Roman" w:hAnsi="Times New Roman" w:cs="Times New Roman"/>
+          <w:color w:val="292929"/>
+          <w:spacing w:val="-1"/>
+          <w:sz w:val="24"/>
+          <w:szCs w:val="24"/>
+          <w:shd w:val="clear" w:color="auto" w:fill="FFFFFF"/>
+        </w:rPr>
+        <w:t xml:space="preserve"> in </w:t>
+      </w:r>
+      <w:r>
+        <w:rPr>
+          <w:rStyle w:val="Strong"/>
+          <w:rFonts w:ascii="Times New Roman" w:hAnsi="Times New Roman" w:cs="Times New Roman"/>
+          <w:color w:val="292929"/>
+          <w:spacing w:val="-1"/>
+          <w:sz w:val="24"/>
+          <w:szCs w:val="24"/>
+          <w:shd w:val="clear" w:color="auto" w:fill="FFFFFF"/>
+        </w:rPr>
+        <w:t>Cluster 0</w:t>
+      </w:r>
+      <w:r>
+        <w:rPr>
+          <w:rFonts w:ascii="Times New Roman" w:hAnsi="Times New Roman" w:cs="Times New Roman"/>
+          <w:color w:val="292929"/>
+          <w:spacing w:val="-1"/>
+          <w:sz w:val="24"/>
+          <w:szCs w:val="24"/>
+          <w:shd w:val="clear" w:color="auto" w:fill="FFFFFF"/>
+        </w:rPr>
+        <w:t xml:space="preserve"> possess the </w:t>
+      </w:r>
+      <w:r>
+        <w:rPr>
+          <w:rFonts w:ascii="Times New Roman" w:hAnsi="Times New Roman" w:cs="Times New Roman"/>
+          <w:color w:val="292929"/>
+          <w:spacing w:val="-1"/>
+          <w:sz w:val="24"/>
+          <w:szCs w:val="24"/>
+          <w:shd w:val="clear" w:color="auto" w:fill="FFFFFF"/>
+        </w:rPr>
+        <w:t>medium</w:t>
+      </w:r>
+      <w:r>
+        <w:rPr>
+          <w:rFonts w:ascii="Times New Roman" w:hAnsi="Times New Roman" w:cs="Times New Roman"/>
+          <w:color w:val="292929"/>
+          <w:spacing w:val="-1"/>
+          <w:sz w:val="24"/>
+          <w:szCs w:val="24"/>
+          <w:shd w:val="clear" w:color="auto" w:fill="FFFFFF"/>
+        </w:rPr>
+        <w:t xml:space="preserve"> relative spending power as their median household incomes are significantly higher than the other clusters. The fair number of Southeast Asians and Asian restaurants indicates an adequate demand for Southeast Asian cuisine; and customers that are capable of consuming the meals more regularly than the others.</w:t>
+      </w:r>
+    </w:p>
+    <w:p>
+      <w:pPr>
+        <w:jc w:val="both"/>
+        <w:rPr>
+          <w:rFonts w:ascii="Times New Roman" w:hAnsi="Times New Roman" w:cs="Times New Roman"/>
+          <w:color w:val="292929"/>
+          <w:spacing w:val="-1"/>
+          <w:sz w:val="24"/>
+          <w:szCs w:val="24"/>
+          <w:shd w:val="clear" w:color="auto" w:fill="FFFFFF"/>
+        </w:rPr>
+      </w:pPr>
+      <w:r>
+        <w:rPr>
+          <w:rFonts w:ascii="Times New Roman" w:hAnsi="Times New Roman" w:cs="Times New Roman"/>
+          <w:color w:val="292929"/>
+          <w:spacing w:val="-1"/>
+          <w:sz w:val="24"/>
+          <w:szCs w:val="24"/>
+          <w:shd w:val="clear" w:color="auto" w:fill="FFFFFF"/>
+        </w:rPr>
+        <w:t xml:space="preserve">For </w:t>
+      </w:r>
+      <w:r>
+        <w:rPr>
+          <w:rFonts w:ascii="Times New Roman" w:hAnsi="Times New Roman" w:cs="Times New Roman"/>
+          <w:b/>
+          <w:color w:val="292929"/>
+          <w:spacing w:val="-1"/>
+          <w:sz w:val="24"/>
+          <w:szCs w:val="24"/>
+          <w:shd w:val="clear" w:color="auto" w:fill="FFFFFF"/>
+        </w:rPr>
+        <w:t>Cluster 1</w:t>
+      </w:r>
+      <w:r>
+        <w:rPr>
+          <w:rFonts w:ascii="Times New Roman" w:hAnsi="Times New Roman" w:cs="Times New Roman"/>
+          <w:color w:val="292929"/>
+          <w:spacing w:val="-1"/>
+          <w:sz w:val="24"/>
+          <w:szCs w:val="24"/>
+          <w:shd w:val="clear" w:color="auto" w:fill="FFFFFF"/>
+        </w:rPr>
+        <w:t>, although the cluster possesses high spending power in residents, there are less number of Asians living in these neighborhoods. As a result not much of Asian restaurants are available in this region.</w:t>
+      </w:r>
+      <w:r>
+        <w:rPr>
+          <w:rFonts w:ascii="Times New Roman" w:hAnsi="Times New Roman" w:cs="Times New Roman"/>
+          <w:color w:val="292929"/>
+          <w:spacing w:val="-1"/>
+          <w:sz w:val="24"/>
+          <w:szCs w:val="24"/>
+          <w:shd w:val="clear" w:color="auto" w:fill="FFFFFF"/>
+        </w:rPr>
+        <w:t xml:space="preserve"> Therefore, this cluster will be the least desirable option for establishing a new restaurant.</w:t>
+      </w:r>
+    </w:p>
+    <w:p>
+      <w:pPr>
+        <w:jc w:val="both"/>
+        <w:rPr>
+          <w:rFonts w:ascii="Times New Roman" w:hAnsi="Times New Roman" w:cs="Times New Roman"/>
+          <w:color w:val="292929"/>
+          <w:spacing w:val="-1"/>
+          <w:sz w:val="24"/>
+          <w:szCs w:val="24"/>
+          <w:shd w:val="clear" w:color="auto" w:fill="FFFFFF"/>
+        </w:rPr>
+      </w:pPr>
+      <w:r>
+        <w:rPr>
+          <w:rStyle w:val="Strong"/>
+          <w:rFonts w:ascii="Times New Roman" w:hAnsi="Times New Roman" w:cs="Times New Roman"/>
+          <w:color w:val="292929"/>
+          <w:spacing w:val="-1"/>
+          <w:sz w:val="24"/>
+          <w:szCs w:val="24"/>
+          <w:shd w:val="clear" w:color="auto" w:fill="FFFFFF"/>
+        </w:rPr>
+        <w:t>Clu</w:t>
+      </w:r>
+      <w:r>
+        <w:rPr>
+          <w:rStyle w:val="Strong"/>
+          <w:rFonts w:ascii="Times New Roman" w:hAnsi="Times New Roman" w:cs="Times New Roman"/>
+          <w:color w:val="292929"/>
+          <w:spacing w:val="-1"/>
+          <w:sz w:val="24"/>
+          <w:szCs w:val="24"/>
+          <w:shd w:val="clear" w:color="auto" w:fill="FFFFFF"/>
+        </w:rPr>
+        <w:t xml:space="preserve">ster </w:t>
+      </w:r>
+      <w:r>
+        <w:rPr>
+          <w:rStyle w:val="Strong"/>
+          <w:rFonts w:ascii="Times New Roman" w:hAnsi="Times New Roman" w:cs="Times New Roman"/>
+          <w:color w:val="292929"/>
+          <w:spacing w:val="-1"/>
+          <w:sz w:val="24"/>
+          <w:szCs w:val="24"/>
+          <w:shd w:val="clear" w:color="auto" w:fill="FFFFFF"/>
+        </w:rPr>
+        <w:t>2</w:t>
+      </w:r>
+      <w:r>
+        <w:rPr>
+          <w:rStyle w:val="Strong"/>
+          <w:rFonts w:ascii="Times New Roman" w:hAnsi="Times New Roman" w:cs="Times New Roman"/>
+          <w:color w:val="292929"/>
+          <w:spacing w:val="-1"/>
+          <w:sz w:val="24"/>
+          <w:szCs w:val="24"/>
+          <w:shd w:val="clear" w:color="auto" w:fill="FFFFFF"/>
+        </w:rPr>
+        <w:t xml:space="preserve"> </w:t>
+      </w:r>
+      <w:r>
+        <w:rPr>
+          <w:rFonts w:ascii="Times New Roman" w:hAnsi="Times New Roman" w:cs="Times New Roman"/>
+          <w:color w:val="292929"/>
+          <w:spacing w:val="-1"/>
+          <w:sz w:val="24"/>
+          <w:szCs w:val="24"/>
+          <w:shd w:val="clear" w:color="auto" w:fill="FFFFFF"/>
+        </w:rPr>
+        <w:t xml:space="preserve">is only promising in terms of its great population of Southeast Asians, or target customers, in the region. However, its low spending power and the high number of competitors of </w:t>
+      </w:r>
+      <w:r>
+        <w:rPr>
+          <w:rFonts w:ascii="Times New Roman" w:hAnsi="Times New Roman" w:cs="Times New Roman"/>
+          <w:color w:val="292929"/>
+          <w:spacing w:val="-1"/>
+          <w:sz w:val="24"/>
+          <w:szCs w:val="24"/>
+          <w:shd w:val="clear" w:color="auto" w:fill="FFFFFF"/>
+        </w:rPr>
+        <w:lastRenderedPageBreak/>
+        <w:t>similar niche may indicate a high barrier of entry — its demographic is likely to demand less of the pricier menu of our client’s compared to the cheaper options available from the competitors.</w:t>
+      </w:r>
+    </w:p>
+    <w:p>
+      <w:pPr>
+        <w:jc w:val="both"/>
+        <w:rPr>
+          <w:rFonts w:ascii="Times New Roman" w:hAnsi="Times New Roman" w:cs="Times New Roman"/>
+          <w:color w:val="292929"/>
+          <w:spacing w:val="-1"/>
+          <w:sz w:val="24"/>
+          <w:szCs w:val="24"/>
+          <w:shd w:val="clear" w:color="auto" w:fill="FFFFFF"/>
+        </w:rPr>
+      </w:pPr>
+      <w:r>
+        <w:rPr>
+          <w:rStyle w:val="Strong"/>
+          <w:rFonts w:ascii="Times New Roman" w:hAnsi="Times New Roman" w:cs="Times New Roman"/>
+          <w:color w:val="292929"/>
+          <w:spacing w:val="-1"/>
+          <w:sz w:val="24"/>
+          <w:szCs w:val="24"/>
+          <w:shd w:val="clear" w:color="auto" w:fill="FFFFFF"/>
+        </w:rPr>
+        <w:t>Cluster 3</w:t>
+      </w:r>
+      <w:r>
+        <w:rPr>
+          <w:rFonts w:ascii="Times New Roman" w:hAnsi="Times New Roman" w:cs="Times New Roman"/>
+          <w:color w:val="292929"/>
+          <w:spacing w:val="-1"/>
+          <w:sz w:val="24"/>
+          <w:szCs w:val="24"/>
+          <w:shd w:val="clear" w:color="auto" w:fill="FFFFFF"/>
+        </w:rPr>
+        <w:t>, though favorable concerning its demographic and optimal number of competitors, its low spending power would unfortunately demonstrate a lack in consumption.</w:t>
+      </w:r>
+    </w:p>
+    <w:p>
+      <w:pPr>
+        <w:jc w:val="both"/>
+        <w:rPr>
+          <w:rFonts w:ascii="Times New Roman" w:hAnsi="Times New Roman" w:cs="Times New Roman"/>
+          <w:color w:val="292929"/>
+          <w:spacing w:val="-1"/>
+          <w:sz w:val="24"/>
+          <w:szCs w:val="24"/>
+          <w:shd w:val="clear" w:color="auto" w:fill="FFFFFF"/>
+        </w:rPr>
+      </w:pPr>
+      <w:r>
+        <w:rPr>
+          <w:rFonts w:ascii="Times New Roman" w:hAnsi="Times New Roman" w:cs="Times New Roman"/>
+          <w:color w:val="292929"/>
+          <w:spacing w:val="-1"/>
+          <w:sz w:val="24"/>
+          <w:szCs w:val="24"/>
+          <w:shd w:val="clear" w:color="auto" w:fill="FFFFFF"/>
+        </w:rPr>
+        <w:t xml:space="preserve">With regards to </w:t>
+      </w:r>
+      <w:r>
+        <w:rPr>
+          <w:rFonts w:ascii="Times New Roman" w:hAnsi="Times New Roman" w:cs="Times New Roman"/>
+          <w:b/>
+          <w:color w:val="292929"/>
+          <w:spacing w:val="-1"/>
+          <w:sz w:val="24"/>
+          <w:szCs w:val="24"/>
+          <w:shd w:val="clear" w:color="auto" w:fill="FFFFFF"/>
+        </w:rPr>
+        <w:t>Cluster 4</w:t>
+      </w:r>
+      <w:r>
+        <w:rPr>
+          <w:rFonts w:ascii="Times New Roman" w:hAnsi="Times New Roman" w:cs="Times New Roman"/>
+          <w:b/>
+          <w:color w:val="292929"/>
+          <w:spacing w:val="-1"/>
+          <w:sz w:val="24"/>
+          <w:szCs w:val="24"/>
+          <w:shd w:val="clear" w:color="auto" w:fill="FFFFFF"/>
+        </w:rPr>
+        <w:t xml:space="preserve">, </w:t>
+      </w:r>
+      <w:r>
+        <w:rPr>
+          <w:rFonts w:ascii="Times New Roman" w:hAnsi="Times New Roman" w:cs="Times New Roman"/>
+          <w:color w:val="292929"/>
+          <w:spacing w:val="-1"/>
+          <w:sz w:val="24"/>
+          <w:szCs w:val="24"/>
+          <w:shd w:val="clear" w:color="auto" w:fill="FFFFFF"/>
+        </w:rPr>
+        <w:t xml:space="preserve">the residents possess above average spending power as indicated by their average incomes values. There exists a reasonable amount of Asians residing in these neighborhoods and in contrast, the number of Asian restaurants is relatively small. As a result, this cluster is the </w:t>
+      </w:r>
+      <w:r>
+        <w:rPr>
+          <w:rFonts w:ascii="Times New Roman" w:hAnsi="Times New Roman" w:cs="Times New Roman"/>
+          <w:b/>
+          <w:color w:val="292929"/>
+          <w:spacing w:val="-1"/>
+          <w:sz w:val="24"/>
+          <w:szCs w:val="24"/>
+          <w:shd w:val="clear" w:color="auto" w:fill="FFFFFF"/>
+        </w:rPr>
+        <w:t>perfect</w:t>
+      </w:r>
+      <w:r>
+        <w:rPr>
+          <w:rFonts w:ascii="Times New Roman" w:hAnsi="Times New Roman" w:cs="Times New Roman"/>
+          <w:color w:val="292929"/>
+          <w:spacing w:val="-1"/>
+          <w:sz w:val="24"/>
+          <w:szCs w:val="24"/>
+          <w:shd w:val="clear" w:color="auto" w:fill="FFFFFF"/>
+        </w:rPr>
+        <w:t xml:space="preserve"> for an entrepreneur who wishes to start an Asian restaurant business in Seattle.</w:t>
+      </w:r>
+    </w:p>
+    <w:p>
+      <w:pPr>
+        <w:jc w:val="both"/>
+        <w:rPr>
+          <w:rFonts w:ascii="Times New Roman" w:hAnsi="Times New Roman" w:cs="Times New Roman"/>
+          <w:color w:val="292929"/>
+          <w:spacing w:val="-1"/>
+          <w:sz w:val="24"/>
+          <w:szCs w:val="24"/>
+          <w:shd w:val="clear" w:color="auto" w:fill="FFFFFF"/>
+        </w:rPr>
+      </w:pPr>
+      <w:r>
+        <w:rPr>
+          <w:rStyle w:val="Strong"/>
+          <w:rFonts w:ascii="Times New Roman" w:hAnsi="Times New Roman" w:cs="Times New Roman"/>
+          <w:color w:val="292929"/>
+          <w:spacing w:val="-1"/>
+          <w:sz w:val="24"/>
+          <w:szCs w:val="24"/>
+          <w:shd w:val="clear" w:color="auto" w:fill="FFFFFF"/>
+        </w:rPr>
+        <w:t>Cluster 5</w:t>
+      </w:r>
+      <w:r>
+        <w:rPr>
+          <w:rFonts w:ascii="Times New Roman" w:hAnsi="Times New Roman" w:cs="Times New Roman"/>
+          <w:color w:val="292929"/>
+          <w:spacing w:val="-1"/>
+          <w:sz w:val="24"/>
+          <w:szCs w:val="24"/>
+          <w:shd w:val="clear" w:color="auto" w:fill="FFFFFF"/>
+        </w:rPr>
+        <w:t xml:space="preserve"> only consists of one </w:t>
+      </w:r>
+      <w:r>
+        <w:rPr>
+          <w:rFonts w:ascii="Times New Roman" w:hAnsi="Times New Roman" w:cs="Times New Roman"/>
+          <w:color w:val="292929"/>
+          <w:spacing w:val="-1"/>
+          <w:sz w:val="24"/>
+          <w:szCs w:val="24"/>
+          <w:shd w:val="clear" w:color="auto" w:fill="FFFFFF"/>
+        </w:rPr>
+        <w:t>neighborhood</w:t>
+      </w:r>
+      <w:r>
+        <w:rPr>
+          <w:rFonts w:ascii="Times New Roman" w:hAnsi="Times New Roman" w:cs="Times New Roman"/>
+          <w:color w:val="292929"/>
+          <w:spacing w:val="-1"/>
+          <w:sz w:val="24"/>
+          <w:szCs w:val="24"/>
+          <w:shd w:val="clear" w:color="auto" w:fill="FFFFFF"/>
+        </w:rPr>
+        <w:t xml:space="preserve"> as a result of its significantly high number of competitors and the distribution of Southeast Asians. This shows promise despite its high number of competitors. If the client’s franchised restaurant is </w:t>
+      </w:r>
+      <w:r>
+        <w:rPr>
+          <w:rFonts w:ascii="Times New Roman" w:hAnsi="Times New Roman" w:cs="Times New Roman"/>
+          <w:color w:val="292929"/>
+          <w:spacing w:val="-1"/>
+          <w:sz w:val="24"/>
+          <w:szCs w:val="24"/>
+          <w:shd w:val="clear" w:color="auto" w:fill="FFFFFF"/>
+        </w:rPr>
+        <w:t>priory</w:t>
+      </w:r>
+      <w:r>
+        <w:rPr>
+          <w:rFonts w:ascii="Times New Roman" w:hAnsi="Times New Roman" w:cs="Times New Roman"/>
+          <w:color w:val="292929"/>
+          <w:spacing w:val="-1"/>
+          <w:sz w:val="24"/>
+          <w:szCs w:val="24"/>
+          <w:shd w:val="clear" w:color="auto" w:fill="FFFFFF"/>
+        </w:rPr>
+        <w:t xml:space="preserve"> well established, </w:t>
+      </w:r>
+      <w:r>
+        <w:rPr>
+          <w:rFonts w:ascii="Times New Roman" w:hAnsi="Times New Roman" w:cs="Times New Roman"/>
+          <w:color w:val="292929"/>
+          <w:spacing w:val="-1"/>
+          <w:sz w:val="24"/>
+          <w:szCs w:val="24"/>
+          <w:shd w:val="clear" w:color="auto" w:fill="FFFFFF"/>
+        </w:rPr>
+        <w:t>neighborhoods</w:t>
+      </w:r>
+      <w:r>
+        <w:rPr>
+          <w:rFonts w:ascii="Times New Roman" w:hAnsi="Times New Roman" w:cs="Times New Roman"/>
+          <w:color w:val="292929"/>
+          <w:spacing w:val="-1"/>
+          <w:sz w:val="24"/>
+          <w:szCs w:val="24"/>
+          <w:shd w:val="clear" w:color="auto" w:fill="FFFFFF"/>
+        </w:rPr>
+        <w:t xml:space="preserve"> in ‘Cluster Label 5’ might also be up consideration as the restaurant would have the competitive advantage of brand loyalty to combat the density of competitors.</w:t>
+      </w:r>
+    </w:p>
+    <w:p>
+      <w:pPr>
+        <w:jc w:val="both"/>
+        <w:rPr>
+          <w:rFonts w:ascii="Times New Roman" w:hAnsi="Times New Roman" w:cs="Times New Roman"/>
+          <w:color w:val="292929"/>
+          <w:spacing w:val="-1"/>
+          <w:sz w:val="32"/>
+          <w:szCs w:val="32"/>
+          <w:shd w:val="clear" w:color="auto" w:fill="FFFFFF"/>
+        </w:rPr>
+      </w:pPr>
+      <w:r>
+        <w:rPr>
+          <w:rFonts w:ascii="Times New Roman" w:hAnsi="Times New Roman" w:cs="Times New Roman"/>
+          <w:color w:val="292929"/>
+          <w:spacing w:val="-1"/>
+          <w:sz w:val="32"/>
+          <w:szCs w:val="32"/>
+          <w:shd w:val="clear" w:color="auto" w:fill="FFFFFF"/>
+        </w:rPr>
+        <w:t>7) Conclusion</w:t>
+      </w:r>
+    </w:p>
+    <w:p>
+      <w:pPr>
+        <w:jc w:val="both"/>
+        <w:rPr>
+          <w:rFonts w:ascii="Times New Roman" w:hAnsi="Times New Roman" w:cs="Times New Roman"/>
+          <w:color w:val="292929"/>
+          <w:spacing w:val="-1"/>
+          <w:sz w:val="24"/>
+          <w:szCs w:val="24"/>
+        </w:rPr>
+      </w:pPr>
+      <w:r>
+        <w:rPr>
+          <w:rFonts w:ascii="Times New Roman" w:hAnsi="Times New Roman" w:cs="Times New Roman"/>
+          <w:color w:val="292929"/>
+          <w:spacing w:val="-1"/>
+          <w:sz w:val="24"/>
+          <w:szCs w:val="24"/>
+          <w:shd w:val="clear" w:color="auto" w:fill="FFFFFF"/>
+        </w:rPr>
+        <w:t xml:space="preserve">In this study, I have labeled the </w:t>
+      </w:r>
+      <w:r>
+        <w:rPr>
+          <w:rFonts w:ascii="Times New Roman" w:hAnsi="Times New Roman" w:cs="Times New Roman"/>
+          <w:color w:val="292929"/>
+          <w:spacing w:val="-1"/>
+          <w:sz w:val="24"/>
+          <w:szCs w:val="24"/>
+          <w:shd w:val="clear" w:color="auto" w:fill="FFFFFF"/>
+        </w:rPr>
+        <w:t>neighborhoods</w:t>
+      </w:r>
+      <w:r>
+        <w:rPr>
+          <w:rFonts w:ascii="Times New Roman" w:hAnsi="Times New Roman" w:cs="Times New Roman"/>
+          <w:color w:val="292929"/>
+          <w:spacing w:val="-1"/>
+          <w:sz w:val="24"/>
+          <w:szCs w:val="24"/>
+          <w:shd w:val="clear" w:color="auto" w:fill="FFFFFF"/>
+        </w:rPr>
+        <w:t xml:space="preserve"> corresponding to their characteristics — spending power, percentage of target customers, and the number of competitors. The most promising group of </w:t>
+      </w:r>
+      <w:r>
+        <w:rPr>
+          <w:rFonts w:ascii="Times New Roman" w:hAnsi="Times New Roman" w:cs="Times New Roman"/>
+          <w:color w:val="292929"/>
+          <w:spacing w:val="-1"/>
+          <w:sz w:val="24"/>
+          <w:szCs w:val="24"/>
+          <w:shd w:val="clear" w:color="auto" w:fill="FFFFFF"/>
+        </w:rPr>
+        <w:t>neighborhoods</w:t>
+      </w:r>
+      <w:r>
+        <w:rPr>
+          <w:rFonts w:ascii="Times New Roman" w:hAnsi="Times New Roman" w:cs="Times New Roman"/>
+          <w:color w:val="292929"/>
+          <w:spacing w:val="-1"/>
+          <w:sz w:val="24"/>
+          <w:szCs w:val="24"/>
+          <w:shd w:val="clear" w:color="auto" w:fill="FFFFFF"/>
+        </w:rPr>
+        <w:t xml:space="preserve"> for opening an Asian Restaurant, with a niche in Southeast Asian cuisine, appears to be ‘Cluster Label </w:t>
+      </w:r>
+      <w:r>
+        <w:rPr>
+          <w:rFonts w:ascii="Times New Roman" w:hAnsi="Times New Roman" w:cs="Times New Roman"/>
+          <w:color w:val="292929"/>
+          <w:spacing w:val="-1"/>
+          <w:sz w:val="24"/>
+          <w:szCs w:val="24"/>
+          <w:shd w:val="clear" w:color="auto" w:fill="FFFFFF"/>
+        </w:rPr>
+        <w:t>4</w:t>
+      </w:r>
+      <w:r>
+        <w:rPr>
+          <w:rFonts w:ascii="Times New Roman" w:hAnsi="Times New Roman" w:cs="Times New Roman"/>
+          <w:color w:val="292929"/>
+          <w:spacing w:val="-1"/>
+          <w:sz w:val="24"/>
+          <w:szCs w:val="24"/>
+          <w:shd w:val="clear" w:color="auto" w:fill="FFFFFF"/>
+        </w:rPr>
+        <w:t>’.</w:t>
+      </w:r>
+      <w:r>
+        <w:rPr>
+          <w:rFonts w:ascii="Times New Roman" w:hAnsi="Times New Roman" w:cs="Times New Roman"/>
+          <w:color w:val="292929"/>
+          <w:spacing w:val="-1"/>
+          <w:sz w:val="24"/>
+          <w:szCs w:val="24"/>
+          <w:shd w:val="clear" w:color="auto" w:fill="FFFFFF"/>
+        </w:rPr>
+        <w:t xml:space="preserve"> </w:t>
+      </w:r>
+      <w:r>
+        <w:rPr>
+          <w:rFonts w:ascii="Times New Roman" w:hAnsi="Times New Roman" w:cs="Times New Roman"/>
+          <w:color w:val="292929"/>
+          <w:spacing w:val="-1"/>
+          <w:sz w:val="24"/>
+          <w:szCs w:val="24"/>
+        </w:rPr>
+        <w:t xml:space="preserve">The higher spending power of the neighbourhoods in this cluster allows them to readily afford the slightly </w:t>
+      </w:r>
+      <w:r>
+        <w:rPr>
+          <w:color w:val="292929"/>
+          <w:spacing w:val="-1"/>
+        </w:rPr>
+        <w:t>up scaled</w:t>
+      </w:r>
+      <w:r>
+        <w:rPr>
+          <w:rFonts w:ascii="Times New Roman" w:hAnsi="Times New Roman" w:cs="Times New Roman"/>
+          <w:color w:val="292929"/>
+          <w:spacing w:val="-1"/>
+          <w:sz w:val="24"/>
+          <w:szCs w:val="24"/>
+        </w:rPr>
+        <w:t xml:space="preserve"> prices of the client’s Asian restaurant menu.</w:t>
+      </w:r>
+      <w:r>
+        <w:rPr>
+          <w:rFonts w:ascii="Times New Roman" w:hAnsi="Times New Roman" w:cs="Times New Roman"/>
+          <w:color w:val="292929"/>
+          <w:spacing w:val="-1"/>
+          <w:sz w:val="24"/>
+          <w:szCs w:val="24"/>
+        </w:rPr>
+        <w:t xml:space="preserve"> </w:t>
+      </w:r>
+      <w:r>
+        <w:rPr>
+          <w:rFonts w:ascii="Times New Roman" w:hAnsi="Times New Roman" w:cs="Times New Roman"/>
+          <w:color w:val="292929"/>
+          <w:spacing w:val="-1"/>
+          <w:sz w:val="24"/>
+          <w:szCs w:val="24"/>
+        </w:rPr>
+        <w:t>The average distribution of the percentage of target customers — the Southeast Asian demographic — indicates a relatively reasonable demand for the Asian cuisine.</w:t>
+      </w:r>
+      <w:r>
+        <w:rPr>
+          <w:rFonts w:ascii="Times New Roman" w:hAnsi="Times New Roman" w:cs="Times New Roman"/>
+          <w:color w:val="292929"/>
+          <w:spacing w:val="-1"/>
+          <w:sz w:val="24"/>
+          <w:szCs w:val="24"/>
+        </w:rPr>
+        <w:t xml:space="preserve"> </w:t>
+      </w:r>
+      <w:r>
+        <w:rPr>
+          <w:rFonts w:ascii="Times New Roman" w:hAnsi="Times New Roman" w:cs="Times New Roman"/>
+          <w:color w:val="292929"/>
+          <w:spacing w:val="-1"/>
+          <w:sz w:val="24"/>
+          <w:szCs w:val="24"/>
+        </w:rPr>
+        <w:t>The number of competitors is not significant yet adequate enough to be a good indicator of demand for Asian cuisine.</w:t>
+      </w:r>
+    </w:p>
+    <w:p>
+      <w:pPr>
+        <w:jc w:val="both"/>
+        <w:rPr>
+          <w:rFonts w:ascii="Times New Roman" w:hAnsi="Times New Roman" w:cs="Times New Roman"/>
+          <w:color w:val="292929"/>
+          <w:spacing w:val="-1"/>
+          <w:sz w:val="24"/>
+          <w:szCs w:val="24"/>
+          <w:shd w:val="clear" w:color="auto" w:fill="FFFFFF"/>
+        </w:rPr>
+      </w:pPr>
+      <w:r>
+        <w:rPr>
+          <w:rFonts w:ascii="Times New Roman" w:hAnsi="Times New Roman" w:cs="Times New Roman"/>
+          <w:color w:val="292929"/>
+          <w:spacing w:val="-1"/>
+          <w:sz w:val="24"/>
+          <w:szCs w:val="24"/>
+          <w:shd w:val="clear" w:color="auto" w:fill="FFFFFF"/>
+        </w:rPr>
+        <w:t xml:space="preserve">Our client could more specifically consider </w:t>
+      </w:r>
+      <w:r>
+        <w:rPr>
+          <w:rFonts w:ascii="Times New Roman" w:hAnsi="Times New Roman" w:cs="Times New Roman"/>
+          <w:color w:val="292929"/>
+          <w:spacing w:val="-1"/>
+          <w:sz w:val="24"/>
+          <w:szCs w:val="24"/>
+          <w:shd w:val="clear" w:color="auto" w:fill="FFFFFF"/>
+        </w:rPr>
+        <w:t>Industrial District</w:t>
+      </w:r>
+      <w:r>
+        <w:rPr>
+          <w:rFonts w:ascii="Times New Roman" w:hAnsi="Times New Roman" w:cs="Times New Roman"/>
+          <w:color w:val="292929"/>
+          <w:spacing w:val="-1"/>
+          <w:sz w:val="24"/>
+          <w:szCs w:val="24"/>
+          <w:shd w:val="clear" w:color="auto" w:fill="FFFFFF"/>
+        </w:rPr>
+        <w:t xml:space="preserve"> as a location of establishment for optimal results. However, whenever there is a shift in the dynamic of business demands, we could always target different clusters of neighborhoods. Case in point, if </w:t>
+      </w:r>
+      <w:bookmarkStart w:id="0" w:name="_GoBack"/>
+      <w:bookmarkEnd w:id="0"/>
+      <w:r>
+        <w:rPr>
+          <w:rFonts w:ascii="Times New Roman" w:hAnsi="Times New Roman" w:cs="Times New Roman"/>
+          <w:color w:val="292929"/>
+          <w:spacing w:val="-1"/>
+          <w:sz w:val="24"/>
+          <w:szCs w:val="24"/>
+          <w:shd w:val="clear" w:color="auto" w:fill="FFFFFF"/>
+        </w:rPr>
+        <w:t xml:space="preserve">the client has plans to expand a well-established franchised restaurant, </w:t>
+      </w:r>
+      <w:r>
+        <w:rPr>
+          <w:rFonts w:ascii="Times New Roman" w:hAnsi="Times New Roman" w:cs="Times New Roman"/>
+          <w:color w:val="292929"/>
+          <w:spacing w:val="-1"/>
+          <w:sz w:val="24"/>
+          <w:szCs w:val="24"/>
+          <w:shd w:val="clear" w:color="auto" w:fill="FFFFFF"/>
+        </w:rPr>
+        <w:t>neighborhoods</w:t>
+      </w:r>
+      <w:r>
+        <w:rPr>
+          <w:rFonts w:ascii="Times New Roman" w:hAnsi="Times New Roman" w:cs="Times New Roman"/>
+          <w:color w:val="292929"/>
+          <w:spacing w:val="-1"/>
+          <w:sz w:val="24"/>
+          <w:szCs w:val="24"/>
+          <w:shd w:val="clear" w:color="auto" w:fill="FFFFFF"/>
+        </w:rPr>
+        <w:t xml:space="preserve"> in ‘Cluster Label 5’ would be the optimal location; this is under the assumption that the aforementioned restaurant would have a competitive advantage of brand loyalty against the high number of competitors in that </w:t>
+      </w:r>
+      <w:r>
+        <w:rPr>
+          <w:rFonts w:ascii="Times New Roman" w:hAnsi="Times New Roman" w:cs="Times New Roman"/>
+          <w:color w:val="292929"/>
+          <w:spacing w:val="-1"/>
+          <w:sz w:val="24"/>
+          <w:szCs w:val="24"/>
+          <w:shd w:val="clear" w:color="auto" w:fill="FFFFFF"/>
+        </w:rPr>
+        <w:t>neighborhoods</w:t>
+      </w:r>
+      <w:r>
+        <w:rPr>
+          <w:rFonts w:ascii="Times New Roman" w:hAnsi="Times New Roman" w:cs="Times New Roman"/>
+          <w:color w:val="292929"/>
+          <w:spacing w:val="-1"/>
+          <w:sz w:val="24"/>
+          <w:szCs w:val="24"/>
+          <w:shd w:val="clear" w:color="auto" w:fill="FFFFFF"/>
+        </w:rPr>
+        <w:t>.</w:t>
+      </w:r>
+    </w:p>
+    <w:p>
+      <w:pPr>
+        <w:jc w:val="both"/>
+        <w:rPr>
+          <w:rFonts w:ascii="Times New Roman" w:hAnsi="Times New Roman" w:cs="Times New Roman"/>
           <w:sz w:val="24"/>
           <w:szCs w:val="24"/>
         </w:rPr>
@@ -607,8 +3506,8 @@
 </file>
 
 <file path=word/numbering.xml><?xml version="1.0" encoding="utf-8"?>
-<w:numbering xmlns:ve="http://schemas.openxmlformats.org/markup-compatibility/2006" xmlns:o="urn:schemas-microsoft-com:office:office" xmlns:r="http://schemas.openxmlformats.org/officeDocument/2006/relationships" xmlns:m="http://schemas.openxmlformats.org/officeDocument/2006/math" xmlns:v="urn:schemas-microsoft-com:vml" xmlns:wp="http://schemas.openxmlformats.org/drawingml/2006/wordprocessingDrawing" xmlns:w10="urn:schemas-microsoft-com:office:word" xmlns:w="http://schemas.openxmlformats.org/wordprocessingml/2006/main" xmlns:wne="http://schemas.microsoft.com/office/word/2006/wordml">
-  <w:abstractNum w:abstractNumId="0">
+<w:numbering xmlns:wpc="http://schemas.microsoft.com/office/word/2010/wordprocessingCanvas" xmlns:cx="http://schemas.microsoft.com/office/drawing/2014/chartex" xmlns:cx1="http://schemas.microsoft.com/office/drawing/2015/9/8/chartex" xmlns:mc="http://schemas.openxmlformats.org/markup-compatibility/2006" xmlns:o="urn:schemas-microsoft-com:office:office" xmlns:r="http://schemas.openxmlformats.org/officeDocument/2006/relationships" xmlns:m="http://schemas.openxmlformats.org/officeDocument/2006/math" xmlns:v="urn:schemas-microsoft-com:vml" xmlns:wp14="http://schemas.microsoft.com/office/word/2010/wordprocessingDrawing" xmlns:wp="http://schemas.openxmlformats.org/drawingml/2006/wordprocessingDrawing" xmlns:w10="urn:schemas-microsoft-com:office:word" xmlns:w="http://schemas.openxmlformats.org/wordprocessingml/2006/main" xmlns:w14="http://schemas.microsoft.com/office/word/2010/wordml" xmlns:w15="http://schemas.microsoft.com/office/word/2012/wordml" xmlns:w16se="http://schemas.microsoft.com/office/word/2015/wordml/symex" xmlns:wpg="http://schemas.microsoft.com/office/word/2010/wordprocessingGroup" xmlns:wpi="http://schemas.microsoft.com/office/word/2010/wordprocessingInk" xmlns:wne="http://schemas.microsoft.com/office/word/2006/wordml" xmlns:wps="http://schemas.microsoft.com/office/word/2010/wordprocessingShape" mc:Ignorable="w14 w15 w16se wp14">
+  <w:abstractNum w:abstractNumId="0" w15:restartNumberingAfterBreak="0">
     <w:nsid w:val="205D525A"/>
     <w:multiLevelType w:val="hybridMultilevel"/>
     <w:tmpl w:val="0B622426"/>
@@ -721,7 +3620,96 @@
       </w:rPr>
     </w:lvl>
   </w:abstractNum>
-  <w:abstractNum w:abstractNumId="1">
+  <w:abstractNum w:abstractNumId="1" w15:restartNumberingAfterBreak="0">
+    <w:nsid w:val="377D053E"/>
+    <w:multiLevelType w:val="hybridMultilevel"/>
+    <w:tmpl w:val="8C6CAB64"/>
+    <w:lvl w:ilvl="0" w:tplc="03C264C6">
+      <w:start w:val="1"/>
+      <w:numFmt w:val="decimal"/>
+      <w:lvlText w:val="%1-"/>
+      <w:lvlJc w:val="left"/>
+      <w:pPr>
+        <w:ind w:left="720" w:hanging="360"/>
+      </w:pPr>
+      <w:rPr>
+        <w:rFonts w:hint="default"/>
+      </w:rPr>
+    </w:lvl>
+    <w:lvl w:ilvl="1" w:tplc="08090019" w:tentative="1">
+      <w:start w:val="1"/>
+      <w:numFmt w:val="lowerLetter"/>
+      <w:lvlText w:val="%2."/>
+      <w:lvlJc w:val="left"/>
+      <w:pPr>
+        <w:ind w:left="1440" w:hanging="360"/>
+      </w:pPr>
+    </w:lvl>
+    <w:lvl w:ilvl="2" w:tplc="0809001B" w:tentative="1">
+      <w:start w:val="1"/>
+      <w:numFmt w:val="lowerRoman"/>
+      <w:lvlText w:val="%3."/>
+      <w:lvlJc w:val="right"/>
+      <w:pPr>
+        <w:ind w:left="2160" w:hanging="180"/>
+      </w:pPr>
+    </w:lvl>
+    <w:lvl w:ilvl="3" w:tplc="0809000F" w:tentative="1">
+      <w:start w:val="1"/>
+      <w:numFmt w:val="decimal"/>
+      <w:lvlText w:val="%4."/>
+      <w:lvlJc w:val="left"/>
+      <w:pPr>
+        <w:ind w:left="2880" w:hanging="360"/>
+      </w:pPr>
+    </w:lvl>
+    <w:lvl w:ilvl="4" w:tplc="08090019" w:tentative="1">
+      <w:start w:val="1"/>
+      <w:numFmt w:val="lowerLetter"/>
+      <w:lvlText w:val="%5."/>
+      <w:lvlJc w:val="left"/>
+      <w:pPr>
+        <w:ind w:left="3600" w:hanging="360"/>
+      </w:pPr>
+    </w:lvl>
+    <w:lvl w:ilvl="5" w:tplc="0809001B" w:tentative="1">
+      <w:start w:val="1"/>
+      <w:numFmt w:val="lowerRoman"/>
+      <w:lvlText w:val="%6."/>
+      <w:lvlJc w:val="right"/>
+      <w:pPr>
+        <w:ind w:left="4320" w:hanging="180"/>
+      </w:pPr>
+    </w:lvl>
+    <w:lvl w:ilvl="6" w:tplc="0809000F" w:tentative="1">
+      <w:start w:val="1"/>
+      <w:numFmt w:val="decimal"/>
+      <w:lvlText w:val="%7."/>
+      <w:lvlJc w:val="left"/>
+      <w:pPr>
+        <w:ind w:left="5040" w:hanging="360"/>
+      </w:pPr>
+    </w:lvl>
+    <w:lvl w:ilvl="7" w:tplc="08090019" w:tentative="1">
+      <w:start w:val="1"/>
+      <w:numFmt w:val="lowerLetter"/>
+      <w:lvlText w:val="%8."/>
+      <w:lvlJc w:val="left"/>
+      <w:pPr>
+        <w:ind w:left="5760" w:hanging="360"/>
+      </w:pPr>
+    </w:lvl>
+    <w:lvl w:ilvl="8" w:tplc="0809001B" w:tentative="1">
+      <w:start w:val="1"/>
+      <w:numFmt w:val="lowerRoman"/>
+      <w:lvlText w:val="%9."/>
+      <w:lvlJc w:val="right"/>
+      <w:pPr>
+        <w:ind w:left="6480" w:hanging="180"/>
+      </w:pPr>
+    </w:lvl>
+  </w:abstractNum>
+  <w:abstractNum w:abstractNumId="2" w15:restartNumberingAfterBreak="0">
     <w:nsid w:val="49DC3749"/>
     <w:multiLevelType w:val="hybridMultilevel"/>
     <w:tmpl w:val="3C0E4CF6"/>
@@ -834,17 +3822,288 @@
       </w:rPr>
     </w:lvl>
   </w:abstractNum>
+  <w:abstractNum w:abstractNumId="3" w15:restartNumberingAfterBreak="0">
+    <w:nsid w:val="5653798F"/>
+    <w:multiLevelType w:val="multilevel"/>
+    <w:tmpl w:val="0F86F24C"/>
+    <w:lvl w:ilvl="0">
+      <w:start w:val="1"/>
+      <w:numFmt w:val="decimal"/>
+      <w:lvlText w:val="%1."/>
+      <w:lvlJc w:val="left"/>
+      <w:pPr>
+        <w:tabs>
+          <w:tab w:val="num" w:pos="720"/>
+        </w:tabs>
+        <w:ind w:left="720" w:hanging="360"/>
+      </w:pPr>
+    </w:lvl>
+    <w:lvl w:ilvl="1">
+      <w:start w:val="4"/>
+      <w:numFmt w:val="decimal"/>
+      <w:lvlText w:val="%2"/>
+      <w:lvlJc w:val="left"/>
+      <w:pPr>
+        <w:ind w:left="1440" w:hanging="360"/>
+      </w:pPr>
+      <w:rPr>
+        <w:rFonts w:hint="default"/>
+      </w:rPr>
+    </w:lvl>
+    <w:lvl w:ilvl="2" w:tentative="1">
+      <w:start w:val="1"/>
+      <w:numFmt w:val="decimal"/>
+      <w:lvlText w:val="%3."/>
+      <w:lvlJc w:val="left"/>
+      <w:pPr>
+        <w:tabs>
+          <w:tab w:val="num" w:pos="2160"/>
+        </w:tabs>
+        <w:ind w:left="2160" w:hanging="360"/>
+      </w:pPr>
+    </w:lvl>
+    <w:lvl w:ilvl="3" w:tentative="1">
+      <w:start w:val="1"/>
+      <w:numFmt w:val="decimal"/>
+      <w:lvlText w:val="%4."/>
+      <w:lvlJc w:val="left"/>
+      <w:pPr>
+        <w:tabs>
+          <w:tab w:val="num" w:pos="2880"/>
+        </w:tabs>
+        <w:ind w:left="2880" w:hanging="360"/>
+      </w:pPr>
+    </w:lvl>
+    <w:lvl w:ilvl="4" w:tentative="1">
+      <w:start w:val="1"/>
+      <w:numFmt w:val="decimal"/>
+      <w:lvlText w:val="%5."/>
+      <w:lvlJc w:val="left"/>
+      <w:pPr>
+        <w:tabs>
+          <w:tab w:val="num" w:pos="3600"/>
+        </w:tabs>
+        <w:ind w:left="3600" w:hanging="360"/>
+      </w:pPr>
+    </w:lvl>
+    <w:lvl w:ilvl="5" w:tentative="1">
+      <w:start w:val="1"/>
+      <w:numFmt w:val="decimal"/>
+      <w:lvlText w:val="%6."/>
+      <w:lvlJc w:val="left"/>
+      <w:pPr>
+        <w:tabs>
+          <w:tab w:val="num" w:pos="4320"/>
+        </w:tabs>
+        <w:ind w:left="4320" w:hanging="360"/>
+      </w:pPr>
+    </w:lvl>
+    <w:lvl w:ilvl="6" w:tentative="1">
+      <w:start w:val="1"/>
+      <w:numFmt w:val="decimal"/>
+      <w:lvlText w:val="%7."/>
+      <w:lvlJc w:val="left"/>
+      <w:pPr>
+        <w:tabs>
+          <w:tab w:val="num" w:pos="5040"/>
+        </w:tabs>
+        <w:ind w:left="5040" w:hanging="360"/>
+      </w:pPr>
+    </w:lvl>
+    <w:lvl w:ilvl="7" w:tentative="1">
+      <w:start w:val="1"/>
+      <w:numFmt w:val="decimal"/>
+      <w:lvlText w:val="%8."/>
+      <w:lvlJc w:val="left"/>
+      <w:pPr>
+        <w:tabs>
+          <w:tab w:val="num" w:pos="5760"/>
+        </w:tabs>
+        <w:ind w:left="5760" w:hanging="360"/>
+      </w:pPr>
+    </w:lvl>
+    <w:lvl w:ilvl="8" w:tentative="1">
+      <w:start w:val="1"/>
+      <w:numFmt w:val="decimal"/>
+      <w:lvlText w:val="%9."/>
+      <w:lvlJc w:val="left"/>
+      <w:pPr>
+        <w:tabs>
+          <w:tab w:val="num" w:pos="6480"/>
+        </w:tabs>
+        <w:ind w:left="6480" w:hanging="360"/>
+      </w:pPr>
+    </w:lvl>
+  </w:abstractNum>
+  <w:abstractNum w:abstractNumId="4" w15:restartNumberingAfterBreak="0">
+    <w:nsid w:val="667D1282"/>
+    <w:multiLevelType w:val="multilevel"/>
+    <w:tmpl w:val="5A807636"/>
+    <w:lvl w:ilvl="0">
+      <w:start w:val="1"/>
+      <w:numFmt w:val="bullet"/>
+      <w:lvlText w:val=""/>
+      <w:lvlJc w:val="left"/>
+      <w:pPr>
+        <w:tabs>
+          <w:tab w:val="num" w:pos="720"/>
+        </w:tabs>
+        <w:ind w:left="720" w:hanging="360"/>
+      </w:pPr>
+      <w:rPr>
+        <w:rFonts w:ascii="Symbol" w:hAnsi="Symbol" w:hint="default"/>
+        <w:sz w:val="20"/>
+      </w:rPr>
+    </w:lvl>
+    <w:lvl w:ilvl="1" w:tentative="1">
+      <w:start w:val="1"/>
+      <w:numFmt w:val="bullet"/>
+      <w:lvlText w:val="o"/>
+      <w:lvlJc w:val="left"/>
+      <w:pPr>
+        <w:tabs>
+          <w:tab w:val="num" w:pos="1440"/>
+        </w:tabs>
+        <w:ind w:left="1440" w:hanging="360"/>
+      </w:pPr>
+      <w:rPr>
+        <w:rFonts w:ascii="Courier New" w:hAnsi="Courier New" w:hint="default"/>
+        <w:sz w:val="20"/>
+      </w:rPr>
+    </w:lvl>
+    <w:lvl w:ilvl="2" w:tentative="1">
+      <w:start w:val="1"/>
+      <w:numFmt w:val="bullet"/>
+      <w:lvlText w:val=""/>
+      <w:lvlJc w:val="left"/>
+      <w:pPr>
+        <w:tabs>
+          <w:tab w:val="num" w:pos="2160"/>
+        </w:tabs>
+        <w:ind w:left="2160" w:hanging="360"/>
+      </w:pPr>
+      <w:rPr>
+        <w:rFonts w:ascii="Wingdings" w:hAnsi="Wingdings" w:hint="default"/>
+        <w:sz w:val="20"/>
+      </w:rPr>
+    </w:lvl>
+    <w:lvl w:ilvl="3" w:tentative="1">
+      <w:start w:val="1"/>
+      <w:numFmt w:val="bullet"/>
+      <w:lvlText w:val=""/>
+      <w:lvlJc w:val="left"/>
+      <w:pPr>
+        <w:tabs>
+          <w:tab w:val="num" w:pos="2880"/>
+        </w:tabs>
+        <w:ind w:left="2880" w:hanging="360"/>
+      </w:pPr>
+      <w:rPr>
+        <w:rFonts w:ascii="Wingdings" w:hAnsi="Wingdings" w:hint="default"/>
+        <w:sz w:val="20"/>
+      </w:rPr>
+    </w:lvl>
+    <w:lvl w:ilvl="4" w:tentative="1">
+      <w:start w:val="1"/>
+      <w:numFmt w:val="bullet"/>
+      <w:lvlText w:val=""/>
+      <w:lvlJc w:val="left"/>
+      <w:pPr>
+        <w:tabs>
+          <w:tab w:val="num" w:pos="3600"/>
+        </w:tabs>
+        <w:ind w:left="3600" w:hanging="360"/>
+      </w:pPr>
+      <w:rPr>
+        <w:rFonts w:ascii="Wingdings" w:hAnsi="Wingdings" w:hint="default"/>
+        <w:sz w:val="20"/>
+      </w:rPr>
+    </w:lvl>
+    <w:lvl w:ilvl="5" w:tentative="1">
+      <w:start w:val="1"/>
+      <w:numFmt w:val="bullet"/>
+      <w:lvlText w:val=""/>
+      <w:lvlJc w:val="left"/>
+      <w:pPr>
+        <w:tabs>
+          <w:tab w:val="num" w:pos="4320"/>
+        </w:tabs>
+        <w:ind w:left="4320" w:hanging="360"/>
+      </w:pPr>
+      <w:rPr>
+        <w:rFonts w:ascii="Wingdings" w:hAnsi="Wingdings" w:hint="default"/>
+        <w:sz w:val="20"/>
+      </w:rPr>
+    </w:lvl>
+    <w:lvl w:ilvl="6" w:tentative="1">
+      <w:start w:val="1"/>
+      <w:numFmt w:val="bullet"/>
+      <w:lvlText w:val=""/>
+      <w:lvlJc w:val="left"/>
+      <w:pPr>
+        <w:tabs>
+          <w:tab w:val="num" w:pos="5040"/>
+        </w:tabs>
+        <w:ind w:left="5040" w:hanging="360"/>
+      </w:pPr>
+      <w:rPr>
+        <w:rFonts w:ascii="Wingdings" w:hAnsi="Wingdings" w:hint="default"/>
+        <w:sz w:val="20"/>
+      </w:rPr>
+    </w:lvl>
+    <w:lvl w:ilvl="7" w:tentative="1">
+      <w:start w:val="1"/>
+      <w:numFmt w:val="bullet"/>
+      <w:lvlText w:val=""/>
+      <w:lvlJc w:val="left"/>
+      <w:pPr>
+        <w:tabs>
+          <w:tab w:val="num" w:pos="5760"/>
+        </w:tabs>
+        <w:ind w:left="5760" w:hanging="360"/>
+      </w:pPr>
+      <w:rPr>
+        <w:rFonts w:ascii="Wingdings" w:hAnsi="Wingdings" w:hint="default"/>
+        <w:sz w:val="20"/>
+      </w:rPr>
+    </w:lvl>
+    <w:lvl w:ilvl="8" w:tentative="1">
+      <w:start w:val="1"/>
+      <w:numFmt w:val="bullet"/>
+      <w:lvlText w:val=""/>
+      <w:lvlJc w:val="left"/>
+      <w:pPr>
+        <w:tabs>
+          <w:tab w:val="num" w:pos="6480"/>
+        </w:tabs>
+        <w:ind w:left="6480" w:hanging="360"/>
+      </w:pPr>
+      <w:rPr>
+        <w:rFonts w:ascii="Wingdings" w:hAnsi="Wingdings" w:hint="default"/>
+        <w:sz w:val="20"/>
+      </w:rPr>
+    </w:lvl>
+  </w:abstractNum>
   <w:num w:numId="1">
-    <w:abstractNumId w:val="1"/>
+    <w:abstractNumId w:val="2"/>
   </w:num>
   <w:num w:numId="2">
     <w:abstractNumId w:val="0"/>
+  </w:num>
+  <w:num w:numId="3">
+    <w:abstractNumId w:val="1"/>
+  </w:num>
+  <w:num w:numId="4">
+    <w:abstractNumId w:val="3"/>
+  </w:num>
+  <w:num w:numId="5">
+    <w:abstractNumId w:val="4"/>
   </w:num>
 </w:numbering>
 </file>
 
 <file path=word/styles.xml><?xml version="1.0" encoding="utf-8"?>
-<w:styles xmlns:r="http://schemas.openxmlformats.org/officeDocument/2006/relationships" xmlns:w="http://schemas.openxmlformats.org/wordprocessingml/2006/main">
+<w:styles xmlns:mc="http://schemas.openxmlformats.org/markup-compatibility/2006" xmlns:r="http://schemas.openxmlformats.org/officeDocument/2006/relationships" xmlns:w="http://schemas.openxmlformats.org/wordprocessingml/2006/main" xmlns:w14="http://schemas.microsoft.com/office/word/2010/wordml" xmlns:w15="http://schemas.microsoft.com/office/word/2012/wordml" xmlns:w16se="http://schemas.microsoft.com/office/word/2015/wordml/symex" mc:Ignorable="w14 w15 w16se">
   <w:docDefaults>
     <w:rPrDefault>
       <w:rPr>
@@ -860,144 +4119,378 @@
       </w:pPr>
     </w:pPrDefault>
   </w:docDefaults>
-  <w:latentStyles w:defLockedState="0" w:defUIPriority="99" w:defSemiHidden="1" w:defUnhideWhenUsed="1" w:defQFormat="0" w:count="267">
-    <w:lsdException w:name="Normal" w:semiHidden="0" w:uiPriority="0" w:unhideWhenUsed="0" w:qFormat="1"/>
-    <w:lsdException w:name="heading 1" w:semiHidden="0" w:uiPriority="9" w:unhideWhenUsed="0" w:qFormat="1"/>
-    <w:lsdException w:name="heading 2" w:uiPriority="9" w:qFormat="1"/>
-    <w:lsdException w:name="heading 3" w:uiPriority="9" w:qFormat="1"/>
-    <w:lsdException w:name="heading 4" w:uiPriority="9" w:qFormat="1"/>
-    <w:lsdException w:name="heading 5" w:uiPriority="9" w:qFormat="1"/>
-    <w:lsdException w:name="heading 6" w:uiPriority="9" w:qFormat="1"/>
-    <w:lsdException w:name="heading 7" w:uiPriority="9" w:qFormat="1"/>
-    <w:lsdException w:name="heading 8" w:uiPriority="9" w:qFormat="1"/>
-    <w:lsdException w:name="heading 9" w:uiPriority="9" w:qFormat="1"/>
-    <w:lsdException w:name="toc 1" w:uiPriority="39"/>
-    <w:lsdException w:name="toc 2" w:uiPriority="39"/>
-    <w:lsdException w:name="toc 3" w:uiPriority="39"/>
-    <w:lsdException w:name="toc 4" w:uiPriority="39"/>
-    <w:lsdException w:name="toc 5" w:uiPriority="39"/>
-    <w:lsdException w:name="toc 6" w:uiPriority="39"/>
-    <w:lsdException w:name="toc 7" w:uiPriority="39"/>
-    <w:lsdException w:name="toc 8" w:uiPriority="39"/>
-    <w:lsdException w:name="toc 9" w:uiPriority="39"/>
-    <w:lsdException w:name="caption" w:uiPriority="35" w:qFormat="1"/>
-    <w:lsdException w:name="Title" w:semiHidden="0" w:uiPriority="10" w:unhideWhenUsed="0" w:qFormat="1"/>
-    <w:lsdException w:name="Default Paragraph Font" w:uiPriority="1"/>
-    <w:lsdException w:name="Subtitle" w:semiHidden="0" w:uiPriority="11" w:unhideWhenUsed="0" w:qFormat="1"/>
-    <w:lsdException w:name="Strong" w:semiHidden="0" w:uiPriority="22" w:unhideWhenUsed="0" w:qFormat="1"/>
-    <w:lsdException w:name="Emphasis" w:semiHidden="0" w:uiPriority="20" w:unhideWhenUsed="0" w:qFormat="1"/>
-    <w:lsdException w:name="Table Grid" w:semiHidden="0" w:uiPriority="59" w:unhideWhenUsed="0"/>
-    <w:lsdException w:name="Placeholder Text" w:unhideWhenUsed="0"/>
-    <w:lsdException w:name="No Spacing" w:semiHidden="0" w:uiPriority="1" w:unhideWhenUsed="0" w:qFormat="1"/>
-    <w:lsdException w:name="Light Shading" w:semiHidden="0" w:uiPriority="60" w:unhideWhenUsed="0"/>
-    <w:lsdException w:name="Light List" w:semiHidden="0" w:uiPriority="61" w:unhideWhenUsed="0"/>
-    <w:lsdException w:name="Light Grid" w:semiHidden="0" w:uiPriority="62" w:unhideWhenUsed="0"/>
-    <w:lsdException w:name="Medium Shading 1" w:semiHidden="0" w:uiPriority="63" w:unhideWhenUsed="0"/>
-    <w:lsdException w:name="Medium Shading 2" w:semiHidden="0" w:uiPriority="64" w:unhideWhenUsed="0"/>
-    <w:lsdException w:name="Medium List 1" w:semiHidden="0" w:uiPriority="65" w:unhideWhenUsed="0"/>
-    <w:lsdException w:name="Medium List 2" w:semiHidden="0" w:uiPriority="66" w:unhideWhenUsed="0"/>
-    <w:lsdException w:name="Medium Grid 1" w:semiHidden="0" w:uiPriority="67" w:unhideWhenUsed="0"/>
-    <w:lsdException w:name="Medium Grid 2" w:semiHidden="0" w:uiPriority="68" w:unhideWhenUsed="0"/>
-    <w:lsdException w:name="Medium Grid 3" w:semiHidden="0" w:uiPriority="69" w:unhideWhenUsed="0"/>
-    <w:lsdException w:name="Dark List" w:semiHidden="0" w:uiPriority="70" w:unhideWhenUsed="0"/>
-    <w:lsdException w:name="Colorful Shading" w:semiHidden="0" w:uiPriority="71" w:unhideWhenUsed="0"/>
-    <w:lsdException w:name="Colorful List" w:semiHidden="0" w:uiPriority="72" w:unhideWhenUsed="0"/>
-    <w:lsdException w:name="Colorful Grid" w:semiHidden="0" w:uiPriority="73" w:unhideWhenUsed="0"/>
-    <w:lsdException w:name="Light Shading Accent 1" w:semiHidden="0" w:uiPriority="60" w:unhideWhenUsed="0"/>
-    <w:lsdException w:name="Light List Accent 1" w:semiHidden="0" w:uiPriority="61" w:unhideWhenUsed="0"/>
-    <w:lsdException w:name="Light Grid Accent 1" w:semiHidden="0" w:uiPriority="62" w:unhideWhenUsed="0"/>
-    <w:lsdException w:name="Medium Shading 1 Accent 1" w:semiHidden="0" w:uiPriority="63" w:unhideWhenUsed="0"/>
-    <w:lsdException w:name="Medium Shading 2 Accent 1" w:semiHidden="0" w:uiPriority="64" w:unhideWhenUsed="0"/>
-    <w:lsdException w:name="Medium List 1 Accent 1" w:semiHidden="0" w:uiPriority="65" w:unhideWhenUsed="0"/>
-    <w:lsdException w:name="Revision" w:unhideWhenUsed="0"/>
-    <w:lsdException w:name="List Paragraph" w:semiHidden="0" w:uiPriority="34" w:unhideWhenUsed="0" w:qFormat="1"/>
-    <w:lsdException w:name="Quote" w:semiHidden="0" w:uiPriority="29" w:unhideWhenUsed="0" w:qFormat="1"/>
-    <w:lsdException w:name="Intense Quote" w:semiHidden="0" w:uiPriority="30" w:unhideWhenUsed="0" w:qFormat="1"/>
-    <w:lsdException w:name="Medium List 2 Accent 1" w:semiHidden="0" w:uiPriority="66" w:unhideWhenUsed="0"/>
-    <w:lsdException w:name="Medium Grid 1 Accent 1" w:semiHidden="0" w:uiPriority="67" w:unhideWhenUsed="0"/>
-    <w:lsdException w:name="Medium Grid 2 Accent 1" w:semiHidden="0" w:uiPriority="68" w:unhideWhenUsed="0"/>
-    <w:lsdException w:name="Medium Grid 3 Accent 1" w:semiHidden="0" w:uiPriority="69" w:unhideWhenUsed="0"/>
-    <w:lsdException w:name="Dark List Accent 1" w:semiHidden="0" w:uiPriority="70" w:unhideWhenUsed="0"/>
-    <w:lsdException w:name="Colorful Shading Accent 1" w:semiHidden="0" w:uiPriority="71" w:unhideWhenUsed="0"/>
-    <w:lsdException w:name="Colorful List Accent 1" w:semiHidden="0" w:uiPriority="72" w:unhideWhenUsed="0"/>
-    <w:lsdException w:name="Colorful Grid Accent 1" w:semiHidden="0" w:uiPriority="73" w:unhideWhenUsed="0"/>
-    <w:lsdException w:name="Light Shading Accent 2" w:semiHidden="0" w:uiPriority="60" w:unhideWhenUsed="0"/>
-    <w:lsdException w:name="Light List Accent 2" w:semiHidden="0" w:uiPriority="61" w:unhideWhenUsed="0"/>
-    <w:lsdException w:name="Light Grid Accent 2" w:semiHidden="0" w:uiPriority="62" w:unhideWhenUsed="0"/>
-    <w:lsdException w:name="Medium Shading 1 Accent 2" w:semiHidden="0" w:uiPriority="63" w:unhideWhenUsed="0"/>
-    <w:lsdException w:name="Medium Shading 2 Accent 2" w:semiHidden="0" w:uiPriority="64" w:unhideWhenUsed="0"/>
-    <w:lsdException w:name="Medium List 1 Accent 2" w:semiHidden="0" w:uiPriority="65" w:unhideWhenUsed="0"/>
-    <w:lsdException w:name="Medium List 2 Accent 2" w:semiHidden="0" w:uiPriority="66" w:unhideWhenUsed="0"/>
-    <w:lsdException w:name="Medium Grid 1 Accent 2" w:semiHidden="0" w:uiPriority="67" w:unhideWhenUsed="0"/>
-    <w:lsdException w:name="Medium Grid 2 Accent 2" w:semiHidden="0" w:uiPriority="68" w:unhideWhenUsed="0"/>
-    <w:lsdException w:name="Medium Grid 3 Accent 2" w:semiHidden="0" w:uiPriority="69" w:unhideWhenUsed="0"/>
-    <w:lsdException w:name="Dark List Accent 2" w:semiHidden="0" w:uiPriority="70" w:unhideWhenUsed="0"/>
-    <w:lsdException w:name="Colorful Shading Accent 2" w:semiHidden="0" w:uiPriority="71" w:unhideWhenUsed="0"/>
-    <w:lsdException w:name="Colorful List Accent 2" w:semiHidden="0" w:uiPriority="72" w:unhideWhenUsed="0"/>
-    <w:lsdException w:name="Colorful Grid Accent 2" w:semiHidden="0" w:uiPriority="73" w:unhideWhenUsed="0"/>
-    <w:lsdException w:name="Light Shading Accent 3" w:semiHidden="0" w:uiPriority="60" w:unhideWhenUsed="0"/>
-    <w:lsdException w:name="Light List Accent 3" w:semiHidden="0" w:uiPriority="61" w:unhideWhenUsed="0"/>
-    <w:lsdException w:name="Light Grid Accent 3" w:semiHidden="0" w:uiPriority="62" w:unhideWhenUsed="0"/>
-    <w:lsdException w:name="Medium Shading 1 Accent 3" w:semiHidden="0" w:uiPriority="63" w:unhideWhenUsed="0"/>
-    <w:lsdException w:name="Medium Shading 2 Accent 3" w:semiHidden="0" w:uiPriority="64" w:unhideWhenUsed="0"/>
-    <w:lsdException w:name="Medium List 1 Accent 3" w:semiHidden="0" w:uiPriority="65" w:unhideWhenUsed="0"/>
-    <w:lsdException w:name="Medium List 2 Accent 3" w:semiHidden="0" w:uiPriority="66" w:unhideWhenUsed="0"/>
-    <w:lsdException w:name="Medium Grid 1 Accent 3" w:semiHidden="0" w:uiPriority="67" w:unhideWhenUsed="0"/>
-    <w:lsdException w:name="Medium Grid 2 Accent 3" w:semiHidden="0" w:uiPriority="68" w:unhideWhenUsed="0"/>
-    <w:lsdException w:name="Medium Grid 3 Accent 3" w:semiHidden="0" w:uiPriority="69" w:unhideWhenUsed="0"/>
-    <w:lsdException w:name="Dark List Accent 3" w:semiHidden="0" w:uiPriority="70" w:unhideWhenUsed="0"/>
-    <w:lsdException w:name="Colorful Shading Accent 3" w:semiHidden="0" w:uiPriority="71" w:unhideWhenUsed="0"/>
-    <w:lsdException w:name="Colorful List Accent 3" w:semiHidden="0" w:uiPriority="72" w:unhideWhenUsed="0"/>
-    <w:lsdException w:name="Colorful Grid Accent 3" w:semiHidden="0" w:uiPriority="73" w:unhideWhenUsed="0"/>
-    <w:lsdException w:name="Light Shading Accent 4" w:semiHidden="0" w:uiPriority="60" w:unhideWhenUsed="0"/>
-    <w:lsdException w:name="Light List Accent 4" w:semiHidden="0" w:uiPriority="61" w:unhideWhenUsed="0"/>
-    <w:lsdException w:name="Light Grid Accent 4" w:semiHidden="0" w:uiPriority="62" w:unhideWhenUsed="0"/>
-    <w:lsdException w:name="Medium Shading 1 Accent 4" w:semiHidden="0" w:uiPriority="63" w:unhideWhenUsed="0"/>
-    <w:lsdException w:name="Medium Shading 2 Accent 4" w:semiHidden="0" w:uiPriority="64" w:unhideWhenUsed="0"/>
-    <w:lsdException w:name="Medium List 1 Accent 4" w:semiHidden="0" w:uiPriority="65" w:unhideWhenUsed="0"/>
-    <w:lsdException w:name="Medium List 2 Accent 4" w:semiHidden="0" w:uiPriority="66" w:unhideWhenUsed="0"/>
-    <w:lsdException w:name="Medium Grid 1 Accent 4" w:semiHidden="0" w:uiPriority="67" w:unhideWhenUsed="0"/>
-    <w:lsdException w:name="Medium Grid 2 Accent 4" w:semiHidden="0" w:uiPriority="68" w:unhideWhenUsed="0"/>
-    <w:lsdException w:name="Medium Grid 3 Accent 4" w:semiHidden="0" w:uiPriority="69" w:unhideWhenUsed="0"/>
-    <w:lsdException w:name="Dark List Accent 4" w:semiHidden="0" w:uiPriority="70" w:unhideWhenUsed="0"/>
-    <w:lsdException w:name="Colorful Shading Accent 4" w:semiHidden="0" w:uiPriority="71" w:unhideWhenUsed="0"/>
-    <w:lsdException w:name="Colorful List Accent 4" w:semiHidden="0" w:uiPriority="72" w:unhideWhenUsed="0"/>
-    <w:lsdException w:name="Colorful Grid Accent 4" w:semiHidden="0" w:uiPriority="73" w:unhideWhenUsed="0"/>
-    <w:lsdException w:name="Light Shading Accent 5" w:semiHidden="0" w:uiPriority="60" w:unhideWhenUsed="0"/>
-    <w:lsdException w:name="Light List Accent 5" w:semiHidden="0" w:uiPriority="61" w:unhideWhenUsed="0"/>
-    <w:lsdException w:name="Light Grid Accent 5" w:semiHidden="0" w:uiPriority="62" w:unhideWhenUsed="0"/>
-    <w:lsdException w:name="Medium Shading 1 Accent 5" w:semiHidden="0" w:uiPriority="63" w:unhideWhenUsed="0"/>
-    <w:lsdException w:name="Medium Shading 2 Accent 5" w:semiHidden="0" w:uiPriority="64" w:unhideWhenUsed="0"/>
-    <w:lsdException w:name="Medium List 1 Accent 5" w:semiHidden="0" w:uiPriority="65" w:unhideWhenUsed="0"/>
-    <w:lsdException w:name="Medium List 2 Accent 5" w:semiHidden="0" w:uiPriority="66" w:unhideWhenUsed="0"/>
-    <w:lsdException w:name="Medium Grid 1 Accent 5" w:semiHidden="0" w:uiPriority="67" w:unhideWhenUsed="0"/>
-    <w:lsdException w:name="Medium Grid 2 Accent 5" w:semiHidden="0" w:uiPriority="68" w:unhideWhenUsed="0"/>
-    <w:lsdException w:name="Medium Grid 3 Accent 5" w:semiHidden="0" w:uiPriority="69" w:unhideWhenUsed="0"/>
-    <w:lsdException w:name="Dark List Accent 5" w:semiHidden="0" w:uiPriority="70" w:unhideWhenUsed="0"/>
-    <w:lsdException w:name="Colorful Shading Accent 5" w:semiHidden="0" w:uiPriority="71" w:unhideWhenUsed="0"/>
-    <w:lsdException w:name="Colorful List Accent 5" w:semiHidden="0" w:uiPriority="72" w:unhideWhenUsed="0"/>
-    <w:lsdException w:name="Colorful Grid Accent 5" w:semiHidden="0" w:uiPriority="73" w:unhideWhenUsed="0"/>
-    <w:lsdException w:name="Light Shading Accent 6" w:semiHidden="0" w:uiPriority="60" w:unhideWhenUsed="0"/>
-    <w:lsdException w:name="Light List Accent 6" w:semiHidden="0" w:uiPriority="61" w:unhideWhenUsed="0"/>
-    <w:lsdException w:name="Light Grid Accent 6" w:semiHidden="0" w:uiPriority="62" w:unhideWhenUsed="0"/>
-    <w:lsdException w:name="Medium Shading 1 Accent 6" w:semiHidden="0" w:uiPriority="63" w:unhideWhenUsed="0"/>
-    <w:lsdException w:name="Medium Shading 2 Accent 6" w:semiHidden="0" w:uiPriority="64" w:unhideWhenUsed="0"/>
-    <w:lsdException w:name="Medium List 1 Accent 6" w:semiHidden="0" w:uiPriority="65" w:unhideWhenUsed="0"/>
-    <w:lsdException w:name="Medium List 2 Accent 6" w:semiHidden="0" w:uiPriority="66" w:unhideWhenUsed="0"/>
-    <w:lsdException w:name="Medium Grid 1 Accent 6" w:semiHidden="0" w:uiPriority="67" w:unhideWhenUsed="0"/>
-    <w:lsdException w:name="Medium Grid 2 Accent 6" w:semiHidden="0" w:uiPriority="68" w:unhideWhenUsed="0"/>
-    <w:lsdException w:name="Medium Grid 3 Accent 6" w:semiHidden="0" w:uiPriority="69" w:unhideWhenUsed="0"/>
-    <w:lsdException w:name="Dark List Accent 6" w:semiHidden="0" w:uiPriority="70" w:unhideWhenUsed="0"/>
-    <w:lsdException w:name="Colorful Shading Accent 6" w:semiHidden="0" w:uiPriority="71" w:unhideWhenUsed="0"/>
-    <w:lsdException w:name="Colorful List Accent 6" w:semiHidden="0" w:uiPriority="72" w:unhideWhenUsed="0"/>
-    <w:lsdException w:name="Colorful Grid Accent 6" w:semiHidden="0" w:uiPriority="73" w:unhideWhenUsed="0"/>
-    <w:lsdException w:name="Subtle Emphasis" w:semiHidden="0" w:uiPriority="19" w:unhideWhenUsed="0" w:qFormat="1"/>
-    <w:lsdException w:name="Intense Emphasis" w:semiHidden="0" w:uiPriority="21" w:unhideWhenUsed="0" w:qFormat="1"/>
-    <w:lsdException w:name="Subtle Reference" w:semiHidden="0" w:uiPriority="31" w:unhideWhenUsed="0" w:qFormat="1"/>
-    <w:lsdException w:name="Intense Reference" w:semiHidden="0" w:uiPriority="32" w:unhideWhenUsed="0" w:qFormat="1"/>
-    <w:lsdException w:name="Book Title" w:semiHidden="0" w:uiPriority="33" w:unhideWhenUsed="0" w:qFormat="1"/>
-    <w:lsdException w:name="Bibliography" w:uiPriority="37"/>
-    <w:lsdException w:name="TOC Heading" w:uiPriority="39" w:qFormat="1"/>
+  <w:latentStyles w:defLockedState="0" w:defUIPriority="99" w:defSemiHidden="0" w:defUnhideWhenUsed="0" w:defQFormat="0" w:count="371">
+    <w:lsdException w:name="Normal" w:uiPriority="0" w:qFormat="1"/>
+    <w:lsdException w:name="heading 1" w:uiPriority="9" w:qFormat="1"/>
+    <w:lsdException w:name="heading 2" w:semiHidden="1" w:uiPriority="9" w:unhideWhenUsed="1" w:qFormat="1"/>
+    <w:lsdException w:name="heading 3" w:semiHidden="1" w:uiPriority="9" w:unhideWhenUsed="1" w:qFormat="1"/>
+    <w:lsdException w:name="heading 4" w:semiHidden="1" w:uiPriority="9" w:unhideWhenUsed="1" w:qFormat="1"/>
+    <w:lsdException w:name="heading 5" w:semiHidden="1" w:uiPriority="9" w:unhideWhenUsed="1" w:qFormat="1"/>
+    <w:lsdException w:name="heading 6" w:semiHidden="1" w:uiPriority="9" w:unhideWhenUsed="1" w:qFormat="1"/>
+    <w:lsdException w:name="heading 7" w:semiHidden="1" w:uiPriority="9" w:unhideWhenUsed="1" w:qFormat="1"/>
+    <w:lsdException w:name="heading 8" w:semiHidden="1" w:uiPriority="9" w:unhideWhenUsed="1" w:qFormat="1"/>
+    <w:lsdException w:name="heading 9" w:semiHidden="1" w:uiPriority="9" w:unhideWhenUsed="1" w:qFormat="1"/>
+    <w:lsdException w:name="index 1" w:semiHidden="1" w:unhideWhenUsed="1"/>
+    <w:lsdException w:name="index 2" w:semiHidden="1" w:unhideWhenUsed="1"/>
+    <w:lsdException w:name="index 3" w:semiHidden="1" w:unhideWhenUsed="1"/>
+    <w:lsdException w:name="index 4" w:semiHidden="1" w:unhideWhenUsed="1"/>
+    <w:lsdException w:name="index 5" w:semiHidden="1" w:unhideWhenUsed="1"/>
+    <w:lsdException w:name="index 6" w:semiHidden="1" w:unhideWhenUsed="1"/>
+    <w:lsdException w:name="index 7" w:semiHidden="1" w:unhideWhenUsed="1"/>
+    <w:lsdException w:name="index 8" w:semiHidden="1" w:unhideWhenUsed="1"/>
+    <w:lsdException w:name="index 9" w:semiHidden="1" w:unhideWhenUsed="1"/>
+    <w:lsdException w:name="toc 1" w:semiHidden="1" w:uiPriority="39" w:unhideWhenUsed="1"/>
+    <w:lsdException w:name="toc 2" w:semiHidden="1" w:uiPriority="39" w:unhideWhenUsed="1"/>
+    <w:lsdException w:name="toc 3" w:semiHidden="1" w:uiPriority="39" w:unhideWhenUsed="1"/>
+    <w:lsdException w:name="toc 4" w:semiHidden="1" w:uiPriority="39" w:unhideWhenUsed="1"/>
+    <w:lsdException w:name="toc 5" w:semiHidden="1" w:uiPriority="39" w:unhideWhenUsed="1"/>
+    <w:lsdException w:name="toc 6" w:semiHidden="1" w:uiPriority="39" w:unhideWhenUsed="1"/>
+    <w:lsdException w:name="toc 7" w:semiHidden="1" w:uiPriority="39" w:unhideWhenUsed="1"/>
+    <w:lsdException w:name="toc 8" w:semiHidden="1" w:uiPriority="39" w:unhideWhenUsed="1"/>
+    <w:lsdException w:name="toc 9" w:semiHidden="1" w:uiPriority="39" w:unhideWhenUsed="1"/>
+    <w:lsdException w:name="Normal Indent" w:semiHidden="1" w:unhideWhenUsed="1"/>
+    <w:lsdException w:name="footnote text" w:semiHidden="1" w:unhideWhenUsed="1"/>
+    <w:lsdException w:name="annotation text" w:semiHidden="1" w:unhideWhenUsed="1"/>
+    <w:lsdException w:name="header" w:semiHidden="1" w:unhideWhenUsed="1"/>
+    <w:lsdException w:name="footer" w:semiHidden="1" w:unhideWhenUsed="1"/>
+    <w:lsdException w:name="index heading" w:semiHidden="1" w:unhideWhenUsed="1"/>
+    <w:lsdException w:name="caption" w:semiHidden="1" w:uiPriority="35" w:unhideWhenUsed="1" w:qFormat="1"/>
+    <w:lsdException w:name="table of figures" w:semiHidden="1" w:unhideWhenUsed="1"/>
+    <w:lsdException w:name="envelope address" w:semiHidden="1" w:unhideWhenUsed="1"/>
+    <w:lsdException w:name="envelope return" w:semiHidden="1" w:unhideWhenUsed="1"/>
+    <w:lsdException w:name="footnote reference" w:semiHidden="1" w:unhideWhenUsed="1"/>
+    <w:lsdException w:name="annotation reference" w:semiHidden="1" w:unhideWhenUsed="1"/>
+    <w:lsdException w:name="line number" w:semiHidden="1" w:unhideWhenUsed="1"/>
+    <w:lsdException w:name="page number" w:semiHidden="1" w:unhideWhenUsed="1"/>
+    <w:lsdException w:name="endnote reference" w:semiHidden="1" w:unhideWhenUsed="1"/>
+    <w:lsdException w:name="endnote text" w:semiHidden="1" w:unhideWhenUsed="1"/>
+    <w:lsdException w:name="table of authorities" w:semiHidden="1" w:unhideWhenUsed="1"/>
+    <w:lsdException w:name="macro" w:semiHidden="1" w:unhideWhenUsed="1"/>
+    <w:lsdException w:name="toa heading" w:semiHidden="1" w:unhideWhenUsed="1"/>
+    <w:lsdException w:name="List" w:semiHidden="1" w:unhideWhenUsed="1"/>
+    <w:lsdException w:name="List Bullet" w:semiHidden="1" w:unhideWhenUsed="1"/>
+    <w:lsdException w:name="List Number" w:semiHidden="1" w:unhideWhenUsed="1"/>
+    <w:lsdException w:name="List 2" w:semiHidden="1" w:unhideWhenUsed="1"/>
+    <w:lsdException w:name="List 3" w:semiHidden="1" w:unhideWhenUsed="1"/>
+    <w:lsdException w:name="List 4" w:semiHidden="1" w:unhideWhenUsed="1"/>
+    <w:lsdException w:name="List 5" w:semiHidden="1" w:unhideWhenUsed="1"/>
+    <w:lsdException w:name="List Bullet 2" w:semiHidden="1" w:unhideWhenUsed="1"/>
+    <w:lsdException w:name="List Bullet 3" w:semiHidden="1" w:unhideWhenUsed="1"/>
+    <w:lsdException w:name="List Bullet 4" w:semiHidden="1" w:unhideWhenUsed="1"/>
+    <w:lsdException w:name="List Bullet 5" w:semiHidden="1" w:unhideWhenUsed="1"/>
+    <w:lsdException w:name="List Number 2" w:semiHidden="1" w:unhideWhenUsed="1"/>
+    <w:lsdException w:name="List Number 3" w:semiHidden="1" w:unhideWhenUsed="1"/>
+    <w:lsdException w:name="List Number 4" w:semiHidden="1" w:unhideWhenUsed="1"/>
+    <w:lsdException w:name="List Number 5" w:semiHidden="1" w:unhideWhenUsed="1"/>
+    <w:lsdException w:name="Title" w:uiPriority="10" w:qFormat="1"/>
+    <w:lsdException w:name="Closing" w:semiHidden="1" w:unhideWhenUsed="1"/>
+    <w:lsdException w:name="Signature" w:semiHidden="1" w:unhideWhenUsed="1"/>
+    <w:lsdException w:name="Default Paragraph Font" w:semiHidden="1" w:uiPriority="1" w:unhideWhenUsed="1"/>
+    <w:lsdException w:name="Body Text" w:semiHidden="1" w:unhideWhenUsed="1"/>
+    <w:lsdException w:name="Body Text Indent" w:semiHidden="1" w:unhideWhenUsed="1"/>
+    <w:lsdException w:name="List Continue" w:semiHidden="1" w:unhideWhenUsed="1"/>
+    <w:lsdException w:name="List Continue 2" w:semiHidden="1" w:unhideWhenUsed="1"/>
+    <w:lsdException w:name="List Continue 3" w:semiHidden="1" w:unhideWhenUsed="1"/>
+    <w:lsdException w:name="List Continue 4" w:semiHidden="1" w:unhideWhenUsed="1"/>
+    <w:lsdException w:name="List Continue 5" w:semiHidden="1" w:unhideWhenUsed="1"/>
+    <w:lsdException w:name="Message Header" w:semiHidden="1" w:unhideWhenUsed="1"/>
+    <w:lsdException w:name="Subtitle" w:uiPriority="11" w:qFormat="1"/>
+    <w:lsdException w:name="Salutation" w:semiHidden="1" w:unhideWhenUsed="1"/>
+    <w:lsdException w:name="Date" w:semiHidden="1" w:unhideWhenUsed="1"/>
+    <w:lsdException w:name="Body Text First Indent" w:semiHidden="1" w:unhideWhenUsed="1"/>
+    <w:lsdException w:name="Body Text First Indent 2" w:semiHidden="1" w:unhideWhenUsed="1"/>
+    <w:lsdException w:name="Note Heading" w:semiHidden="1" w:unhideWhenUsed="1"/>
+    <w:lsdException w:name="Body Text 2" w:semiHidden="1" w:unhideWhenUsed="1"/>
+    <w:lsdException w:name="Body Text 3" w:semiHidden="1" w:unhideWhenUsed="1"/>
+    <w:lsdException w:name="Body Text Indent 2" w:semiHidden="1" w:unhideWhenUsed="1"/>
+    <w:lsdException w:name="Body Text Indent 3" w:semiHidden="1" w:unhideWhenUsed="1"/>
+    <w:lsdException w:name="Block Text" w:semiHidden="1" w:unhideWhenUsed="1"/>
+    <w:lsdException w:name="Hyperlink" w:semiHidden="1" w:unhideWhenUsed="1"/>
+    <w:lsdException w:name="FollowedHyperlink" w:semiHidden="1" w:unhideWhenUsed="1"/>
+    <w:lsdException w:name="Strong" w:uiPriority="22" w:qFormat="1"/>
+    <w:lsdException w:name="Emphasis" w:uiPriority="20" w:qFormat="1"/>
+    <w:lsdException w:name="Document Map" w:semiHidden="1" w:unhideWhenUsed="1"/>
+    <w:lsdException w:name="Plain Text" w:semiHidden="1" w:unhideWhenUsed="1"/>
+    <w:lsdException w:name="E-mail Signature" w:semiHidden="1" w:unhideWhenUsed="1"/>
+    <w:lsdException w:name="HTML Top of Form" w:semiHidden="1" w:unhideWhenUsed="1"/>
+    <w:lsdException w:name="HTML Bottom of Form" w:semiHidden="1" w:unhideWhenUsed="1"/>
+    <w:lsdException w:name="Normal (Web)" w:semiHidden="1" w:unhideWhenUsed="1"/>
+    <w:lsdException w:name="HTML Acronym" w:semiHidden="1" w:unhideWhenUsed="1"/>
+    <w:lsdException w:name="HTML Address" w:semiHidden="1" w:unhideWhenUsed="1"/>
+    <w:lsdException w:name="HTML Cite" w:semiHidden="1" w:unhideWhenUsed="1"/>
+    <w:lsdException w:name="HTML Code" w:semiHidden="1" w:unhideWhenUsed="1"/>
+    <w:lsdException w:name="HTML Definition" w:semiHidden="1" w:unhideWhenUsed="1"/>
+    <w:lsdException w:name="HTML Keyboard" w:semiHidden="1" w:unhideWhenUsed="1"/>
+    <w:lsdException w:name="HTML Preformatted" w:semiHidden="1" w:unhideWhenUsed="1"/>
+    <w:lsdException w:name="HTML Sample" w:semiHidden="1" w:unhideWhenUsed="1"/>
+    <w:lsdException w:name="HTML Typewriter" w:semiHidden="1" w:unhideWhenUsed="1"/>
+    <w:lsdException w:name="HTML Variable" w:semiHidden="1" w:unhideWhenUsed="1"/>
+    <w:lsdException w:name="Normal Table" w:semiHidden="1" w:unhideWhenUsed="1"/>
+    <w:lsdException w:name="annotation subject" w:semiHidden="1" w:unhideWhenUsed="1"/>
+    <w:lsdException w:name="No List" w:semiHidden="1" w:unhideWhenUsed="1"/>
+    <w:lsdException w:name="Outline List 1" w:semiHidden="1" w:unhideWhenUsed="1"/>
+    <w:lsdException w:name="Outline List 2" w:semiHidden="1" w:unhideWhenUsed="1"/>
+    <w:lsdException w:name="Outline List 3" w:semiHidden="1" w:unhideWhenUsed="1"/>
+    <w:lsdException w:name="Table Simple 1" w:semiHidden="1" w:unhideWhenUsed="1"/>
+    <w:lsdException w:name="Table Simple 2" w:semiHidden="1" w:unhideWhenUsed="1"/>
+    <w:lsdException w:name="Table Simple 3" w:semiHidden="1" w:unhideWhenUsed="1"/>
+    <w:lsdException w:name="Table Classic 1" w:semiHidden="1" w:unhideWhenUsed="1"/>
+    <w:lsdException w:name="Table Classic 2" w:semiHidden="1" w:unhideWhenUsed="1"/>
+    <w:lsdException w:name="Table Classic 3" w:semiHidden="1" w:unhideWhenUsed="1"/>
+    <w:lsdException w:name="Table Classic 4" w:semiHidden="1" w:unhideWhenUsed="1"/>
+    <w:lsdException w:name="Table Colorful 1" w:semiHidden="1" w:unhideWhenUsed="1"/>
+    <w:lsdException w:name="Table Colorful 2" w:semiHidden="1" w:unhideWhenUsed="1"/>
+    <w:lsdException w:name="Table Colorful 3" w:semiHidden="1" w:unhideWhenUsed="1"/>
+    <w:lsdException w:name="Table Columns 1" w:semiHidden="1" w:unhideWhenUsed="1"/>
+    <w:lsdException w:name="Table Columns 2" w:semiHidden="1" w:unhideWhenUsed="1"/>
+    <w:lsdException w:name="Table Columns 3" w:semiHidden="1" w:unhideWhenUsed="1"/>
+    <w:lsdException w:name="Table Columns 4" w:semiHidden="1" w:unhideWhenUsed="1"/>
+    <w:lsdException w:name="Table Columns 5" w:semiHidden="1" w:unhideWhenUsed="1"/>
+    <w:lsdException w:name="Table Grid 1" w:semiHidden="1" w:unhideWhenUsed="1"/>
+    <w:lsdException w:name="Table Grid 2" w:semiHidden="1" w:unhideWhenUsed="1"/>
+    <w:lsdException w:name="Table Grid 3" w:semiHidden="1" w:unhideWhenUsed="1"/>
+    <w:lsdException w:name="Table Grid 4" w:semiHidden="1" w:unhideWhenUsed="1"/>
+    <w:lsdException w:name="Table Grid 5" w:semiHidden="1" w:unhideWhenUsed="1"/>
+    <w:lsdException w:name="Table Grid 6" w:semiHidden="1" w:unhideWhenUsed="1"/>
+    <w:lsdException w:name="Table Grid 7" w:semiHidden="1" w:unhideWhenUsed="1"/>
+    <w:lsdException w:name="Table Grid 8" w:semiHidden="1" w:unhideWhenUsed="1"/>
+    <w:lsdException w:name="Table List 1" w:semiHidden="1" w:unhideWhenUsed="1"/>
+    <w:lsdException w:name="Table List 2" w:semiHidden="1" w:unhideWhenUsed="1"/>
+    <w:lsdException w:name="Table List 3" w:semiHidden="1" w:unhideWhenUsed="1"/>
+    <w:lsdException w:name="Table List 4" w:semiHidden="1" w:unhideWhenUsed="1"/>
+    <w:lsdException w:name="Table List 5" w:semiHidden="1" w:unhideWhenUsed="1"/>
+    <w:lsdException w:name="Table List 6" w:semiHidden="1" w:unhideWhenUsed="1"/>
+    <w:lsdException w:name="Table List 7" w:semiHidden="1" w:unhideWhenUsed="1"/>
+    <w:lsdException w:name="Table List 8" w:semiHidden="1" w:unhideWhenUsed="1"/>
+    <w:lsdException w:name="Table 3D effects 1" w:semiHidden="1" w:unhideWhenUsed="1"/>
+    <w:lsdException w:name="Table 3D effects 2" w:semiHidden="1" w:unhideWhenUsed="1"/>
+    <w:lsdException w:name="Table 3D effects 3" w:semiHidden="1" w:unhideWhenUsed="1"/>
+    <w:lsdException w:name="Table Contemporary" w:semiHidden="1" w:unhideWhenUsed="1"/>
+    <w:lsdException w:name="Table Elegant" w:semiHidden="1" w:unhideWhenUsed="1"/>
+    <w:lsdException w:name="Table Professional" w:semiHidden="1" w:unhideWhenUsed="1"/>
+    <w:lsdException w:name="Table Subtle 1" w:semiHidden="1" w:unhideWhenUsed="1"/>
+    <w:lsdException w:name="Table Subtle 2" w:semiHidden="1" w:unhideWhenUsed="1"/>
+    <w:lsdException w:name="Table Web 1" w:semiHidden="1" w:unhideWhenUsed="1"/>
+    <w:lsdException w:name="Table Web 2" w:semiHidden="1" w:unhideWhenUsed="1"/>
+    <w:lsdException w:name="Table Web 3" w:semiHidden="1" w:unhideWhenUsed="1"/>
+    <w:lsdException w:name="Balloon Text" w:semiHidden="1" w:unhideWhenUsed="1"/>
+    <w:lsdException w:name="Table Grid" w:uiPriority="59"/>
+    <w:lsdException w:name="Table Theme" w:semiHidden="1" w:unhideWhenUsed="1"/>
+    <w:lsdException w:name="Placeholder Text" w:semiHidden="1"/>
+    <w:lsdException w:name="No Spacing" w:uiPriority="1" w:qFormat="1"/>
+    <w:lsdException w:name="Light Shading" w:uiPriority="60"/>
+    <w:lsdException w:name="Light List" w:uiPriority="61"/>
+    <w:lsdException w:name="Light Grid" w:uiPriority="62"/>
+    <w:lsdException w:name="Medium Shading 1" w:uiPriority="63"/>
+    <w:lsdException w:name="Medium Shading 2" w:uiPriority="64"/>
+    <w:lsdException w:name="Medium List 1" w:uiPriority="65"/>
+    <w:lsdException w:name="Medium List 2" w:uiPriority="66"/>
+    <w:lsdException w:name="Medium Grid 1" w:uiPriority="67"/>
+    <w:lsdException w:name="Medium Grid 2" w:uiPriority="68"/>
+    <w:lsdException w:name="Medium Grid 3" w:uiPriority="69"/>
+    <w:lsdException w:name="Dark List" w:uiPriority="70"/>
+    <w:lsdException w:name="Colorful Shading" w:uiPriority="71"/>
+    <w:lsdException w:name="Colorful List" w:uiPriority="72"/>
+    <w:lsdException w:name="Colorful Grid" w:uiPriority="73"/>
+    <w:lsdException w:name="Light Shading Accent 1" w:uiPriority="60"/>
+    <w:lsdException w:name="Light List Accent 1" w:uiPriority="61"/>
+    <w:lsdException w:name="Light Grid Accent 1" w:uiPriority="62"/>
+    <w:lsdException w:name="Medium Shading 1 Accent 1" w:uiPriority="63"/>
+    <w:lsdException w:name="Medium Shading 2 Accent 1" w:uiPriority="64"/>
+    <w:lsdException w:name="Medium List 1 Accent 1" w:uiPriority="65"/>
+    <w:lsdException w:name="Revision" w:semiHidden="1"/>
+    <w:lsdException w:name="List Paragraph" w:uiPriority="34" w:qFormat="1"/>
+    <w:lsdException w:name="Quote" w:uiPriority="29" w:qFormat="1"/>
+    <w:lsdException w:name="Intense Quote" w:uiPriority="30" w:qFormat="1"/>
+    <w:lsdException w:name="Medium List 2 Accent 1" w:uiPriority="66"/>
+    <w:lsdException w:name="Medium Grid 1 Accent 1" w:uiPriority="67"/>
+    <w:lsdException w:name="Medium Grid 2 Accent 1" w:uiPriority="68"/>
+    <w:lsdException w:name="Medium Grid 3 Accent 1" w:uiPriority="69"/>
+    <w:lsdException w:name="Dark List Accent 1" w:uiPriority="70"/>
+    <w:lsdException w:name="Colorful Shading Accent 1" w:uiPriority="71"/>
+    <w:lsdException w:name="Colorful List Accent 1" w:uiPriority="72"/>
+    <w:lsdException w:name="Colorful Grid Accent 1" w:uiPriority="73"/>
+    <w:lsdException w:name="Light Shading Accent 2" w:uiPriority="60"/>
+    <w:lsdException w:name="Light List Accent 2" w:uiPriority="61"/>
+    <w:lsdException w:name="Light Grid Accent 2" w:uiPriority="62"/>
+    <w:lsdException w:name="Medium Shading 1 Accent 2" w:uiPriority="63"/>
+    <w:lsdException w:name="Medium Shading 2 Accent 2" w:uiPriority="64"/>
+    <w:lsdException w:name="Medium List 1 Accent 2" w:uiPriority="65"/>
+    <w:lsdException w:name="Medium List 2 Accent 2" w:uiPriority="66"/>
+    <w:lsdException w:name="Medium Grid 1 Accent 2" w:uiPriority="67"/>
+    <w:lsdException w:name="Medium Grid 2 Accent 2" w:uiPriority="68"/>
+    <w:lsdException w:name="Medium Grid 3 Accent 2" w:uiPriority="69"/>
+    <w:lsdException w:name="Dark List Accent 2" w:uiPriority="70"/>
+    <w:lsdException w:name="Colorful Shading Accent 2" w:uiPriority="71"/>
+    <w:lsdException w:name="Colorful List Accent 2" w:uiPriority="72"/>
+    <w:lsdException w:name="Colorful Grid Accent 2" w:uiPriority="73"/>
+    <w:lsdException w:name="Light Shading Accent 3" w:uiPriority="60"/>
+    <w:lsdException w:name="Light List Accent 3" w:uiPriority="61"/>
+    <w:lsdException w:name="Light Grid Accent 3" w:uiPriority="62"/>
+    <w:lsdException w:name="Medium Shading 1 Accent 3" w:uiPriority="63"/>
+    <w:lsdException w:name="Medium Shading 2 Accent 3" w:uiPriority="64"/>
+    <w:lsdException w:name="Medium List 1 Accent 3" w:uiPriority="65"/>
+    <w:lsdException w:name="Medium List 2 Accent 3" w:uiPriority="66"/>
+    <w:lsdException w:name="Medium Grid 1 Accent 3" w:uiPriority="67"/>
+    <w:lsdException w:name="Medium Grid 2 Accent 3" w:uiPriority="68"/>
+    <w:lsdException w:name="Medium Grid 3 Accent 3" w:uiPriority="69"/>
+    <w:lsdException w:name="Dark List Accent 3" w:uiPriority="70"/>
+    <w:lsdException w:name="Colorful Shading Accent 3" w:uiPriority="71"/>
+    <w:lsdException w:name="Colorful List Accent 3" w:uiPriority="72"/>
+    <w:lsdException w:name="Colorful Grid Accent 3" w:uiPriority="73"/>
+    <w:lsdException w:name="Light Shading Accent 4" w:uiPriority="60"/>
+    <w:lsdException w:name="Light List Accent 4" w:uiPriority="61"/>
+    <w:lsdException w:name="Light Grid Accent 4" w:uiPriority="62"/>
+    <w:lsdException w:name="Medium Shading 1 Accent 4" w:uiPriority="63"/>
+    <w:lsdException w:name="Medium Shading 2 Accent 4" w:uiPriority="64"/>
+    <w:lsdException w:name="Medium List 1 Accent 4" w:uiPriority="65"/>
+    <w:lsdException w:name="Medium List 2 Accent 4" w:uiPriority="66"/>
+    <w:lsdException w:name="Medium Grid 1 Accent 4" w:uiPriority="67"/>
+    <w:lsdException w:name="Medium Grid 2 Accent 4" w:uiPriority="68"/>
+    <w:lsdException w:name="Medium Grid 3 Accent 4" w:uiPriority="69"/>
+    <w:lsdException w:name="Dark List Accent 4" w:uiPriority="70"/>
+    <w:lsdException w:name="Colorful Shading Accent 4" w:uiPriority="71"/>
+    <w:lsdException w:name="Colorful List Accent 4" w:uiPriority="72"/>
+    <w:lsdException w:name="Colorful Grid Accent 4" w:uiPriority="73"/>
+    <w:lsdException w:name="Light Shading Accent 5" w:uiPriority="60"/>
+    <w:lsdException w:name="Light List Accent 5" w:uiPriority="61"/>
+    <w:lsdException w:name="Light Grid Accent 5" w:uiPriority="62"/>
+    <w:lsdException w:name="Medium Shading 1 Accent 5" w:uiPriority="63"/>
+    <w:lsdException w:name="Medium Shading 2 Accent 5" w:uiPriority="64"/>
+    <w:lsdException w:name="Medium List 1 Accent 5" w:uiPriority="65"/>
+    <w:lsdException w:name="Medium List 2 Accent 5" w:uiPriority="66"/>
+    <w:lsdException w:name="Medium Grid 1 Accent 5" w:uiPriority="67"/>
+    <w:lsdException w:name="Medium Grid 2 Accent 5" w:uiPriority="68"/>
+    <w:lsdException w:name="Medium Grid 3 Accent 5" w:uiPriority="69"/>
+    <w:lsdException w:name="Dark List Accent 5" w:uiPriority="70"/>
+    <w:lsdException w:name="Colorful Shading Accent 5" w:uiPriority="71"/>
+    <w:lsdException w:name="Colorful List Accent 5" w:uiPriority="72"/>
+    <w:lsdException w:name="Colorful Grid Accent 5" w:uiPriority="73"/>
+    <w:lsdException w:name="Light Shading Accent 6" w:uiPriority="60"/>
+    <w:lsdException w:name="Light List Accent 6" w:uiPriority="61"/>
+    <w:lsdException w:name="Light Grid Accent 6" w:uiPriority="62"/>
+    <w:lsdException w:name="Medium Shading 1 Accent 6" w:uiPriority="63"/>
+    <w:lsdException w:name="Medium Shading 2 Accent 6" w:uiPriority="64"/>
+    <w:lsdException w:name="Medium List 1 Accent 6" w:uiPriority="65"/>
+    <w:lsdException w:name="Medium List 2 Accent 6" w:uiPriority="66"/>
+    <w:lsdException w:name="Medium Grid 1 Accent 6" w:uiPriority="67"/>
+    <w:lsdException w:name="Medium Grid 2 Accent 6" w:uiPriority="68"/>
+    <w:lsdException w:name="Medium Grid 3 Accent 6" w:uiPriority="69"/>
+    <w:lsdException w:name="Dark List Accent 6" w:uiPriority="70"/>
+    <w:lsdException w:name="Colorful Shading Accent 6" w:uiPriority="71"/>
+    <w:lsdException w:name="Colorful List Accent 6" w:uiPriority="72"/>
+    <w:lsdException w:name="Colorful Grid Accent 6" w:uiPriority="73"/>
+    <w:lsdException w:name="Subtle Emphasis" w:uiPriority="19" w:qFormat="1"/>
+    <w:lsdException w:name="Intense Emphasis" w:uiPriority="21" w:qFormat="1"/>
+    <w:lsdException w:name="Subtle Reference" w:uiPriority="31" w:qFormat="1"/>
+    <w:lsdException w:name="Intense Reference" w:uiPriority="32" w:qFormat="1"/>
+    <w:lsdException w:name="Book Title" w:uiPriority="33" w:qFormat="1"/>
+    <w:lsdException w:name="Bibliography" w:semiHidden="1" w:uiPriority="37" w:unhideWhenUsed="1"/>
+    <w:lsdException w:name="TOC Heading" w:semiHidden="1" w:uiPriority="39" w:unhideWhenUsed="1" w:qFormat="1"/>
+    <w:lsdException w:name="Plain Table 1" w:uiPriority="41"/>
+    <w:lsdException w:name="Plain Table 2" w:uiPriority="42"/>
+    <w:lsdException w:name="Plain Table 3" w:uiPriority="43"/>
+    <w:lsdException w:name="Plain Table 4" w:uiPriority="44"/>
+    <w:lsdException w:name="Plain Table 5" w:uiPriority="45"/>
+    <w:lsdException w:name="Grid Table Light" w:uiPriority="40"/>
+    <w:lsdException w:name="Grid Table 1 Light" w:uiPriority="46"/>
+    <w:lsdException w:name="Grid Table 2" w:uiPriority="47"/>
+    <w:lsdException w:name="Grid Table 3" w:uiPriority="48"/>
+    <w:lsdException w:name="Grid Table 4" w:uiPriority="49"/>
+    <w:lsdException w:name="Grid Table 5 Dark" w:uiPriority="50"/>
+    <w:lsdException w:name="Grid Table 6 Colorful" w:uiPriority="51"/>
+    <w:lsdException w:name="Grid Table 7 Colorful" w:uiPriority="52"/>
+    <w:lsdException w:name="Grid Table 1 Light Accent 1" w:uiPriority="46"/>
+    <w:lsdException w:name="Grid Table 2 Accent 1" w:uiPriority="47"/>
+    <w:lsdException w:name="Grid Table 3 Accent 1" w:uiPriority="48"/>
+    <w:lsdException w:name="Grid Table 4 Accent 1" w:uiPriority="49"/>
+    <w:lsdException w:name="Grid Table 5 Dark Accent 1" w:uiPriority="50"/>
+    <w:lsdException w:name="Grid Table 6 Colorful Accent 1" w:uiPriority="51"/>
+    <w:lsdException w:name="Grid Table 7 Colorful Accent 1" w:uiPriority="52"/>
+    <w:lsdException w:name="Grid Table 1 Light Accent 2" w:uiPriority="46"/>
+    <w:lsdException w:name="Grid Table 2 Accent 2" w:uiPriority="47"/>
+    <w:lsdException w:name="Grid Table 3 Accent 2" w:uiPriority="48"/>
+    <w:lsdException w:name="Grid Table 4 Accent 2" w:uiPriority="49"/>
+    <w:lsdException w:name="Grid Table 5 Dark Accent 2" w:uiPriority="50"/>
+    <w:lsdException w:name="Grid Table 6 Colorful Accent 2" w:uiPriority="51"/>
+    <w:lsdException w:name="Grid Table 7 Colorful Accent 2" w:uiPriority="52"/>
+    <w:lsdException w:name="Grid Table 1 Light Accent 3" w:uiPriority="46"/>
+    <w:lsdException w:name="Grid Table 2 Accent 3" w:uiPriority="47"/>
+    <w:lsdException w:name="Grid Table 3 Accent 3" w:uiPriority="48"/>
+    <w:lsdException w:name="Grid Table 4 Accent 3" w:uiPriority="49"/>
+    <w:lsdException w:name="Grid Table 5 Dark Accent 3" w:uiPriority="50"/>
+    <w:lsdException w:name="Grid Table 6 Colorful Accent 3" w:uiPriority="51"/>
+    <w:lsdException w:name="Grid Table 7 Colorful Accent 3" w:uiPriority="52"/>
+    <w:lsdException w:name="Grid Table 1 Light Accent 4" w:uiPriority="46"/>
+    <w:lsdException w:name="Grid Table 2 Accent 4" w:uiPriority="47"/>
+    <w:lsdException w:name="Grid Table 3 Accent 4" w:uiPriority="48"/>
+    <w:lsdException w:name="Grid Table 4 Accent 4" w:uiPriority="49"/>
+    <w:lsdException w:name="Grid Table 5 Dark Accent 4" w:uiPriority="50"/>
+    <w:lsdException w:name="Grid Table 6 Colorful Accent 4" w:uiPriority="51"/>
+    <w:lsdException w:name="Grid Table 7 Colorful Accent 4" w:uiPriority="52"/>
+    <w:lsdException w:name="Grid Table 1 Light Accent 5" w:uiPriority="46"/>
+    <w:lsdException w:name="Grid Table 2 Accent 5" w:uiPriority="47"/>
+    <w:lsdException w:name="Grid Table 3 Accent 5" w:uiPriority="48"/>
+    <w:lsdException w:name="Grid Table 4 Accent 5" w:uiPriority="49"/>
+    <w:lsdException w:name="Grid Table 5 Dark Accent 5" w:uiPriority="50"/>
+    <w:lsdException w:name="Grid Table 6 Colorful Accent 5" w:uiPriority="51"/>
+    <w:lsdException w:name="Grid Table 7 Colorful Accent 5" w:uiPriority="52"/>
+    <w:lsdException w:name="Grid Table 1 Light Accent 6" w:uiPriority="46"/>
+    <w:lsdException w:name="Grid Table 2 Accent 6" w:uiPriority="47"/>
+    <w:lsdException w:name="Grid Table 3 Accent 6" w:uiPriority="48"/>
+    <w:lsdException w:name="Grid Table 4 Accent 6" w:uiPriority="49"/>
+    <w:lsdException w:name="Grid Table 5 Dark Accent 6" w:uiPriority="50"/>
+    <w:lsdException w:name="Grid Table 6 Colorful Accent 6" w:uiPriority="51"/>
+    <w:lsdException w:name="Grid Table 7 Colorful Accent 6" w:uiPriority="52"/>
+    <w:lsdException w:name="List Table 1 Light" w:uiPriority="46"/>
+    <w:lsdException w:name="List Table 2" w:uiPriority="47"/>
+    <w:lsdException w:name="List Table 3" w:uiPriority="48"/>
+    <w:lsdException w:name="List Table 4" w:uiPriority="49"/>
+    <w:lsdException w:name="List Table 5 Dark" w:uiPriority="50"/>
+    <w:lsdException w:name="List Table 6 Colorful" w:uiPriority="51"/>
+    <w:lsdException w:name="List Table 7 Colorful" w:uiPriority="52"/>
+    <w:lsdException w:name="List Table 1 Light Accent 1" w:uiPriority="46"/>
+    <w:lsdException w:name="List Table 2 Accent 1" w:uiPriority="47"/>
+    <w:lsdException w:name="List Table 3 Accent 1" w:uiPriority="48"/>
+    <w:lsdException w:name="List Table 4 Accent 1" w:uiPriority="49"/>
+    <w:lsdException w:name="List Table 5 Dark Accent 1" w:uiPriority="50"/>
+    <w:lsdException w:name="List Table 6 Colorful Accent 1" w:uiPriority="51"/>
+    <w:lsdException w:name="List Table 7 Colorful Accent 1" w:uiPriority="52"/>
+    <w:lsdException w:name="List Table 1 Light Accent 2" w:uiPriority="46"/>
+    <w:lsdException w:name="List Table 2 Accent 2" w:uiPriority="47"/>
+    <w:lsdException w:name="List Table 3 Accent 2" w:uiPriority="48"/>
+    <w:lsdException w:name="List Table 4 Accent 2" w:uiPriority="49"/>
+    <w:lsdException w:name="List Table 5 Dark Accent 2" w:uiPriority="50"/>
+    <w:lsdException w:name="List Table 6 Colorful Accent 2" w:uiPriority="51"/>
+    <w:lsdException w:name="List Table 7 Colorful Accent 2" w:uiPriority="52"/>
+    <w:lsdException w:name="List Table 1 Light Accent 3" w:uiPriority="46"/>
+    <w:lsdException w:name="List Table 2 Accent 3" w:uiPriority="47"/>
+    <w:lsdException w:name="List Table 3 Accent 3" w:uiPriority="48"/>
+    <w:lsdException w:name="List Table 4 Accent 3" w:uiPriority="49"/>
+    <w:lsdException w:name="List Table 5 Dark Accent 3" w:uiPriority="50"/>
+    <w:lsdException w:name="List Table 6 Colorful Accent 3" w:uiPriority="51"/>
+    <w:lsdException w:name="List Table 7 Colorful Accent 3" w:uiPriority="52"/>
+    <w:lsdException w:name="List Table 1 Light Accent 4" w:uiPriority="46"/>
+    <w:lsdException w:name="List Table 2 Accent 4" w:uiPriority="47"/>
+    <w:lsdException w:name="List Table 3 Accent 4" w:uiPriority="48"/>
+    <w:lsdException w:name="List Table 4 Accent 4" w:uiPriority="49"/>
+    <w:lsdException w:name="List Table 5 Dark Accent 4" w:uiPriority="50"/>
+    <w:lsdException w:name="List Table 6 Colorful Accent 4" w:uiPriority="51"/>
+    <w:lsdException w:name="List Table 7 Colorful Accent 4" w:uiPriority="52"/>
+    <w:lsdException w:name="List Table 1 Light Accent 5" w:uiPriority="46"/>
+    <w:lsdException w:name="List Table 2 Accent 5" w:uiPriority="47"/>
+    <w:lsdException w:name="List Table 3 Accent 5" w:uiPriority="48"/>
+    <w:lsdException w:name="List Table 4 Accent 5" w:uiPriority="49"/>
+    <w:lsdException w:name="List Table 5 Dark Accent 5" w:uiPriority="50"/>
+    <w:lsdException w:name="List Table 6 Colorful Accent 5" w:uiPriority="51"/>
+    <w:lsdException w:name="List Table 7 Colorful Accent 5" w:uiPriority="52"/>
+    <w:lsdException w:name="List Table 1 Light Accent 6" w:uiPriority="46"/>
+    <w:lsdException w:name="List Table 2 Accent 6" w:uiPriority="47"/>
+    <w:lsdException w:name="List Table 3 Accent 6" w:uiPriority="48"/>
+    <w:lsdException w:name="List Table 4 Accent 6" w:uiPriority="49"/>
+    <w:lsdException w:name="List Table 5 Dark Accent 6" w:uiPriority="50"/>
+    <w:lsdException w:name="List Table 6 Colorful Accent 6" w:uiPriority="51"/>
+    <w:lsdException w:name="List Table 7 Colorful Accent 6" w:uiPriority="52"/>
   </w:latentStyles>
   <w:style w:type="paragraph" w:default="1" w:styleId="Normal">
     <w:name w:val="Normal"/>
@@ -1015,7 +4508,6 @@
     <w:uiPriority w:val="99"/>
     <w:semiHidden/>
     <w:unhideWhenUsed/>
-    <w:qFormat/>
     <w:tblPr>
       <w:tblInd w:w="0" w:type="dxa"/>
       <w:tblCellMar>
@@ -1042,6 +4534,82 @@
       <w:ind w:left="720"/>
       <w:contextualSpacing/>
     </w:pPr>
+  </w:style>
+  <w:style w:type="paragraph" w:customStyle="1" w:styleId="ip">
+    <w:name w:val="ip"/>
+    <w:basedOn w:val="Normal"/>
+    <w:rsid w:val="00A06BCC"/>
+    <w:pPr>
+      <w:spacing w:before="100" w:beforeAutospacing="1" w:after="100" w:afterAutospacing="1" w:line="240" w:lineRule="auto"/>
+    </w:pPr>
+    <w:rPr>
+      <w:rFonts w:ascii="Times New Roman" w:eastAsia="Times New Roman" w:hAnsi="Times New Roman" w:cs="Times New Roman"/>
+      <w:sz w:val="24"/>
+      <w:szCs w:val="24"/>
+      <w:lang w:val="en-GB" w:eastAsia="en-GB"/>
+    </w:rPr>
+  </w:style>
+  <w:style w:type="character" w:styleId="Emphasis">
+    <w:name w:val="Emphasis"/>
+    <w:basedOn w:val="DefaultParagraphFont"/>
+    <w:uiPriority w:val="20"/>
+    <w:qFormat/>
+    <w:rsid w:val="00A06BCC"/>
+    <w:rPr>
+      <w:i/>
+      <w:iCs/>
+    </w:rPr>
+  </w:style>
+  <w:style w:type="character" w:styleId="Hyperlink">
+    <w:name w:val="Hyperlink"/>
+    <w:basedOn w:val="DefaultParagraphFont"/>
+    <w:uiPriority w:val="99"/>
+    <w:semiHidden/>
+    <w:unhideWhenUsed/>
+    <w:rsid w:val="002B7505"/>
+    <w:rPr>
+      <w:color w:val="0000FF"/>
+      <w:u w:val="single"/>
+    </w:rPr>
+  </w:style>
+  <w:style w:type="character" w:styleId="Strong">
+    <w:name w:val="Strong"/>
+    <w:basedOn w:val="DefaultParagraphFont"/>
+    <w:uiPriority w:val="22"/>
+    <w:qFormat/>
+    <w:rsid w:val="00067BCC"/>
+    <w:rPr>
+      <w:b/>
+      <w:bCs/>
+    </w:rPr>
+  </w:style>
+  <w:style w:type="paragraph" w:customStyle="1" w:styleId="it">
+    <w:name w:val="it"/>
+    <w:basedOn w:val="Normal"/>
+    <w:rsid w:val="005B06A1"/>
+    <w:pPr>
+      <w:spacing w:before="100" w:beforeAutospacing="1" w:after="100" w:afterAutospacing="1" w:line="240" w:lineRule="auto"/>
+    </w:pPr>
+    <w:rPr>
+      <w:rFonts w:ascii="Times New Roman" w:eastAsia="Times New Roman" w:hAnsi="Times New Roman" w:cs="Times New Roman"/>
+      <w:sz w:val="24"/>
+      <w:szCs w:val="24"/>
+      <w:lang w:val="en-GB" w:eastAsia="en-GB"/>
+    </w:rPr>
+  </w:style>
+  <w:style w:type="paragraph" w:customStyle="1" w:styleId="jm">
+    <w:name w:val="jm"/>
+    <w:basedOn w:val="Normal"/>
+    <w:rsid w:val="00A7479B"/>
+    <w:pPr>
+      <w:spacing w:before="100" w:beforeAutospacing="1" w:after="100" w:afterAutospacing="1" w:line="240" w:lineRule="auto"/>
+    </w:pPr>
+    <w:rPr>
+      <w:rFonts w:ascii="Times New Roman" w:eastAsia="Times New Roman" w:hAnsi="Times New Roman" w:cs="Times New Roman"/>
+      <w:sz w:val="24"/>
+      <w:szCs w:val="24"/>
+      <w:lang w:val="en-GB" w:eastAsia="en-GB"/>
+    </w:rPr>
   </w:style>
 </w:styles>
 </file>

</xml_diff>